<commit_message>
Mise à jour du dossier DocumentconceptionProjetfinalTDS2023S avec les dernières modifications
</commit_message>
<xml_diff>
--- a/DocumentconceptionProjetfinalTDS2023S/Document d'analyse et de conception.docx
+++ b/DocumentconceptionProjetfinalTDS2023S/Document d'analyse et de conception.docx
@@ -28,7 +28,7 @@
           <wp:inline distB="114300" distT="114300" distL="114300" distR="114300">
             <wp:extent cx="4676775" cy="1285875"/>
             <wp:effectExtent b="0" l="0" r="0" t="0"/>
-            <wp:docPr descr="Université Quisqueya" id="5" name="image1.png"/>
+            <wp:docPr descr="Université Quisqueya" id="4" name="image1.png"/>
             <a:graphic>
               <a:graphicData uri="http://schemas.openxmlformats.org/drawingml/2006/picture">
                 <pic:pic>
@@ -3920,7 +3920,7 @@
         <w:keepLines w:val="0"/>
         <w:numPr>
           <w:ilvl w:val="0"/>
-          <w:numId w:val="10"/>
+          <w:numId w:val="9"/>
         </w:numPr>
         <w:spacing w:before="280" w:lineRule="auto"/>
         <w:ind w:left="720" w:hanging="360"/>
@@ -3978,7 +3978,7 @@
         <w:keepLines w:val="0"/>
         <w:numPr>
           <w:ilvl w:val="0"/>
-          <w:numId w:val="10"/>
+          <w:numId w:val="9"/>
         </w:numPr>
         <w:spacing w:before="280" w:lineRule="auto"/>
         <w:ind w:left="720" w:hanging="360"/>
@@ -4036,7 +4036,7 @@
         <w:keepLines w:val="0"/>
         <w:numPr>
           <w:ilvl w:val="0"/>
-          <w:numId w:val="10"/>
+          <w:numId w:val="9"/>
         </w:numPr>
         <w:spacing w:after="0" w:afterAutospacing="0" w:before="280" w:lineRule="auto"/>
         <w:ind w:left="720" w:hanging="360"/>
@@ -4067,7 +4067,7 @@
         <w:keepLines w:val="0"/>
         <w:numPr>
           <w:ilvl w:val="0"/>
-          <w:numId w:val="10"/>
+          <w:numId w:val="9"/>
         </w:numPr>
         <w:spacing w:after="0" w:afterAutospacing="0" w:before="0" w:beforeAutospacing="0" w:lineRule="auto"/>
         <w:ind w:left="720" w:hanging="360"/>
@@ -4097,7 +4097,7 @@
         <w:keepLines w:val="0"/>
         <w:numPr>
           <w:ilvl w:val="0"/>
-          <w:numId w:val="10"/>
+          <w:numId w:val="9"/>
         </w:numPr>
         <w:spacing w:before="0" w:beforeAutospacing="0" w:lineRule="auto"/>
         <w:ind w:left="720" w:hanging="360"/>
@@ -4229,7 +4229,7 @@
         <w:keepLines w:val="0"/>
         <w:numPr>
           <w:ilvl w:val="0"/>
-          <w:numId w:val="14"/>
+          <w:numId w:val="13"/>
         </w:numPr>
         <w:spacing w:before="280" w:lineRule="auto"/>
         <w:ind w:left="720" w:hanging="360"/>
@@ -4287,7 +4287,7 @@
         <w:keepLines w:val="0"/>
         <w:numPr>
           <w:ilvl w:val="0"/>
-          <w:numId w:val="14"/>
+          <w:numId w:val="13"/>
         </w:numPr>
         <w:spacing w:before="280" w:lineRule="auto"/>
         <w:ind w:left="720" w:hanging="360"/>
@@ -4401,7 +4401,7 @@
         <w:keepLines w:val="0"/>
         <w:numPr>
           <w:ilvl w:val="0"/>
-          <w:numId w:val="14"/>
+          <w:numId w:val="13"/>
         </w:numPr>
         <w:spacing w:before="280" w:lineRule="auto"/>
         <w:ind w:left="720" w:hanging="360"/>
@@ -4459,7 +4459,7 @@
         <w:keepLines w:val="0"/>
         <w:numPr>
           <w:ilvl w:val="0"/>
-          <w:numId w:val="14"/>
+          <w:numId w:val="13"/>
         </w:numPr>
         <w:spacing w:after="0" w:afterAutospacing="0" w:before="280" w:lineRule="auto"/>
         <w:ind w:left="720" w:hanging="360"/>
@@ -4490,7 +4490,7 @@
         <w:keepLines w:val="0"/>
         <w:numPr>
           <w:ilvl w:val="0"/>
-          <w:numId w:val="14"/>
+          <w:numId w:val="13"/>
         </w:numPr>
         <w:spacing w:after="0" w:afterAutospacing="0" w:before="0" w:beforeAutospacing="0" w:lineRule="auto"/>
         <w:ind w:left="720" w:hanging="360"/>
@@ -4520,7 +4520,7 @@
         <w:keepLines w:val="0"/>
         <w:numPr>
           <w:ilvl w:val="0"/>
-          <w:numId w:val="14"/>
+          <w:numId w:val="13"/>
         </w:numPr>
         <w:spacing w:after="240" w:before="0" w:beforeAutospacing="0" w:lineRule="auto"/>
         <w:ind w:left="720" w:hanging="360"/>
@@ -4699,7 +4699,7 @@
         <w:keepLines w:val="0"/>
         <w:numPr>
           <w:ilvl w:val="0"/>
-          <w:numId w:val="23"/>
+          <w:numId w:val="24"/>
         </w:numPr>
         <w:spacing w:after="0" w:afterAutospacing="0" w:before="240" w:lineRule="auto"/>
         <w:ind w:left="720" w:hanging="360"/>
@@ -4748,7 +4748,7 @@
         <w:keepLines w:val="0"/>
         <w:numPr>
           <w:ilvl w:val="0"/>
-          <w:numId w:val="23"/>
+          <w:numId w:val="24"/>
         </w:numPr>
         <w:spacing w:after="0" w:afterAutospacing="0" w:before="0" w:beforeAutospacing="0" w:lineRule="auto"/>
         <w:ind w:left="720" w:hanging="360"/>
@@ -4797,7 +4797,7 @@
         <w:keepLines w:val="0"/>
         <w:numPr>
           <w:ilvl w:val="0"/>
-          <w:numId w:val="23"/>
+          <w:numId w:val="24"/>
         </w:numPr>
         <w:spacing w:after="0" w:afterAutospacing="0" w:before="0" w:beforeAutospacing="0" w:lineRule="auto"/>
         <w:ind w:left="720" w:hanging="360"/>
@@ -4846,7 +4846,7 @@
         <w:keepLines w:val="0"/>
         <w:numPr>
           <w:ilvl w:val="0"/>
-          <w:numId w:val="23"/>
+          <w:numId w:val="24"/>
         </w:numPr>
         <w:spacing w:after="240" w:before="0" w:beforeAutospacing="0" w:lineRule="auto"/>
         <w:ind w:left="720" w:hanging="360"/>
@@ -5091,7 +5091,7 @@
       <w:pPr>
         <w:numPr>
           <w:ilvl w:val="0"/>
-          <w:numId w:val="21"/>
+          <w:numId w:val="22"/>
         </w:numPr>
         <w:spacing w:after="240" w:before="240" w:lineRule="auto"/>
         <w:ind w:left="720" w:hanging="360"/>
@@ -5128,7 +5128,7 @@
           <wp:inline distB="114300" distT="114300" distL="114300" distR="114300">
             <wp:extent cx="5734050" cy="3790292"/>
             <wp:effectExtent b="0" l="0" r="0" t="0"/>
-            <wp:docPr id="4" name="image4.png"/>
+            <wp:docPr id="3" name="image4.png"/>
             <a:graphic>
               <a:graphicData uri="http://schemas.openxmlformats.org/drawingml/2006/picture">
                 <pic:pic>
@@ -5244,7 +5244,7 @@
       <w:pPr>
         <w:numPr>
           <w:ilvl w:val="0"/>
-          <w:numId w:val="21"/>
+          <w:numId w:val="22"/>
         </w:numPr>
         <w:spacing w:after="240" w:before="240" w:lineRule="auto"/>
         <w:ind w:left="720" w:hanging="360"/>
@@ -5299,7 +5299,7 @@
           <wp:inline distB="114300" distT="114300" distL="114300" distR="114300">
             <wp:extent cx="6043613" cy="4999533"/>
             <wp:effectExtent b="0" l="0" r="0" t="0"/>
-            <wp:docPr id="3" name="image3.png"/>
+            <wp:docPr id="6" name="image3.png"/>
             <a:graphic>
               <a:graphicData uri="http://schemas.openxmlformats.org/drawingml/2006/picture">
                 <pic:pic>
@@ -5422,7 +5422,7 @@
       <w:pPr>
         <w:numPr>
           <w:ilvl w:val="0"/>
-          <w:numId w:val="21"/>
+          <w:numId w:val="22"/>
         </w:numPr>
         <w:spacing w:after="240" w:before="240" w:lineRule="auto"/>
         <w:ind w:left="720" w:hanging="360"/>
@@ -5463,7 +5463,7 @@
           <wp:inline distB="114300" distT="114300" distL="114300" distR="114300">
             <wp:extent cx="5734050" cy="3090687"/>
             <wp:effectExtent b="0" l="0" r="0" t="0"/>
-            <wp:docPr id="6" name="image2.png"/>
+            <wp:docPr id="5" name="image2.png"/>
             <a:graphic>
               <a:graphicData uri="http://schemas.openxmlformats.org/drawingml/2006/picture">
                 <pic:pic>
@@ -5906,7 +5906,7 @@
         <w:keepLines w:val="0"/>
         <w:numPr>
           <w:ilvl w:val="0"/>
-          <w:numId w:val="11"/>
+          <w:numId w:val="10"/>
         </w:numPr>
         <w:spacing w:after="0" w:afterAutospacing="0" w:before="240" w:lineRule="auto"/>
         <w:ind w:left="720" w:hanging="360"/>
@@ -5983,7 +5983,7 @@
         <w:keepLines w:val="0"/>
         <w:numPr>
           <w:ilvl w:val="0"/>
-          <w:numId w:val="11"/>
+          <w:numId w:val="10"/>
         </w:numPr>
         <w:spacing w:after="0" w:afterAutospacing="0" w:before="0" w:beforeAutospacing="0" w:lineRule="auto"/>
         <w:ind w:left="720" w:hanging="360"/>
@@ -6041,7 +6041,7 @@
         <w:keepLines w:val="0"/>
         <w:numPr>
           <w:ilvl w:val="0"/>
-          <w:numId w:val="11"/>
+          <w:numId w:val="10"/>
         </w:numPr>
         <w:spacing w:after="0" w:afterAutospacing="0" w:before="0" w:beforeAutospacing="0" w:lineRule="auto"/>
         <w:ind w:left="720" w:hanging="360"/>
@@ -6099,7 +6099,7 @@
         <w:keepLines w:val="0"/>
         <w:numPr>
           <w:ilvl w:val="0"/>
-          <w:numId w:val="11"/>
+          <w:numId w:val="10"/>
         </w:numPr>
         <w:spacing w:after="240" w:before="0" w:beforeAutospacing="0" w:lineRule="auto"/>
         <w:ind w:left="720" w:hanging="360"/>
@@ -6241,7 +6241,7 @@
         <w:keepLines w:val="0"/>
         <w:numPr>
           <w:ilvl w:val="0"/>
-          <w:numId w:val="8"/>
+          <w:numId w:val="7"/>
         </w:numPr>
         <w:spacing w:after="0" w:afterAutospacing="0" w:before="240" w:lineRule="auto"/>
         <w:ind w:left="720" w:hanging="360"/>
@@ -6271,7 +6271,7 @@
         <w:keepLines w:val="0"/>
         <w:numPr>
           <w:ilvl w:val="0"/>
-          <w:numId w:val="8"/>
+          <w:numId w:val="7"/>
         </w:numPr>
         <w:spacing w:after="0" w:afterAutospacing="0" w:before="0" w:beforeAutospacing="0" w:lineRule="auto"/>
         <w:ind w:left="720" w:hanging="360"/>
@@ -6301,7 +6301,7 @@
         <w:keepLines w:val="0"/>
         <w:numPr>
           <w:ilvl w:val="0"/>
-          <w:numId w:val="8"/>
+          <w:numId w:val="7"/>
         </w:numPr>
         <w:spacing w:after="0" w:afterAutospacing="0" w:before="0" w:beforeAutospacing="0" w:lineRule="auto"/>
         <w:ind w:left="720" w:hanging="360"/>
@@ -6331,7 +6331,7 @@
         <w:keepLines w:val="0"/>
         <w:numPr>
           <w:ilvl w:val="0"/>
-          <w:numId w:val="8"/>
+          <w:numId w:val="7"/>
         </w:numPr>
         <w:spacing w:after="0" w:afterAutospacing="0" w:before="0" w:beforeAutospacing="0" w:lineRule="auto"/>
         <w:ind w:left="720" w:hanging="360"/>
@@ -6361,7 +6361,7 @@
         <w:keepLines w:val="0"/>
         <w:numPr>
           <w:ilvl w:val="0"/>
-          <w:numId w:val="8"/>
+          <w:numId w:val="7"/>
         </w:numPr>
         <w:spacing w:after="240" w:before="0" w:beforeAutospacing="0" w:lineRule="auto"/>
         <w:ind w:left="720" w:hanging="360"/>
@@ -6444,7 +6444,7 @@
         <w:keepLines w:val="0"/>
         <w:numPr>
           <w:ilvl w:val="0"/>
-          <w:numId w:val="22"/>
+          <w:numId w:val="23"/>
         </w:numPr>
         <w:spacing w:after="0" w:afterAutospacing="0" w:before="240" w:lineRule="auto"/>
         <w:ind w:left="720" w:hanging="360"/>
@@ -6475,7 +6475,7 @@
         <w:keepLines w:val="0"/>
         <w:numPr>
           <w:ilvl w:val="1"/>
-          <w:numId w:val="22"/>
+          <w:numId w:val="23"/>
         </w:numPr>
         <w:spacing w:after="0" w:afterAutospacing="0" w:before="0" w:beforeAutospacing="0" w:lineRule="auto"/>
         <w:ind w:left="1440" w:hanging="360"/>
@@ -6505,7 +6505,7 @@
         <w:keepLines w:val="0"/>
         <w:numPr>
           <w:ilvl w:val="1"/>
-          <w:numId w:val="22"/>
+          <w:numId w:val="23"/>
         </w:numPr>
         <w:spacing w:after="0" w:afterAutospacing="0" w:before="0" w:beforeAutospacing="0" w:lineRule="auto"/>
         <w:ind w:left="1440" w:hanging="360"/>
@@ -6535,7 +6535,7 @@
         <w:keepLines w:val="0"/>
         <w:numPr>
           <w:ilvl w:val="2"/>
-          <w:numId w:val="22"/>
+          <w:numId w:val="23"/>
         </w:numPr>
         <w:spacing w:after="0" w:afterAutospacing="0" w:before="0" w:beforeAutospacing="0" w:lineRule="auto"/>
         <w:ind w:left="2160" w:hanging="360"/>
@@ -6566,7 +6566,7 @@
         <w:keepLines w:val="0"/>
         <w:numPr>
           <w:ilvl w:val="2"/>
-          <w:numId w:val="22"/>
+          <w:numId w:val="23"/>
         </w:numPr>
         <w:spacing w:after="0" w:afterAutospacing="0" w:before="0" w:beforeAutospacing="0" w:lineRule="auto"/>
         <w:ind w:left="2160" w:hanging="360"/>
@@ -6597,7 +6597,7 @@
         <w:keepLines w:val="0"/>
         <w:numPr>
           <w:ilvl w:val="2"/>
-          <w:numId w:val="22"/>
+          <w:numId w:val="23"/>
         </w:numPr>
         <w:spacing w:after="0" w:afterAutospacing="0" w:before="0" w:beforeAutospacing="0" w:lineRule="auto"/>
         <w:ind w:left="2160" w:hanging="360"/>
@@ -6628,7 +6628,7 @@
         <w:keepLines w:val="0"/>
         <w:numPr>
           <w:ilvl w:val="2"/>
-          <w:numId w:val="22"/>
+          <w:numId w:val="23"/>
         </w:numPr>
         <w:spacing w:after="0" w:afterAutospacing="0" w:before="0" w:beforeAutospacing="0" w:lineRule="auto"/>
         <w:ind w:left="2160" w:hanging="360"/>
@@ -6659,7 +6659,7 @@
         <w:keepLines w:val="0"/>
         <w:numPr>
           <w:ilvl w:val="0"/>
-          <w:numId w:val="22"/>
+          <w:numId w:val="23"/>
         </w:numPr>
         <w:spacing w:after="0" w:afterAutospacing="0" w:before="0" w:beforeAutospacing="0" w:lineRule="auto"/>
         <w:ind w:left="720" w:hanging="360"/>
@@ -6690,7 +6690,7 @@
         <w:keepLines w:val="0"/>
         <w:numPr>
           <w:ilvl w:val="1"/>
-          <w:numId w:val="22"/>
+          <w:numId w:val="23"/>
         </w:numPr>
         <w:spacing w:after="0" w:afterAutospacing="0" w:before="0" w:beforeAutospacing="0" w:lineRule="auto"/>
         <w:ind w:left="1440" w:hanging="360"/>
@@ -6720,7 +6720,7 @@
         <w:keepLines w:val="0"/>
         <w:numPr>
           <w:ilvl w:val="1"/>
-          <w:numId w:val="22"/>
+          <w:numId w:val="23"/>
         </w:numPr>
         <w:spacing w:after="0" w:afterAutospacing="0" w:before="0" w:beforeAutospacing="0" w:lineRule="auto"/>
         <w:ind w:left="1440" w:hanging="360"/>
@@ -6750,7 +6750,7 @@
         <w:keepLines w:val="0"/>
         <w:numPr>
           <w:ilvl w:val="2"/>
-          <w:numId w:val="22"/>
+          <w:numId w:val="23"/>
         </w:numPr>
         <w:spacing w:after="0" w:afterAutospacing="0" w:before="0" w:beforeAutospacing="0" w:lineRule="auto"/>
         <w:ind w:left="2160" w:hanging="360"/>
@@ -6781,7 +6781,7 @@
         <w:keepLines w:val="0"/>
         <w:numPr>
           <w:ilvl w:val="2"/>
-          <w:numId w:val="22"/>
+          <w:numId w:val="23"/>
         </w:numPr>
         <w:spacing w:after="0" w:afterAutospacing="0" w:before="0" w:beforeAutospacing="0" w:lineRule="auto"/>
         <w:ind w:left="2160" w:hanging="360"/>
@@ -6812,7 +6812,7 @@
         <w:keepLines w:val="0"/>
         <w:numPr>
           <w:ilvl w:val="2"/>
-          <w:numId w:val="22"/>
+          <w:numId w:val="23"/>
         </w:numPr>
         <w:spacing w:after="240" w:before="0" w:beforeAutospacing="0" w:lineRule="auto"/>
         <w:ind w:left="2160" w:hanging="360"/>
@@ -7837,7 +7837,7 @@
         <w:keepLines w:val="0"/>
         <w:numPr>
           <w:ilvl w:val="0"/>
-          <w:numId w:val="28"/>
+          <w:numId w:val="29"/>
         </w:numPr>
         <w:spacing w:after="0" w:afterAutospacing="0" w:before="240" w:lineRule="auto"/>
         <w:ind w:left="720" w:hanging="360"/>
@@ -7868,7 +7868,7 @@
         <w:keepLines w:val="0"/>
         <w:numPr>
           <w:ilvl w:val="1"/>
-          <w:numId w:val="28"/>
+          <w:numId w:val="29"/>
         </w:numPr>
         <w:spacing w:after="0" w:afterAutospacing="0" w:before="0" w:beforeAutospacing="0" w:lineRule="auto"/>
         <w:ind w:left="1440" w:hanging="360"/>
@@ -7899,7 +7899,7 @@
         <w:keepLines w:val="0"/>
         <w:numPr>
           <w:ilvl w:val="1"/>
-          <w:numId w:val="28"/>
+          <w:numId w:val="29"/>
         </w:numPr>
         <w:spacing w:after="0" w:afterAutospacing="0" w:before="0" w:beforeAutospacing="0" w:lineRule="auto"/>
         <w:ind w:left="1440" w:hanging="360"/>
@@ -7930,7 +7930,7 @@
         <w:keepLines w:val="0"/>
         <w:numPr>
           <w:ilvl w:val="0"/>
-          <w:numId w:val="28"/>
+          <w:numId w:val="29"/>
         </w:numPr>
         <w:spacing w:after="0" w:afterAutospacing="0" w:before="0" w:beforeAutospacing="0" w:lineRule="auto"/>
         <w:ind w:left="720" w:hanging="360"/>
@@ -7961,7 +7961,7 @@
         <w:keepLines w:val="0"/>
         <w:numPr>
           <w:ilvl w:val="1"/>
-          <w:numId w:val="28"/>
+          <w:numId w:val="29"/>
         </w:numPr>
         <w:spacing w:after="0" w:afterAutospacing="0" w:before="0" w:beforeAutospacing="0" w:lineRule="auto"/>
         <w:ind w:left="1440" w:hanging="360"/>
@@ -7992,7 +7992,7 @@
         <w:keepLines w:val="0"/>
         <w:numPr>
           <w:ilvl w:val="1"/>
-          <w:numId w:val="28"/>
+          <w:numId w:val="29"/>
         </w:numPr>
         <w:spacing w:after="0" w:afterAutospacing="0" w:before="0" w:beforeAutospacing="0" w:lineRule="auto"/>
         <w:ind w:left="1440" w:hanging="360"/>
@@ -8023,7 +8023,7 @@
         <w:keepLines w:val="0"/>
         <w:numPr>
           <w:ilvl w:val="1"/>
-          <w:numId w:val="28"/>
+          <w:numId w:val="29"/>
         </w:numPr>
         <w:spacing w:after="0" w:afterAutospacing="0" w:before="0" w:beforeAutospacing="0" w:lineRule="auto"/>
         <w:ind w:left="1440" w:hanging="360"/>
@@ -8054,7 +8054,7 @@
         <w:keepLines w:val="0"/>
         <w:numPr>
           <w:ilvl w:val="0"/>
-          <w:numId w:val="28"/>
+          <w:numId w:val="29"/>
         </w:numPr>
         <w:spacing w:after="0" w:afterAutospacing="0" w:before="0" w:beforeAutospacing="0" w:lineRule="auto"/>
         <w:ind w:left="720" w:hanging="360"/>
@@ -8085,7 +8085,7 @@
         <w:keepLines w:val="0"/>
         <w:numPr>
           <w:ilvl w:val="1"/>
-          <w:numId w:val="28"/>
+          <w:numId w:val="29"/>
         </w:numPr>
         <w:spacing w:after="0" w:afterAutospacing="0" w:before="0" w:beforeAutospacing="0" w:lineRule="auto"/>
         <w:ind w:left="1440" w:hanging="360"/>
@@ -8116,7 +8116,7 @@
         <w:keepLines w:val="0"/>
         <w:numPr>
           <w:ilvl w:val="1"/>
-          <w:numId w:val="28"/>
+          <w:numId w:val="29"/>
         </w:numPr>
         <w:spacing w:after="0" w:afterAutospacing="0" w:before="0" w:beforeAutospacing="0" w:lineRule="auto"/>
         <w:ind w:left="1440" w:hanging="360"/>
@@ -8147,7 +8147,7 @@
         <w:keepLines w:val="0"/>
         <w:numPr>
           <w:ilvl w:val="1"/>
-          <w:numId w:val="28"/>
+          <w:numId w:val="29"/>
         </w:numPr>
         <w:spacing w:after="0" w:afterAutospacing="0" w:before="0" w:beforeAutospacing="0" w:lineRule="auto"/>
         <w:ind w:left="1440" w:hanging="360"/>
@@ -8178,7 +8178,7 @@
         <w:keepLines w:val="0"/>
         <w:numPr>
           <w:ilvl w:val="0"/>
-          <w:numId w:val="28"/>
+          <w:numId w:val="29"/>
         </w:numPr>
         <w:spacing w:after="0" w:afterAutospacing="0" w:before="0" w:beforeAutospacing="0" w:lineRule="auto"/>
         <w:ind w:left="720" w:hanging="360"/>
@@ -8209,7 +8209,7 @@
         <w:keepLines w:val="0"/>
         <w:numPr>
           <w:ilvl w:val="1"/>
-          <w:numId w:val="28"/>
+          <w:numId w:val="29"/>
         </w:numPr>
         <w:spacing w:after="0" w:afterAutospacing="0" w:before="0" w:beforeAutospacing="0" w:lineRule="auto"/>
         <w:ind w:left="1440" w:hanging="360"/>
@@ -8240,7 +8240,7 @@
         <w:keepLines w:val="0"/>
         <w:numPr>
           <w:ilvl w:val="1"/>
-          <w:numId w:val="28"/>
+          <w:numId w:val="29"/>
         </w:numPr>
         <w:spacing w:after="0" w:afterAutospacing="0" w:before="0" w:beforeAutospacing="0" w:lineRule="auto"/>
         <w:ind w:left="1440" w:hanging="360"/>
@@ -8271,7 +8271,7 @@
         <w:keepLines w:val="0"/>
         <w:numPr>
           <w:ilvl w:val="1"/>
-          <w:numId w:val="28"/>
+          <w:numId w:val="29"/>
         </w:numPr>
         <w:spacing w:after="0" w:afterAutospacing="0" w:before="0" w:beforeAutospacing="0" w:lineRule="auto"/>
         <w:ind w:left="1440" w:hanging="360"/>
@@ -8302,7 +8302,7 @@
         <w:keepLines w:val="0"/>
         <w:numPr>
           <w:ilvl w:val="0"/>
-          <w:numId w:val="28"/>
+          <w:numId w:val="29"/>
         </w:numPr>
         <w:spacing w:after="0" w:afterAutospacing="0" w:before="0" w:beforeAutospacing="0" w:lineRule="auto"/>
         <w:ind w:left="720" w:hanging="360"/>
@@ -8333,7 +8333,7 @@
         <w:keepLines w:val="0"/>
         <w:numPr>
           <w:ilvl w:val="1"/>
-          <w:numId w:val="28"/>
+          <w:numId w:val="29"/>
         </w:numPr>
         <w:spacing w:after="0" w:afterAutospacing="0" w:before="0" w:beforeAutospacing="0" w:lineRule="auto"/>
         <w:ind w:left="1440" w:hanging="360"/>
@@ -8364,7 +8364,7 @@
         <w:keepLines w:val="0"/>
         <w:numPr>
           <w:ilvl w:val="1"/>
-          <w:numId w:val="28"/>
+          <w:numId w:val="29"/>
         </w:numPr>
         <w:spacing w:after="0" w:afterAutospacing="0" w:before="0" w:beforeAutospacing="0" w:lineRule="auto"/>
         <w:ind w:left="1440" w:hanging="360"/>
@@ -8395,7 +8395,7 @@
         <w:keepLines w:val="0"/>
         <w:numPr>
           <w:ilvl w:val="1"/>
-          <w:numId w:val="28"/>
+          <w:numId w:val="29"/>
         </w:numPr>
         <w:spacing w:after="240" w:before="0" w:beforeAutospacing="0" w:lineRule="auto"/>
         <w:ind w:left="1440" w:hanging="360"/>
@@ -8479,7 +8479,7 @@
         <w:keepLines w:val="0"/>
         <w:numPr>
           <w:ilvl w:val="0"/>
-          <w:numId w:val="24"/>
+          <w:numId w:val="25"/>
         </w:numPr>
         <w:spacing w:after="0" w:afterAutospacing="0" w:before="240" w:lineRule="auto"/>
         <w:ind w:left="720" w:hanging="360"/>
@@ -8510,7 +8510,7 @@
         <w:keepLines w:val="0"/>
         <w:numPr>
           <w:ilvl w:val="1"/>
-          <w:numId w:val="24"/>
+          <w:numId w:val="25"/>
         </w:numPr>
         <w:spacing w:after="0" w:afterAutospacing="0" w:before="0" w:beforeAutospacing="0" w:lineRule="auto"/>
         <w:ind w:left="1440" w:hanging="360"/>
@@ -8541,7 +8541,7 @@
         <w:keepLines w:val="0"/>
         <w:numPr>
           <w:ilvl w:val="1"/>
-          <w:numId w:val="24"/>
+          <w:numId w:val="25"/>
         </w:numPr>
         <w:spacing w:after="0" w:afterAutospacing="0" w:before="0" w:beforeAutospacing="0" w:lineRule="auto"/>
         <w:ind w:left="1440" w:hanging="360"/>
@@ -8572,7 +8572,7 @@
         <w:keepLines w:val="0"/>
         <w:numPr>
           <w:ilvl w:val="0"/>
-          <w:numId w:val="24"/>
+          <w:numId w:val="25"/>
         </w:numPr>
         <w:spacing w:after="0" w:afterAutospacing="0" w:before="0" w:beforeAutospacing="0" w:lineRule="auto"/>
         <w:ind w:left="720" w:hanging="360"/>
@@ -8603,7 +8603,7 @@
         <w:keepLines w:val="0"/>
         <w:numPr>
           <w:ilvl w:val="1"/>
-          <w:numId w:val="24"/>
+          <w:numId w:val="25"/>
         </w:numPr>
         <w:spacing w:after="0" w:afterAutospacing="0" w:before="0" w:beforeAutospacing="0" w:lineRule="auto"/>
         <w:ind w:left="1440" w:hanging="360"/>
@@ -8634,7 +8634,7 @@
         <w:keepLines w:val="0"/>
         <w:numPr>
           <w:ilvl w:val="1"/>
-          <w:numId w:val="24"/>
+          <w:numId w:val="25"/>
         </w:numPr>
         <w:spacing w:after="0" w:afterAutospacing="0" w:before="0" w:beforeAutospacing="0" w:lineRule="auto"/>
         <w:ind w:left="1440" w:hanging="360"/>
@@ -8665,7 +8665,7 @@
         <w:keepLines w:val="0"/>
         <w:numPr>
           <w:ilvl w:val="1"/>
-          <w:numId w:val="24"/>
+          <w:numId w:val="25"/>
         </w:numPr>
         <w:spacing w:after="0" w:afterAutospacing="0" w:before="0" w:beforeAutospacing="0" w:lineRule="auto"/>
         <w:ind w:left="1440" w:hanging="360"/>
@@ -8696,7 +8696,7 @@
         <w:keepLines w:val="0"/>
         <w:numPr>
           <w:ilvl w:val="0"/>
-          <w:numId w:val="24"/>
+          <w:numId w:val="25"/>
         </w:numPr>
         <w:spacing w:after="0" w:afterAutospacing="0" w:before="0" w:beforeAutospacing="0" w:lineRule="auto"/>
         <w:ind w:left="720" w:hanging="360"/>
@@ -8727,7 +8727,7 @@
         <w:keepLines w:val="0"/>
         <w:numPr>
           <w:ilvl w:val="1"/>
-          <w:numId w:val="24"/>
+          <w:numId w:val="25"/>
         </w:numPr>
         <w:spacing w:after="0" w:afterAutospacing="0" w:before="0" w:beforeAutospacing="0" w:lineRule="auto"/>
         <w:ind w:left="1440" w:hanging="360"/>
@@ -8758,7 +8758,7 @@
         <w:keepLines w:val="0"/>
         <w:numPr>
           <w:ilvl w:val="1"/>
-          <w:numId w:val="24"/>
+          <w:numId w:val="25"/>
         </w:numPr>
         <w:spacing w:after="0" w:afterAutospacing="0" w:before="0" w:beforeAutospacing="0" w:lineRule="auto"/>
         <w:ind w:left="1440" w:hanging="360"/>
@@ -8789,7 +8789,7 @@
         <w:keepLines w:val="0"/>
         <w:numPr>
           <w:ilvl w:val="0"/>
-          <w:numId w:val="24"/>
+          <w:numId w:val="25"/>
         </w:numPr>
         <w:spacing w:after="0" w:afterAutospacing="0" w:before="0" w:beforeAutospacing="0" w:lineRule="auto"/>
         <w:ind w:left="720" w:hanging="360"/>
@@ -8820,7 +8820,7 @@
         <w:keepLines w:val="0"/>
         <w:numPr>
           <w:ilvl w:val="1"/>
-          <w:numId w:val="24"/>
+          <w:numId w:val="25"/>
         </w:numPr>
         <w:spacing w:after="0" w:afterAutospacing="0" w:before="0" w:beforeAutospacing="0" w:lineRule="auto"/>
         <w:ind w:left="1440" w:hanging="360"/>
@@ -8851,7 +8851,7 @@
         <w:keepLines w:val="0"/>
         <w:numPr>
           <w:ilvl w:val="1"/>
-          <w:numId w:val="24"/>
+          <w:numId w:val="25"/>
         </w:numPr>
         <w:spacing w:after="0" w:afterAutospacing="0" w:before="0" w:beforeAutospacing="0" w:lineRule="auto"/>
         <w:ind w:left="1440" w:hanging="360"/>
@@ -8882,7 +8882,7 @@
         <w:keepLines w:val="0"/>
         <w:numPr>
           <w:ilvl w:val="0"/>
-          <w:numId w:val="24"/>
+          <w:numId w:val="25"/>
         </w:numPr>
         <w:spacing w:after="0" w:afterAutospacing="0" w:before="0" w:beforeAutospacing="0" w:lineRule="auto"/>
         <w:ind w:left="720" w:hanging="360"/>
@@ -8913,7 +8913,7 @@
         <w:keepLines w:val="0"/>
         <w:numPr>
           <w:ilvl w:val="1"/>
-          <w:numId w:val="24"/>
+          <w:numId w:val="25"/>
         </w:numPr>
         <w:spacing w:after="0" w:afterAutospacing="0" w:before="0" w:beforeAutospacing="0" w:lineRule="auto"/>
         <w:ind w:left="1440" w:hanging="360"/>
@@ -8944,7 +8944,7 @@
         <w:keepLines w:val="0"/>
         <w:numPr>
           <w:ilvl w:val="1"/>
-          <w:numId w:val="24"/>
+          <w:numId w:val="25"/>
         </w:numPr>
         <w:spacing w:after="240" w:before="0" w:beforeAutospacing="0" w:lineRule="auto"/>
         <w:ind w:left="1440" w:hanging="360"/>
@@ -9406,7 +9406,7 @@
         <w:keepLines w:val="0"/>
         <w:numPr>
           <w:ilvl w:val="0"/>
-          <w:numId w:val="29"/>
+          <w:numId w:val="30"/>
         </w:numPr>
         <w:spacing w:after="0" w:afterAutospacing="0" w:before="240" w:lineRule="auto"/>
         <w:ind w:left="720" w:hanging="360"/>
@@ -9446,7 +9446,7 @@
         <w:keepLines w:val="0"/>
         <w:numPr>
           <w:ilvl w:val="1"/>
-          <w:numId w:val="29"/>
+          <w:numId w:val="30"/>
         </w:numPr>
         <w:spacing w:after="0" w:afterAutospacing="0" w:before="0" w:beforeAutospacing="0" w:lineRule="auto"/>
         <w:ind w:left="1440" w:hanging="360"/>
@@ -9476,7 +9476,7 @@
         <w:keepLines w:val="0"/>
         <w:numPr>
           <w:ilvl w:val="0"/>
-          <w:numId w:val="29"/>
+          <w:numId w:val="30"/>
         </w:numPr>
         <w:spacing w:after="0" w:afterAutospacing="0" w:before="0" w:beforeAutospacing="0" w:lineRule="auto"/>
         <w:ind w:left="720" w:hanging="360"/>
@@ -9506,7 +9506,7 @@
         <w:keepLines w:val="0"/>
         <w:numPr>
           <w:ilvl w:val="1"/>
-          <w:numId w:val="29"/>
+          <w:numId w:val="30"/>
         </w:numPr>
         <w:spacing w:after="0" w:afterAutospacing="0" w:before="0" w:beforeAutospacing="0" w:lineRule="auto"/>
         <w:ind w:left="1440" w:hanging="360"/>
@@ -9536,7 +9536,7 @@
         <w:keepLines w:val="0"/>
         <w:numPr>
           <w:ilvl w:val="0"/>
-          <w:numId w:val="29"/>
+          <w:numId w:val="30"/>
         </w:numPr>
         <w:spacing w:after="0" w:afterAutospacing="0" w:before="0" w:beforeAutospacing="0" w:lineRule="auto"/>
         <w:ind w:left="720" w:hanging="360"/>
@@ -9566,7 +9566,7 @@
         <w:keepLines w:val="0"/>
         <w:numPr>
           <w:ilvl w:val="1"/>
-          <w:numId w:val="29"/>
+          <w:numId w:val="30"/>
         </w:numPr>
         <w:spacing w:after="240" w:before="0" w:beforeAutospacing="0" w:lineRule="auto"/>
         <w:ind w:left="1440" w:hanging="360"/>
@@ -9682,7 +9682,7 @@
       <w:pPr>
         <w:numPr>
           <w:ilvl w:val="0"/>
-          <w:numId w:val="6"/>
+          <w:numId w:val="5"/>
         </w:numPr>
         <w:spacing w:after="0" w:afterAutospacing="0" w:before="240" w:lineRule="auto"/>
         <w:ind w:left="720" w:hanging="360"/>
@@ -9702,7 +9702,7 @@
       <w:pPr>
         <w:numPr>
           <w:ilvl w:val="1"/>
-          <w:numId w:val="6"/>
+          <w:numId w:val="5"/>
         </w:numPr>
         <w:spacing w:after="0" w:afterAutospacing="0" w:before="0" w:beforeAutospacing="0" w:lineRule="auto"/>
         <w:ind w:left="1440" w:hanging="360"/>
@@ -9719,7 +9719,7 @@
       <w:pPr>
         <w:numPr>
           <w:ilvl w:val="1"/>
-          <w:numId w:val="6"/>
+          <w:numId w:val="5"/>
         </w:numPr>
         <w:spacing w:after="0" w:afterAutospacing="0" w:before="0" w:beforeAutospacing="0" w:lineRule="auto"/>
         <w:ind w:left="1440" w:hanging="360"/>
@@ -9730,6 +9730,1355 @@
           <w:rtl w:val="0"/>
         </w:rPr>
         <w:t xml:space="preserve">Application Web : Développée avec React.js ou Angular pour une interface utilisateur réactive et dynamique accessible depuis n'importe quel navigateur. Cette application permet les mêmes fonctionnalités que l'application mobile mais avec une expérience optimisée pour le bureau.</w:t>
+      </w:r>
+    </w:p>
+    <w:p>
+      <w:pPr>
+        <w:numPr>
+          <w:ilvl w:val="0"/>
+          <w:numId w:val="5"/>
+        </w:numPr>
+        <w:spacing w:after="0" w:afterAutospacing="0" w:before="0" w:beforeAutospacing="0" w:lineRule="auto"/>
+        <w:ind w:left="720" w:hanging="360"/>
+        <w:rPr>
+          <w:rFonts w:ascii="Helvetica Neue Light" w:cs="Helvetica Neue Light" w:eastAsia="Helvetica Neue Light" w:hAnsi="Helvetica Neue Light"/>
+        </w:rPr>
+      </w:pPr>
+      <w:r>
+        <w:rPr>
+          <w:rFonts w:ascii="Helvetica Neue Light" w:cs="Helvetica Neue Light" w:eastAsia="Helvetica Neue Light" w:hAnsi="Helvetica Neue Light"/>
+          <w:rtl w:val="0"/>
+        </w:rPr>
+        <w:t xml:space="preserve">Backend (Côté Serveur)</w:t>
+      </w:r>
+    </w:p>
+    <w:p>
+      <w:pPr>
+        <w:numPr>
+          <w:ilvl w:val="1"/>
+          <w:numId w:val="5"/>
+        </w:numPr>
+        <w:spacing w:after="0" w:afterAutospacing="0" w:before="0" w:beforeAutospacing="0" w:lineRule="auto"/>
+        <w:ind w:left="1440" w:hanging="360"/>
+      </w:pPr>
+      <w:r>
+        <w:rPr>
+          <w:rFonts w:ascii="Helvetica Neue Light" w:cs="Helvetica Neue Light" w:eastAsia="Helvetica Neue Light" w:hAnsi="Helvetica Neue Light"/>
+          <w:rtl w:val="0"/>
+        </w:rPr>
+        <w:t xml:space="preserve">API REST : Construite avec Node.js et Express.js pour gérer les requêtes provenant des applications frontend. Cette API gère la logique métier, la validation des données, et la communication avec les bases de données.</w:t>
+      </w:r>
+    </w:p>
+    <w:p>
+      <w:pPr>
+        <w:numPr>
+          <w:ilvl w:val="1"/>
+          <w:numId w:val="5"/>
+        </w:numPr>
+        <w:spacing w:after="0" w:afterAutospacing="0" w:before="0" w:beforeAutospacing="0" w:lineRule="auto"/>
+        <w:ind w:left="1440" w:hanging="360"/>
+      </w:pPr>
+      <w:r>
+        <w:rPr>
+          <w:rFonts w:ascii="Helvetica Neue Light" w:cs="Helvetica Neue Light" w:eastAsia="Helvetica Neue Light" w:hAnsi="Helvetica Neue Light"/>
+          <w:rtl w:val="0"/>
+        </w:rPr>
+        <w:t xml:space="preserve">Services d'Authentification : Gérés par Firebase Authentication pour faciliter la gestion des utilisateurs (inscription, connexion, réinitialisation de mot de passe, etc.) via des fournisseurs OAuth comme Google et Facebook.</w:t>
+      </w:r>
+    </w:p>
+    <w:p>
+      <w:pPr>
+        <w:numPr>
+          <w:ilvl w:val="0"/>
+          <w:numId w:val="5"/>
+        </w:numPr>
+        <w:spacing w:after="0" w:afterAutospacing="0" w:before="0" w:beforeAutospacing="0" w:lineRule="auto"/>
+        <w:ind w:left="720" w:hanging="360"/>
+        <w:rPr>
+          <w:rFonts w:ascii="Helvetica Neue Light" w:cs="Helvetica Neue Light" w:eastAsia="Helvetica Neue Light" w:hAnsi="Helvetica Neue Light"/>
+        </w:rPr>
+      </w:pPr>
+      <w:r>
+        <w:rPr>
+          <w:rFonts w:ascii="Helvetica Neue Light" w:cs="Helvetica Neue Light" w:eastAsia="Helvetica Neue Light" w:hAnsi="Helvetica Neue Light"/>
+          <w:rtl w:val="0"/>
+        </w:rPr>
+        <w:t xml:space="preserve">Base de Données</w:t>
+      </w:r>
+    </w:p>
+    <w:p>
+      <w:pPr>
+        <w:numPr>
+          <w:ilvl w:val="1"/>
+          <w:numId w:val="5"/>
+        </w:numPr>
+        <w:spacing w:after="0" w:afterAutospacing="0" w:before="0" w:beforeAutospacing="0" w:lineRule="auto"/>
+        <w:ind w:left="1440" w:hanging="360"/>
+      </w:pPr>
+      <w:r>
+        <w:rPr>
+          <w:rFonts w:ascii="Helvetica Neue Light" w:cs="Helvetica Neue Light" w:eastAsia="Helvetica Neue Light" w:hAnsi="Helvetica Neue Light"/>
+          <w:rtl w:val="0"/>
+        </w:rPr>
+        <w:t xml:space="preserve">Firestore : Utilisé pour stocker les données en temps réel, telles que les séances d'entraînement, les objectifs, et les statistiques utilisateur. Firestore permet un accès rapide et une synchronisation en temps réel avec l'application.</w:t>
+      </w:r>
+    </w:p>
+    <w:p>
+      <w:pPr>
+        <w:numPr>
+          <w:ilvl w:val="1"/>
+          <w:numId w:val="5"/>
+        </w:numPr>
+        <w:spacing w:after="0" w:afterAutospacing="0" w:before="0" w:beforeAutospacing="0" w:lineRule="auto"/>
+        <w:ind w:left="1440" w:hanging="360"/>
+      </w:pPr>
+      <w:r>
+        <w:rPr>
+          <w:rFonts w:ascii="Helvetica Neue Light" w:cs="Helvetica Neue Light" w:eastAsia="Helvetica Neue Light" w:hAnsi="Helvetica Neue Light"/>
+          <w:rtl w:val="0"/>
+        </w:rPr>
+        <w:t xml:space="preserve">MongoDB : Utilisé pour stocker des données structurées ou semi-structurées nécessitant une gestion complexe, comme les historiques détaillés d'entraînement, les configurations utilisateur, ou les métadonnées des fichiers.</w:t>
+      </w:r>
+    </w:p>
+    <w:p>
+      <w:pPr>
+        <w:numPr>
+          <w:ilvl w:val="0"/>
+          <w:numId w:val="5"/>
+        </w:numPr>
+        <w:spacing w:after="0" w:afterAutospacing="0" w:before="0" w:beforeAutospacing="0" w:lineRule="auto"/>
+        <w:ind w:left="720" w:hanging="360"/>
+        <w:rPr>
+          <w:rFonts w:ascii="Helvetica Neue Light" w:cs="Helvetica Neue Light" w:eastAsia="Helvetica Neue Light" w:hAnsi="Helvetica Neue Light"/>
+        </w:rPr>
+      </w:pPr>
+      <w:r>
+        <w:rPr>
+          <w:rFonts w:ascii="Helvetica Neue Light" w:cs="Helvetica Neue Light" w:eastAsia="Helvetica Neue Light" w:hAnsi="Helvetica Neue Light"/>
+          <w:rtl w:val="0"/>
+        </w:rPr>
+        <w:t xml:space="preserve">Infrastructure Cloud</w:t>
+      </w:r>
+    </w:p>
+    <w:p>
+      <w:pPr>
+        <w:numPr>
+          <w:ilvl w:val="1"/>
+          <w:numId w:val="5"/>
+        </w:numPr>
+        <w:spacing w:after="0" w:afterAutospacing="0" w:before="0" w:beforeAutospacing="0" w:lineRule="auto"/>
+        <w:ind w:left="1440" w:hanging="360"/>
+      </w:pPr>
+      <w:r>
+        <w:rPr>
+          <w:rFonts w:ascii="Helvetica Neue Light" w:cs="Helvetica Neue Light" w:eastAsia="Helvetica Neue Light" w:hAnsi="Helvetica Neue Light"/>
+          <w:rtl w:val="0"/>
+        </w:rPr>
+        <w:t xml:space="preserve">Hébergement : Utilisation de services cloud (comme AWS ou Google Cloud) pour héberger les serveurs backend et les bases de données. Le choix d'une plateforme cloud permet de bénéficier d'une scalabilité automatique, de la sécurité, et d'un déploiement continu.</w:t>
+      </w:r>
+    </w:p>
+    <w:p>
+      <w:pPr>
+        <w:numPr>
+          <w:ilvl w:val="1"/>
+          <w:numId w:val="5"/>
+        </w:numPr>
+        <w:spacing w:after="240" w:before="0" w:beforeAutospacing="0" w:lineRule="auto"/>
+        <w:ind w:left="1440" w:hanging="360"/>
+      </w:pPr>
+      <w:r>
+        <w:rPr>
+          <w:rFonts w:ascii="Helvetica Neue Light" w:cs="Helvetica Neue Light" w:eastAsia="Helvetica Neue Light" w:hAnsi="Helvetica Neue Light"/>
+          <w:rtl w:val="0"/>
+        </w:rPr>
+        <w:t xml:space="preserve">CI/CD : Intégration continue et déploiement continu configurés via des outils comme GitHub Actions, Jenkins, ou CircleCI pour assurer des mises à jour régulières et fiables du système.</w:t>
+      </w:r>
+    </w:p>
+    <w:p>
+      <w:pPr>
+        <w:pStyle w:val="Heading4"/>
+        <w:keepNext w:val="0"/>
+        <w:keepLines w:val="0"/>
+        <w:spacing w:after="40" w:before="240" w:lineRule="auto"/>
+        <w:rPr>
+          <w:rFonts w:ascii="Helvetica Neue Light" w:cs="Helvetica Neue Light" w:eastAsia="Helvetica Neue Light" w:hAnsi="Helvetica Neue Light"/>
+          <w:color w:val="000000"/>
+          <w:sz w:val="22"/>
+          <w:szCs w:val="22"/>
+        </w:rPr>
+      </w:pPr>
+      <w:bookmarkStart w:colFirst="0" w:colLast="0" w:name="_awlqk88gf37w" w:id="53"/>
+      <w:bookmarkEnd w:id="53"/>
+      <w:r>
+        <w:rPr>
+          <w:rFonts w:ascii="Helvetica Neue Light" w:cs="Helvetica Neue Light" w:eastAsia="Helvetica Neue Light" w:hAnsi="Helvetica Neue Light"/>
+          <w:color w:val="000000"/>
+          <w:sz w:val="22"/>
+          <w:szCs w:val="22"/>
+          <w:rtl w:val="0"/>
+        </w:rPr>
+        <w:t xml:space="preserve">4.2. Diagrammes UML</w:t>
+      </w:r>
+    </w:p>
+    <w:p>
+      <w:pPr>
+        <w:pStyle w:val="Heading5"/>
+        <w:keepNext w:val="0"/>
+        <w:keepLines w:val="0"/>
+        <w:spacing w:after="40" w:before="220" w:lineRule="auto"/>
+        <w:rPr>
+          <w:rFonts w:ascii="Helvetica Neue Light" w:cs="Helvetica Neue Light" w:eastAsia="Helvetica Neue Light" w:hAnsi="Helvetica Neue Light"/>
+          <w:color w:val="000000"/>
+          <w:sz w:val="20"/>
+          <w:szCs w:val="20"/>
+        </w:rPr>
+      </w:pPr>
+      <w:bookmarkStart w:colFirst="0" w:colLast="0" w:name="_n8cvu4c35fhk" w:id="54"/>
+      <w:bookmarkEnd w:id="54"/>
+      <w:r>
+        <w:rPr>
+          <w:rFonts w:ascii="Helvetica Neue Light" w:cs="Helvetica Neue Light" w:eastAsia="Helvetica Neue Light" w:hAnsi="Helvetica Neue Light"/>
+          <w:color w:val="000000"/>
+          <w:sz w:val="20"/>
+          <w:szCs w:val="20"/>
+          <w:rtl w:val="0"/>
+        </w:rPr>
+        <w:t xml:space="preserve">4.2.1. Diagramme de Cas d'Utilisation</w:t>
+      </w:r>
+    </w:p>
+    <w:p>
+      <w:pPr>
+        <w:spacing w:after="240" w:before="240" w:lineRule="auto"/>
+        <w:rPr>
+          <w:rFonts w:ascii="Helvetica Neue Light" w:cs="Helvetica Neue Light" w:eastAsia="Helvetica Neue Light" w:hAnsi="Helvetica Neue Light"/>
+        </w:rPr>
+      </w:pPr>
+      <w:r>
+        <w:rPr>
+          <w:rFonts w:ascii="Helvetica Neue Light" w:cs="Helvetica Neue Light" w:eastAsia="Helvetica Neue Light" w:hAnsi="Helvetica Neue Light"/>
+          <w:rtl w:val="0"/>
+        </w:rPr>
+        <w:t xml:space="preserve">Le diagramme de cas d'utilisation illustre les différentes interactions entre les utilisateurs (ou acteurs) et le système.</w:t>
+      </w:r>
+    </w:p>
+    <w:p>
+      <w:pPr>
+        <w:numPr>
+          <w:ilvl w:val="0"/>
+          <w:numId w:val="8"/>
+        </w:numPr>
+        <w:spacing w:after="0" w:afterAutospacing="0" w:before="240" w:lineRule="auto"/>
+        <w:ind w:left="720" w:hanging="360"/>
+      </w:pPr>
+      <w:r>
+        <w:rPr>
+          <w:rFonts w:ascii="Helvetica Neue Light" w:cs="Helvetica Neue Light" w:eastAsia="Helvetica Neue Light" w:hAnsi="Helvetica Neue Light"/>
+          <w:rtl w:val="0"/>
+        </w:rPr>
+        <w:t xml:space="preserve">Acteurs Principaux :</w:t>
+      </w:r>
+    </w:p>
+    <w:p>
+      <w:pPr>
+        <w:numPr>
+          <w:ilvl w:val="1"/>
+          <w:numId w:val="8"/>
+        </w:numPr>
+        <w:spacing w:after="0" w:afterAutospacing="0" w:before="0" w:beforeAutospacing="0" w:lineRule="auto"/>
+        <w:ind w:left="1440" w:hanging="360"/>
+        <w:rPr>
+          <w:rFonts w:ascii="Helvetica Neue Light" w:cs="Helvetica Neue Light" w:eastAsia="Helvetica Neue Light" w:hAnsi="Helvetica Neue Light"/>
+        </w:rPr>
+      </w:pPr>
+      <w:r>
+        <w:rPr>
+          <w:rFonts w:ascii="Helvetica Neue Light" w:cs="Helvetica Neue Light" w:eastAsia="Helvetica Neue Light" w:hAnsi="Helvetica Neue Light"/>
+          <w:rtl w:val="0"/>
+        </w:rPr>
+        <w:t xml:space="preserve">Utilisateur : Accède à l'application, enregistre des séances d'entraînement, définit des objectifs.</w:t>
+      </w:r>
+    </w:p>
+    <w:p>
+      <w:pPr>
+        <w:numPr>
+          <w:ilvl w:val="1"/>
+          <w:numId w:val="8"/>
+        </w:numPr>
+        <w:spacing w:after="0" w:afterAutospacing="0" w:before="0" w:beforeAutospacing="0" w:lineRule="auto"/>
+        <w:ind w:left="1440" w:hanging="360"/>
+        <w:rPr>
+          <w:rFonts w:ascii="Helvetica Neue Light" w:cs="Helvetica Neue Light" w:eastAsia="Helvetica Neue Light" w:hAnsi="Helvetica Neue Light"/>
+        </w:rPr>
+      </w:pPr>
+      <w:r>
+        <w:rPr>
+          <w:rFonts w:ascii="Helvetica Neue Light" w:cs="Helvetica Neue Light" w:eastAsia="Helvetica Neue Light" w:hAnsi="Helvetica Neue Light"/>
+          <w:rtl w:val="0"/>
+        </w:rPr>
+        <w:t xml:space="preserve">Administrateur : Gère les utilisateurs, modifie les configurations du système.</w:t>
+      </w:r>
+    </w:p>
+    <w:p>
+      <w:pPr>
+        <w:numPr>
+          <w:ilvl w:val="0"/>
+          <w:numId w:val="8"/>
+        </w:numPr>
+        <w:spacing w:after="0" w:afterAutospacing="0" w:before="0" w:beforeAutospacing="0" w:lineRule="auto"/>
+        <w:ind w:left="720" w:hanging="360"/>
+      </w:pPr>
+      <w:r>
+        <w:rPr>
+          <w:rFonts w:ascii="Helvetica Neue Light" w:cs="Helvetica Neue Light" w:eastAsia="Helvetica Neue Light" w:hAnsi="Helvetica Neue Light"/>
+          <w:rtl w:val="0"/>
+        </w:rPr>
+        <w:t xml:space="preserve">Cas d'Utilisation :</w:t>
+      </w:r>
+    </w:p>
+    <w:p>
+      <w:pPr>
+        <w:numPr>
+          <w:ilvl w:val="1"/>
+          <w:numId w:val="8"/>
+        </w:numPr>
+        <w:spacing w:after="0" w:afterAutospacing="0" w:before="0" w:beforeAutospacing="0" w:lineRule="auto"/>
+        <w:ind w:left="1440" w:hanging="360"/>
+        <w:rPr>
+          <w:rFonts w:ascii="Helvetica Neue Light" w:cs="Helvetica Neue Light" w:eastAsia="Helvetica Neue Light" w:hAnsi="Helvetica Neue Light"/>
+        </w:rPr>
+      </w:pPr>
+      <w:r>
+        <w:rPr>
+          <w:rFonts w:ascii="Helvetica Neue Light" w:cs="Helvetica Neue Light" w:eastAsia="Helvetica Neue Light" w:hAnsi="Helvetica Neue Light"/>
+          <w:rtl w:val="0"/>
+        </w:rPr>
+        <w:t xml:space="preserve">Inscription et Connexion</w:t>
+      </w:r>
+    </w:p>
+    <w:p>
+      <w:pPr>
+        <w:numPr>
+          <w:ilvl w:val="1"/>
+          <w:numId w:val="8"/>
+        </w:numPr>
+        <w:spacing w:after="0" w:afterAutospacing="0" w:before="0" w:beforeAutospacing="0" w:lineRule="auto"/>
+        <w:ind w:left="1440" w:hanging="360"/>
+        <w:rPr>
+          <w:rFonts w:ascii="Helvetica Neue Light" w:cs="Helvetica Neue Light" w:eastAsia="Helvetica Neue Light" w:hAnsi="Helvetica Neue Light"/>
+        </w:rPr>
+      </w:pPr>
+      <w:r>
+        <w:rPr>
+          <w:rFonts w:ascii="Helvetica Neue Light" w:cs="Helvetica Neue Light" w:eastAsia="Helvetica Neue Light" w:hAnsi="Helvetica Neue Light"/>
+          <w:rtl w:val="0"/>
+        </w:rPr>
+        <w:t xml:space="preserve">Enregistrement de Séance d'Entraînement</w:t>
+      </w:r>
+    </w:p>
+    <w:p>
+      <w:pPr>
+        <w:numPr>
+          <w:ilvl w:val="1"/>
+          <w:numId w:val="8"/>
+        </w:numPr>
+        <w:spacing w:after="0" w:afterAutospacing="0" w:before="0" w:beforeAutospacing="0" w:lineRule="auto"/>
+        <w:ind w:left="1440" w:hanging="360"/>
+        <w:rPr>
+          <w:rFonts w:ascii="Helvetica Neue Light" w:cs="Helvetica Neue Light" w:eastAsia="Helvetica Neue Light" w:hAnsi="Helvetica Neue Light"/>
+        </w:rPr>
+      </w:pPr>
+      <w:r>
+        <w:rPr>
+          <w:rFonts w:ascii="Helvetica Neue Light" w:cs="Helvetica Neue Light" w:eastAsia="Helvetica Neue Light" w:hAnsi="Helvetica Neue Light"/>
+          <w:rtl w:val="0"/>
+        </w:rPr>
+        <w:t xml:space="preserve">Définition d'Objectifs</w:t>
+      </w:r>
+    </w:p>
+    <w:p>
+      <w:pPr>
+        <w:numPr>
+          <w:ilvl w:val="1"/>
+          <w:numId w:val="8"/>
+        </w:numPr>
+        <w:spacing w:after="0" w:afterAutospacing="0" w:before="0" w:beforeAutospacing="0" w:lineRule="auto"/>
+        <w:ind w:left="1440" w:hanging="360"/>
+        <w:rPr>
+          <w:rFonts w:ascii="Helvetica Neue Light" w:cs="Helvetica Neue Light" w:eastAsia="Helvetica Neue Light" w:hAnsi="Helvetica Neue Light"/>
+        </w:rPr>
+      </w:pPr>
+      <w:r>
+        <w:rPr>
+          <w:rFonts w:ascii="Helvetica Neue Light" w:cs="Helvetica Neue Light" w:eastAsia="Helvetica Neue Light" w:hAnsi="Helvetica Neue Light"/>
+          <w:rtl w:val="0"/>
+        </w:rPr>
+        <w:t xml:space="preserve">Visualisation des Statistiques</w:t>
+      </w:r>
+    </w:p>
+    <w:p>
+      <w:pPr>
+        <w:numPr>
+          <w:ilvl w:val="1"/>
+          <w:numId w:val="8"/>
+        </w:numPr>
+        <w:spacing w:after="240" w:before="0" w:beforeAutospacing="0" w:lineRule="auto"/>
+        <w:ind w:left="1440" w:hanging="360"/>
+        <w:rPr>
+          <w:rFonts w:ascii="Helvetica Neue Light" w:cs="Helvetica Neue Light" w:eastAsia="Helvetica Neue Light" w:hAnsi="Helvetica Neue Light"/>
+        </w:rPr>
+      </w:pPr>
+      <w:r>
+        <w:rPr>
+          <w:rFonts w:ascii="Helvetica Neue Light" w:cs="Helvetica Neue Light" w:eastAsia="Helvetica Neue Light" w:hAnsi="Helvetica Neue Light"/>
+          <w:rtl w:val="0"/>
+        </w:rPr>
+        <w:t xml:space="preserve">Gestion des Notifications</w:t>
+      </w:r>
+    </w:p>
+    <w:p>
+      <w:pPr>
+        <w:pStyle w:val="Heading5"/>
+        <w:keepNext w:val="0"/>
+        <w:keepLines w:val="0"/>
+        <w:spacing w:after="40" w:before="220" w:lineRule="auto"/>
+        <w:rPr>
+          <w:rFonts w:ascii="Helvetica Neue Light" w:cs="Helvetica Neue Light" w:eastAsia="Helvetica Neue Light" w:hAnsi="Helvetica Neue Light"/>
+          <w:color w:val="000000"/>
+          <w:sz w:val="20"/>
+          <w:szCs w:val="20"/>
+        </w:rPr>
+      </w:pPr>
+      <w:bookmarkStart w:colFirst="0" w:colLast="0" w:name="_ycxtrgndvtfd" w:id="55"/>
+      <w:bookmarkEnd w:id="55"/>
+      <w:r>
+        <w:rPr>
+          <w:rFonts w:ascii="Helvetica Neue Light" w:cs="Helvetica Neue Light" w:eastAsia="Helvetica Neue Light" w:hAnsi="Helvetica Neue Light"/>
+          <w:color w:val="000000"/>
+          <w:sz w:val="20"/>
+          <w:szCs w:val="20"/>
+          <w:rtl w:val="0"/>
+        </w:rPr>
+        <w:t xml:space="preserve">4.2.2. Diagramme de Séquence</w:t>
+      </w:r>
+    </w:p>
+    <w:p>
+      <w:pPr>
+        <w:spacing w:after="240" w:before="240" w:lineRule="auto"/>
+        <w:rPr>
+          <w:rFonts w:ascii="Helvetica Neue Light" w:cs="Helvetica Neue Light" w:eastAsia="Helvetica Neue Light" w:hAnsi="Helvetica Neue Light"/>
+        </w:rPr>
+      </w:pPr>
+      <w:r>
+        <w:rPr>
+          <w:rFonts w:ascii="Helvetica Neue Light" w:cs="Helvetica Neue Light" w:eastAsia="Helvetica Neue Light" w:hAnsi="Helvetica Neue Light"/>
+          <w:rtl w:val="0"/>
+        </w:rPr>
+        <w:t xml:space="preserve">Le diagramme de séquence montre le déroulement des interactions entre les différents composants du système pour un cas d'utilisation spécifique.</w:t>
+      </w:r>
+    </w:p>
+    <w:p>
+      <w:pPr>
+        <w:numPr>
+          <w:ilvl w:val="0"/>
+          <w:numId w:val="28"/>
+        </w:numPr>
+        <w:spacing w:after="0" w:afterAutospacing="0" w:before="240" w:lineRule="auto"/>
+        <w:ind w:left="720" w:hanging="360"/>
+      </w:pPr>
+      <w:r>
+        <w:rPr>
+          <w:rFonts w:ascii="Helvetica Neue Light" w:cs="Helvetica Neue Light" w:eastAsia="Helvetica Neue Light" w:hAnsi="Helvetica Neue Light"/>
+          <w:rtl w:val="0"/>
+        </w:rPr>
+        <w:t xml:space="preserve">Cas d'Utilisation : Enregistrement d'une Séance d'Entraînement</w:t>
+      </w:r>
+    </w:p>
+    <w:p>
+      <w:pPr>
+        <w:numPr>
+          <w:ilvl w:val="1"/>
+          <w:numId w:val="28"/>
+        </w:numPr>
+        <w:spacing w:after="0" w:afterAutospacing="0" w:before="0" w:beforeAutospacing="0" w:lineRule="auto"/>
+        <w:ind w:left="1440" w:hanging="360"/>
+        <w:rPr>
+          <w:rFonts w:ascii="Helvetica Neue Light" w:cs="Helvetica Neue Light" w:eastAsia="Helvetica Neue Light" w:hAnsi="Helvetica Neue Light"/>
+        </w:rPr>
+      </w:pPr>
+      <w:r>
+        <w:rPr>
+          <w:rFonts w:ascii="Helvetica Neue Light" w:cs="Helvetica Neue Light" w:eastAsia="Helvetica Neue Light" w:hAnsi="Helvetica Neue Light"/>
+          <w:rtl w:val="0"/>
+        </w:rPr>
+        <w:t xml:space="preserve">L'utilisateur sélectionne l'option "Ajouter une séance".</w:t>
+      </w:r>
+    </w:p>
+    <w:p>
+      <w:pPr>
+        <w:numPr>
+          <w:ilvl w:val="1"/>
+          <w:numId w:val="28"/>
+        </w:numPr>
+        <w:spacing w:after="0" w:afterAutospacing="0" w:before="0" w:beforeAutospacing="0" w:lineRule="auto"/>
+        <w:ind w:left="1440" w:hanging="360"/>
+        <w:rPr>
+          <w:rFonts w:ascii="Helvetica Neue Light" w:cs="Helvetica Neue Light" w:eastAsia="Helvetica Neue Light" w:hAnsi="Helvetica Neue Light"/>
+        </w:rPr>
+      </w:pPr>
+      <w:r>
+        <w:rPr>
+          <w:rFonts w:ascii="Helvetica Neue Light" w:cs="Helvetica Neue Light" w:eastAsia="Helvetica Neue Light" w:hAnsi="Helvetica Neue Light"/>
+          <w:rtl w:val="0"/>
+        </w:rPr>
+        <w:t xml:space="preserve">L'application envoie une requête POST à l'API REST.</w:t>
+      </w:r>
+    </w:p>
+    <w:p>
+      <w:pPr>
+        <w:numPr>
+          <w:ilvl w:val="1"/>
+          <w:numId w:val="28"/>
+        </w:numPr>
+        <w:spacing w:after="0" w:afterAutospacing="0" w:before="0" w:beforeAutospacing="0" w:lineRule="auto"/>
+        <w:ind w:left="1440" w:hanging="360"/>
+        <w:rPr>
+          <w:rFonts w:ascii="Helvetica Neue Light" w:cs="Helvetica Neue Light" w:eastAsia="Helvetica Neue Light" w:hAnsi="Helvetica Neue Light"/>
+        </w:rPr>
+      </w:pPr>
+      <w:r>
+        <w:rPr>
+          <w:rFonts w:ascii="Helvetica Neue Light" w:cs="Helvetica Neue Light" w:eastAsia="Helvetica Neue Light" w:hAnsi="Helvetica Neue Light"/>
+          <w:rtl w:val="0"/>
+        </w:rPr>
+        <w:t xml:space="preserve">Le serveur valide les données et les enregistre dans Firestore.</w:t>
+      </w:r>
+    </w:p>
+    <w:p>
+      <w:pPr>
+        <w:numPr>
+          <w:ilvl w:val="1"/>
+          <w:numId w:val="28"/>
+        </w:numPr>
+        <w:spacing w:after="0" w:afterAutospacing="0" w:before="0" w:beforeAutospacing="0" w:lineRule="auto"/>
+        <w:ind w:left="1440" w:hanging="360"/>
+        <w:rPr>
+          <w:rFonts w:ascii="Helvetica Neue Light" w:cs="Helvetica Neue Light" w:eastAsia="Helvetica Neue Light" w:hAnsi="Helvetica Neue Light"/>
+        </w:rPr>
+      </w:pPr>
+      <w:r>
+        <w:rPr>
+          <w:rFonts w:ascii="Helvetica Neue Light" w:cs="Helvetica Neue Light" w:eastAsia="Helvetica Neue Light" w:hAnsi="Helvetica Neue Light"/>
+          <w:rtl w:val="0"/>
+        </w:rPr>
+        <w:t xml:space="preserve">Le serveur renvoie une réponse de succès à l'application.</w:t>
+      </w:r>
+    </w:p>
+    <w:p>
+      <w:pPr>
+        <w:numPr>
+          <w:ilvl w:val="1"/>
+          <w:numId w:val="28"/>
+        </w:numPr>
+        <w:spacing w:after="240" w:before="0" w:beforeAutospacing="0" w:lineRule="auto"/>
+        <w:ind w:left="1440" w:hanging="360"/>
+        <w:rPr>
+          <w:rFonts w:ascii="Helvetica Neue Light" w:cs="Helvetica Neue Light" w:eastAsia="Helvetica Neue Light" w:hAnsi="Helvetica Neue Light"/>
+        </w:rPr>
+      </w:pPr>
+      <w:r>
+        <w:rPr>
+          <w:rFonts w:ascii="Helvetica Neue Light" w:cs="Helvetica Neue Light" w:eastAsia="Helvetica Neue Light" w:hAnsi="Helvetica Neue Light"/>
+          <w:rtl w:val="0"/>
+        </w:rPr>
+        <w:t xml:space="preserve">L'utilisateur voit la séance ajoutée dans son historique.</w:t>
+      </w:r>
+    </w:p>
+    <w:p>
+      <w:pPr>
+        <w:pStyle w:val="Heading5"/>
+        <w:keepNext w:val="0"/>
+        <w:keepLines w:val="0"/>
+        <w:spacing w:after="40" w:before="220" w:lineRule="auto"/>
+        <w:rPr>
+          <w:rFonts w:ascii="Helvetica Neue Light" w:cs="Helvetica Neue Light" w:eastAsia="Helvetica Neue Light" w:hAnsi="Helvetica Neue Light"/>
+          <w:color w:val="000000"/>
+          <w:sz w:val="20"/>
+          <w:szCs w:val="20"/>
+        </w:rPr>
+      </w:pPr>
+      <w:bookmarkStart w:colFirst="0" w:colLast="0" w:name="_vc9x9gfdyqa" w:id="56"/>
+      <w:bookmarkEnd w:id="56"/>
+      <w:r>
+        <w:rPr>
+          <w:rFonts w:ascii="Helvetica Neue Light" w:cs="Helvetica Neue Light" w:eastAsia="Helvetica Neue Light" w:hAnsi="Helvetica Neue Light"/>
+          <w:color w:val="000000"/>
+          <w:sz w:val="20"/>
+          <w:szCs w:val="20"/>
+          <w:rtl w:val="0"/>
+        </w:rPr>
+        <w:t xml:space="preserve">4.2.3. Diagramme de Classes</w:t>
+      </w:r>
+    </w:p>
+    <w:p>
+      <w:pPr>
+        <w:spacing w:after="240" w:before="240" w:lineRule="auto"/>
+        <w:rPr>
+          <w:rFonts w:ascii="Helvetica Neue Light" w:cs="Helvetica Neue Light" w:eastAsia="Helvetica Neue Light" w:hAnsi="Helvetica Neue Light"/>
+        </w:rPr>
+      </w:pPr>
+      <w:r>
+        <w:rPr>
+          <w:rFonts w:ascii="Helvetica Neue Light" w:cs="Helvetica Neue Light" w:eastAsia="Helvetica Neue Light" w:hAnsi="Helvetica Neue Light"/>
+          <w:rtl w:val="0"/>
+        </w:rPr>
+        <w:t xml:space="preserve">Le diagramme de classes montre la structure des classes et leurs relations dans le système.</w:t>
+      </w:r>
+    </w:p>
+    <w:p>
+      <w:pPr>
+        <w:numPr>
+          <w:ilvl w:val="0"/>
+          <w:numId w:val="26"/>
+        </w:numPr>
+        <w:spacing w:after="0" w:afterAutospacing="0" w:before="240" w:lineRule="auto"/>
+        <w:ind w:left="720" w:hanging="360"/>
+      </w:pPr>
+      <w:r>
+        <w:rPr>
+          <w:rFonts w:ascii="Helvetica Neue Light" w:cs="Helvetica Neue Light" w:eastAsia="Helvetica Neue Light" w:hAnsi="Helvetica Neue Light"/>
+          <w:rtl w:val="0"/>
+        </w:rPr>
+        <w:t xml:space="preserve">Classes Principales :</w:t>
+      </w:r>
+    </w:p>
+    <w:p>
+      <w:pPr>
+        <w:numPr>
+          <w:ilvl w:val="1"/>
+          <w:numId w:val="26"/>
+        </w:numPr>
+        <w:spacing w:after="0" w:afterAutospacing="0" w:before="0" w:beforeAutospacing="0" w:lineRule="auto"/>
+        <w:ind w:left="1440" w:hanging="360"/>
+      </w:pPr>
+      <w:r>
+        <w:rPr>
+          <w:rFonts w:ascii="Helvetica Neue Light" w:cs="Helvetica Neue Light" w:eastAsia="Helvetica Neue Light" w:hAnsi="Helvetica Neue Light"/>
+          <w:rtl w:val="0"/>
+        </w:rPr>
+        <w:t xml:space="preserve">Utilisateur : Attributs comme nom, email, mot de passe, et méthodes comme s'inscrire, se connecter.</w:t>
+      </w:r>
+    </w:p>
+    <w:p>
+      <w:pPr>
+        <w:numPr>
+          <w:ilvl w:val="1"/>
+          <w:numId w:val="26"/>
+        </w:numPr>
+        <w:spacing w:after="0" w:afterAutospacing="0" w:before="0" w:beforeAutospacing="0" w:lineRule="auto"/>
+        <w:ind w:left="1440" w:hanging="360"/>
+      </w:pPr>
+      <w:r>
+        <w:rPr>
+          <w:rFonts w:ascii="Helvetica Neue Light" w:cs="Helvetica Neue Light" w:eastAsia="Helvetica Neue Light" w:hAnsi="Helvetica Neue Light"/>
+          <w:rtl w:val="0"/>
+        </w:rPr>
+        <w:t xml:space="preserve">Séance : Attributs comme type d'exercice, durée, calories, et méthodes comme enregistrer une séance, calculer les calories.</w:t>
+      </w:r>
+    </w:p>
+    <w:p>
+      <w:pPr>
+        <w:numPr>
+          <w:ilvl w:val="1"/>
+          <w:numId w:val="26"/>
+        </w:numPr>
+        <w:spacing w:after="0" w:afterAutospacing="0" w:before="0" w:beforeAutospacing="0" w:lineRule="auto"/>
+        <w:ind w:left="1440" w:hanging="360"/>
+      </w:pPr>
+      <w:r>
+        <w:rPr>
+          <w:rFonts w:ascii="Helvetica Neue Light" w:cs="Helvetica Neue Light" w:eastAsia="Helvetica Neue Light" w:hAnsi="Helvetica Neue Light"/>
+          <w:rtl w:val="0"/>
+        </w:rPr>
+        <w:t xml:space="preserve">Objectif : Attributs comme type d'objectif, date de début/fin, et méthodes comme définir un objectif, suivre un objectif.</w:t>
+      </w:r>
+    </w:p>
+    <w:p>
+      <w:pPr>
+        <w:numPr>
+          <w:ilvl w:val="1"/>
+          <w:numId w:val="26"/>
+        </w:numPr>
+        <w:spacing w:after="240" w:before="0" w:beforeAutospacing="0" w:lineRule="auto"/>
+        <w:ind w:left="1440" w:hanging="360"/>
+      </w:pPr>
+      <w:r>
+        <w:rPr>
+          <w:rFonts w:ascii="Helvetica Neue Light" w:cs="Helvetica Neue Light" w:eastAsia="Helvetica Neue Light" w:hAnsi="Helvetica Neue Light"/>
+          <w:rtl w:val="0"/>
+        </w:rPr>
+        <w:t xml:space="preserve">Notification : Attributs comme type de notification, message, date d'envoi, et méthodes comme envoyer une notification, gérer les préférences.</w:t>
+      </w:r>
+    </w:p>
+    <w:p>
+      <w:pPr>
+        <w:pStyle w:val="Heading5"/>
+        <w:keepNext w:val="0"/>
+        <w:keepLines w:val="0"/>
+        <w:spacing w:after="40" w:before="220" w:lineRule="auto"/>
+        <w:rPr>
+          <w:rFonts w:ascii="Helvetica Neue Light" w:cs="Helvetica Neue Light" w:eastAsia="Helvetica Neue Light" w:hAnsi="Helvetica Neue Light"/>
+          <w:color w:val="000000"/>
+          <w:sz w:val="20"/>
+          <w:szCs w:val="20"/>
+        </w:rPr>
+      </w:pPr>
+      <w:bookmarkStart w:colFirst="0" w:colLast="0" w:name="_lyiaxkyk25hf" w:id="57"/>
+      <w:bookmarkEnd w:id="57"/>
+      <w:r>
+        <w:rPr>
+          <w:rFonts w:ascii="Helvetica Neue Light" w:cs="Helvetica Neue Light" w:eastAsia="Helvetica Neue Light" w:hAnsi="Helvetica Neue Light"/>
+          <w:color w:val="000000"/>
+          <w:sz w:val="20"/>
+          <w:szCs w:val="20"/>
+          <w:rtl w:val="0"/>
+        </w:rPr>
+        <w:t xml:space="preserve">4.2.4. Diagramme de Déploiement</w:t>
+      </w:r>
+    </w:p>
+    <w:p>
+      <w:pPr>
+        <w:spacing w:after="240" w:before="240" w:lineRule="auto"/>
+        <w:rPr>
+          <w:rFonts w:ascii="Helvetica Neue Light" w:cs="Helvetica Neue Light" w:eastAsia="Helvetica Neue Light" w:hAnsi="Helvetica Neue Light"/>
+        </w:rPr>
+      </w:pPr>
+      <w:r>
+        <w:rPr>
+          <w:rFonts w:ascii="Helvetica Neue Light" w:cs="Helvetica Neue Light" w:eastAsia="Helvetica Neue Light" w:hAnsi="Helvetica Neue Light"/>
+          <w:rtl w:val="0"/>
+        </w:rPr>
+        <w:t xml:space="preserve">Le diagramme de déploiement décrit l'architecture physique du système, notamment comment les différents composants logiciels sont déployés sur le matériel.</w:t>
+      </w:r>
+    </w:p>
+    <w:p>
+      <w:pPr>
+        <w:numPr>
+          <w:ilvl w:val="0"/>
+          <w:numId w:val="19"/>
+        </w:numPr>
+        <w:spacing w:after="0" w:afterAutospacing="0" w:before="240" w:lineRule="auto"/>
+        <w:ind w:left="720" w:hanging="360"/>
+      </w:pPr>
+      <w:r>
+        <w:rPr>
+          <w:rFonts w:ascii="Helvetica Neue Light" w:cs="Helvetica Neue Light" w:eastAsia="Helvetica Neue Light" w:hAnsi="Helvetica Neue Light"/>
+          <w:rtl w:val="0"/>
+        </w:rPr>
+        <w:t xml:space="preserve">Serveur Backend : Hébergé sur une plateforme cloud (AWS/Google Cloud) avec un serveur Node.js pour gérer les requêtes API.</w:t>
+      </w:r>
+    </w:p>
+    <w:p>
+      <w:pPr>
+        <w:numPr>
+          <w:ilvl w:val="0"/>
+          <w:numId w:val="19"/>
+        </w:numPr>
+        <w:spacing w:after="0" w:afterAutospacing="0" w:before="0" w:beforeAutospacing="0" w:lineRule="auto"/>
+        <w:ind w:left="720" w:hanging="360"/>
+      </w:pPr>
+      <w:r>
+        <w:rPr>
+          <w:rFonts w:ascii="Helvetica Neue Light" w:cs="Helvetica Neue Light" w:eastAsia="Helvetica Neue Light" w:hAnsi="Helvetica Neue Light"/>
+          <w:rtl w:val="0"/>
+        </w:rPr>
+        <w:t xml:space="preserve">Base de Données : Firestore pour les données en temps réel et MongoDB pour les données complexes, tous deux hébergés sur le cloud.</w:t>
+      </w:r>
+    </w:p>
+    <w:p>
+      <w:pPr>
+        <w:numPr>
+          <w:ilvl w:val="0"/>
+          <w:numId w:val="19"/>
+        </w:numPr>
+        <w:spacing w:after="240" w:before="0" w:beforeAutospacing="0" w:lineRule="auto"/>
+        <w:ind w:left="720" w:hanging="360"/>
+      </w:pPr>
+      <w:r>
+        <w:rPr>
+          <w:rFonts w:ascii="Helvetica Neue Light" w:cs="Helvetica Neue Light" w:eastAsia="Helvetica Neue Light" w:hAnsi="Helvetica Neue Light"/>
+          <w:rtl w:val="0"/>
+        </w:rPr>
+        <w:t xml:space="preserve">Clients : Application mobile déployée sur iOS et Android via les stores respectifs. Application web déployée sur un serveur web et accessible via un navigateur.</w:t>
+      </w:r>
+    </w:p>
+    <w:p>
+      <w:pPr>
+        <w:pStyle w:val="Heading4"/>
+        <w:keepNext w:val="0"/>
+        <w:keepLines w:val="0"/>
+        <w:spacing w:after="40" w:before="240" w:lineRule="auto"/>
+        <w:rPr>
+          <w:rFonts w:ascii="Helvetica Neue Light" w:cs="Helvetica Neue Light" w:eastAsia="Helvetica Neue Light" w:hAnsi="Helvetica Neue Light"/>
+          <w:color w:val="000000"/>
+          <w:sz w:val="22"/>
+          <w:szCs w:val="22"/>
+        </w:rPr>
+      </w:pPr>
+      <w:bookmarkStart w:colFirst="0" w:colLast="0" w:name="_jwqlxljq8qxz" w:id="58"/>
+      <w:bookmarkEnd w:id="58"/>
+      <w:r>
+        <w:rPr>
+          <w:rFonts w:ascii="Helvetica Neue Light" w:cs="Helvetica Neue Light" w:eastAsia="Helvetica Neue Light" w:hAnsi="Helvetica Neue Light"/>
+          <w:color w:val="000000"/>
+          <w:sz w:val="22"/>
+          <w:szCs w:val="22"/>
+          <w:rtl w:val="0"/>
+        </w:rPr>
+        <w:t xml:space="preserve">4.3. Modélisation des Données</w:t>
+      </w:r>
+    </w:p>
+    <w:p>
+      <w:pPr>
+        <w:pStyle w:val="Heading5"/>
+        <w:keepNext w:val="0"/>
+        <w:keepLines w:val="0"/>
+        <w:spacing w:after="40" w:before="220" w:lineRule="auto"/>
+        <w:rPr>
+          <w:rFonts w:ascii="Helvetica Neue Light" w:cs="Helvetica Neue Light" w:eastAsia="Helvetica Neue Light" w:hAnsi="Helvetica Neue Light"/>
+          <w:color w:val="000000"/>
+          <w:sz w:val="20"/>
+          <w:szCs w:val="20"/>
+        </w:rPr>
+      </w:pPr>
+      <w:bookmarkStart w:colFirst="0" w:colLast="0" w:name="_1txredy17pch" w:id="59"/>
+      <w:bookmarkEnd w:id="59"/>
+      <w:r>
+        <w:rPr>
+          <w:rFonts w:ascii="Helvetica Neue Light" w:cs="Helvetica Neue Light" w:eastAsia="Helvetica Neue Light" w:hAnsi="Helvetica Neue Light"/>
+          <w:color w:val="000000"/>
+          <w:sz w:val="20"/>
+          <w:szCs w:val="20"/>
+          <w:rtl w:val="0"/>
+        </w:rPr>
+        <w:t xml:space="preserve">4.3.1. Schéma de la Base de Données</w:t>
+      </w:r>
+    </w:p>
+    <w:p>
+      <w:pPr>
+        <w:numPr>
+          <w:ilvl w:val="0"/>
+          <w:numId w:val="11"/>
+        </w:numPr>
+        <w:spacing w:after="0" w:afterAutospacing="0" w:before="240" w:lineRule="auto"/>
+        <w:ind w:left="720" w:hanging="360"/>
+      </w:pPr>
+      <w:r>
+        <w:rPr>
+          <w:rFonts w:ascii="Helvetica Neue Light" w:cs="Helvetica Neue Light" w:eastAsia="Helvetica Neue Light" w:hAnsi="Helvetica Neue Light"/>
+          <w:rtl w:val="0"/>
+        </w:rPr>
+        <w:t xml:space="preserve">Collections Firestore :</w:t>
+      </w:r>
+    </w:p>
+    <w:p>
+      <w:pPr>
+        <w:numPr>
+          <w:ilvl w:val="1"/>
+          <w:numId w:val="11"/>
+        </w:numPr>
+        <w:spacing w:after="0" w:afterAutospacing="0" w:before="0" w:beforeAutospacing="0" w:lineRule="auto"/>
+        <w:ind w:left="1440" w:hanging="360"/>
+      </w:pPr>
+      <w:r>
+        <w:rPr>
+          <w:rFonts w:ascii="Helvetica Neue Light" w:cs="Helvetica Neue Light" w:eastAsia="Helvetica Neue Light" w:hAnsi="Helvetica Neue Light"/>
+          <w:rtl w:val="0"/>
+        </w:rPr>
+        <w:t xml:space="preserve">Users : Contient les profils utilisateurs, avec des documents représentant chaque utilisateur.</w:t>
+      </w:r>
+    </w:p>
+    <w:p>
+      <w:pPr>
+        <w:numPr>
+          <w:ilvl w:val="1"/>
+          <w:numId w:val="11"/>
+        </w:numPr>
+        <w:spacing w:after="0" w:afterAutospacing="0" w:before="0" w:beforeAutospacing="0" w:lineRule="auto"/>
+        <w:ind w:left="1440" w:hanging="360"/>
+      </w:pPr>
+      <w:r>
+        <w:rPr>
+          <w:rFonts w:ascii="Helvetica Neue Light" w:cs="Helvetica Neue Light" w:eastAsia="Helvetica Neue Light" w:hAnsi="Helvetica Neue Light"/>
+          <w:rtl w:val="0"/>
+        </w:rPr>
+        <w:t xml:space="preserve">Workouts : Contient les séances d'entraînement, avec des documents représentant chaque séance, liés à un utilisateur spécifique.</w:t>
+      </w:r>
+    </w:p>
+    <w:p>
+      <w:pPr>
+        <w:numPr>
+          <w:ilvl w:val="1"/>
+          <w:numId w:val="11"/>
+        </w:numPr>
+        <w:spacing w:after="0" w:afterAutospacing="0" w:before="0" w:beforeAutospacing="0" w:lineRule="auto"/>
+        <w:ind w:left="1440" w:hanging="360"/>
+      </w:pPr>
+      <w:r>
+        <w:rPr>
+          <w:rFonts w:ascii="Helvetica Neue Light" w:cs="Helvetica Neue Light" w:eastAsia="Helvetica Neue Light" w:hAnsi="Helvetica Neue Light"/>
+          <w:rtl w:val="0"/>
+        </w:rPr>
+        <w:t xml:space="preserve">Goals : Contient les objectifs de fitness définis par les utilisateurs, avec des documents pour chaque objectif.</w:t>
+      </w:r>
+    </w:p>
+    <w:p>
+      <w:pPr>
+        <w:numPr>
+          <w:ilvl w:val="0"/>
+          <w:numId w:val="11"/>
+        </w:numPr>
+        <w:spacing w:after="0" w:afterAutospacing="0" w:before="0" w:beforeAutospacing="0" w:lineRule="auto"/>
+        <w:ind w:left="720" w:hanging="360"/>
+      </w:pPr>
+      <w:r>
+        <w:rPr>
+          <w:rFonts w:ascii="Helvetica Neue Light" w:cs="Helvetica Neue Light" w:eastAsia="Helvetica Neue Light" w:hAnsi="Helvetica Neue Light"/>
+          <w:rtl w:val="0"/>
+        </w:rPr>
+        <w:t xml:space="preserve">Tables MongoDB :</w:t>
+      </w:r>
+    </w:p>
+    <w:p>
+      <w:pPr>
+        <w:numPr>
+          <w:ilvl w:val="1"/>
+          <w:numId w:val="11"/>
+        </w:numPr>
+        <w:spacing w:after="0" w:afterAutospacing="0" w:before="0" w:beforeAutospacing="0" w:lineRule="auto"/>
+        <w:ind w:left="1440" w:hanging="360"/>
+      </w:pPr>
+      <w:r>
+        <w:rPr>
+          <w:rFonts w:ascii="Helvetica Neue Light" w:cs="Helvetica Neue Light" w:eastAsia="Helvetica Neue Light" w:hAnsi="Helvetica Neue Light"/>
+          <w:rtl w:val="0"/>
+        </w:rPr>
+        <w:t xml:space="preserve">UserSettings : Stocke les configurations utilisateur, telles que les préférences de notification et les informations de profil détaillées.</w:t>
+      </w:r>
+    </w:p>
+    <w:p>
+      <w:pPr>
+        <w:numPr>
+          <w:ilvl w:val="1"/>
+          <w:numId w:val="11"/>
+        </w:numPr>
+        <w:spacing w:after="240" w:before="0" w:beforeAutospacing="0" w:lineRule="auto"/>
+        <w:ind w:left="1440" w:hanging="360"/>
+      </w:pPr>
+      <w:r>
+        <w:rPr>
+          <w:rFonts w:ascii="Helvetica Neue Light" w:cs="Helvetica Neue Light" w:eastAsia="Helvetica Neue Light" w:hAnsi="Helvetica Neue Light"/>
+          <w:rtl w:val="0"/>
+        </w:rPr>
+        <w:t xml:space="preserve">WorkoutHistory : Stocke l'historique détaillé des séances, avec des informations comme les zones de fréquence cardiaque, les segments GPS pour les courses, etc.</w:t>
+      </w:r>
+    </w:p>
+    <w:p>
+      <w:pPr>
+        <w:pStyle w:val="Heading5"/>
+        <w:keepNext w:val="0"/>
+        <w:keepLines w:val="0"/>
+        <w:spacing w:after="40" w:before="220" w:lineRule="auto"/>
+        <w:rPr>
+          <w:rFonts w:ascii="Helvetica Neue Light" w:cs="Helvetica Neue Light" w:eastAsia="Helvetica Neue Light" w:hAnsi="Helvetica Neue Light"/>
+          <w:color w:val="000000"/>
+          <w:sz w:val="20"/>
+          <w:szCs w:val="20"/>
+        </w:rPr>
+      </w:pPr>
+      <w:bookmarkStart w:colFirst="0" w:colLast="0" w:name="_wtaz8444ohln" w:id="60"/>
+      <w:bookmarkEnd w:id="60"/>
+      <w:r>
+        <w:rPr>
+          <w:rFonts w:ascii="Helvetica Neue Light" w:cs="Helvetica Neue Light" w:eastAsia="Helvetica Neue Light" w:hAnsi="Helvetica Neue Light"/>
+          <w:color w:val="000000"/>
+          <w:sz w:val="20"/>
+          <w:szCs w:val="20"/>
+          <w:rtl w:val="0"/>
+        </w:rPr>
+        <w:t xml:space="preserve">4.3.2. API REST</w:t>
+      </w:r>
+    </w:p>
+    <w:p>
+      <w:pPr>
+        <w:numPr>
+          <w:ilvl w:val="0"/>
+          <w:numId w:val="18"/>
+        </w:numPr>
+        <w:spacing w:after="0" w:afterAutospacing="0" w:before="240" w:lineRule="auto"/>
+        <w:ind w:left="720" w:hanging="360"/>
+      </w:pPr>
+      <w:r>
+        <w:rPr>
+          <w:rFonts w:ascii="Helvetica Neue Light" w:cs="Helvetica Neue Light" w:eastAsia="Helvetica Neue Light" w:hAnsi="Helvetica Neue Light"/>
+          <w:rtl w:val="0"/>
+        </w:rPr>
+        <w:t xml:space="preserve">Endpoints Principaux :</w:t>
+      </w:r>
+    </w:p>
+    <w:p>
+      <w:pPr>
+        <w:numPr>
+          <w:ilvl w:val="1"/>
+          <w:numId w:val="18"/>
+        </w:numPr>
+        <w:spacing w:after="0" w:afterAutospacing="0" w:before="0" w:beforeAutospacing="0" w:lineRule="auto"/>
+        <w:ind w:left="1440" w:hanging="360"/>
+        <w:rPr>
+          <w:rFonts w:ascii="Helvetica Neue Light" w:cs="Helvetica Neue Light" w:eastAsia="Helvetica Neue Light" w:hAnsi="Helvetica Neue Light"/>
+        </w:rPr>
+      </w:pPr>
+      <w:r>
+        <w:rPr>
+          <w:rFonts w:ascii="Helvetica Neue Light" w:cs="Helvetica Neue Light" w:eastAsia="Helvetica Neue Light" w:hAnsi="Helvetica Neue Light"/>
+          <w:color w:val="188038"/>
+          <w:rtl w:val="0"/>
+        </w:rPr>
+        <w:t xml:space="preserve">POST /users/register</w:t>
+      </w:r>
+      <w:r>
+        <w:rPr>
+          <w:rFonts w:ascii="Helvetica Neue Light" w:cs="Helvetica Neue Light" w:eastAsia="Helvetica Neue Light" w:hAnsi="Helvetica Neue Light"/>
+          <w:rtl w:val="0"/>
+        </w:rPr>
+        <w:t xml:space="preserve"> : Créer un nouveau compte utilisateur.</w:t>
+      </w:r>
+    </w:p>
+    <w:p>
+      <w:pPr>
+        <w:numPr>
+          <w:ilvl w:val="1"/>
+          <w:numId w:val="18"/>
+        </w:numPr>
+        <w:spacing w:after="0" w:afterAutospacing="0" w:before="0" w:beforeAutospacing="0" w:lineRule="auto"/>
+        <w:ind w:left="1440" w:hanging="360"/>
+        <w:rPr>
+          <w:rFonts w:ascii="Helvetica Neue Light" w:cs="Helvetica Neue Light" w:eastAsia="Helvetica Neue Light" w:hAnsi="Helvetica Neue Light"/>
+        </w:rPr>
+      </w:pPr>
+      <w:r>
+        <w:rPr>
+          <w:rFonts w:ascii="Helvetica Neue Light" w:cs="Helvetica Neue Light" w:eastAsia="Helvetica Neue Light" w:hAnsi="Helvetica Neue Light"/>
+          <w:color w:val="188038"/>
+          <w:rtl w:val="0"/>
+        </w:rPr>
+        <w:t xml:space="preserve">POST /users/login</w:t>
+      </w:r>
+      <w:r>
+        <w:rPr>
+          <w:rFonts w:ascii="Helvetica Neue Light" w:cs="Helvetica Neue Light" w:eastAsia="Helvetica Neue Light" w:hAnsi="Helvetica Neue Light"/>
+          <w:rtl w:val="0"/>
+        </w:rPr>
+        <w:t xml:space="preserve"> : Authentification de l'utilisateur.</w:t>
+      </w:r>
+    </w:p>
+    <w:p>
+      <w:pPr>
+        <w:numPr>
+          <w:ilvl w:val="1"/>
+          <w:numId w:val="18"/>
+        </w:numPr>
+        <w:spacing w:after="0" w:afterAutospacing="0" w:before="0" w:beforeAutospacing="0" w:lineRule="auto"/>
+        <w:ind w:left="1440" w:hanging="360"/>
+        <w:rPr>
+          <w:rFonts w:ascii="Helvetica Neue Light" w:cs="Helvetica Neue Light" w:eastAsia="Helvetica Neue Light" w:hAnsi="Helvetica Neue Light"/>
+        </w:rPr>
+      </w:pPr>
+      <w:r>
+        <w:rPr>
+          <w:rFonts w:ascii="Helvetica Neue Light" w:cs="Helvetica Neue Light" w:eastAsia="Helvetica Neue Light" w:hAnsi="Helvetica Neue Light"/>
+          <w:color w:val="188038"/>
+          <w:rtl w:val="0"/>
+        </w:rPr>
+        <w:t xml:space="preserve">GET /workouts</w:t>
+      </w:r>
+      <w:r>
+        <w:rPr>
+          <w:rFonts w:ascii="Helvetica Neue Light" w:cs="Helvetica Neue Light" w:eastAsia="Helvetica Neue Light" w:hAnsi="Helvetica Neue Light"/>
+          <w:rtl w:val="0"/>
+        </w:rPr>
+        <w:t xml:space="preserve"> : Récupérer l'historique des séances d'entraînement de l'utilisateur.</w:t>
+      </w:r>
+    </w:p>
+    <w:p>
+      <w:pPr>
+        <w:numPr>
+          <w:ilvl w:val="1"/>
+          <w:numId w:val="18"/>
+        </w:numPr>
+        <w:spacing w:after="0" w:afterAutospacing="0" w:before="0" w:beforeAutospacing="0" w:lineRule="auto"/>
+        <w:ind w:left="1440" w:hanging="360"/>
+        <w:rPr>
+          <w:rFonts w:ascii="Helvetica Neue Light" w:cs="Helvetica Neue Light" w:eastAsia="Helvetica Neue Light" w:hAnsi="Helvetica Neue Light"/>
+        </w:rPr>
+      </w:pPr>
+      <w:r>
+        <w:rPr>
+          <w:rFonts w:ascii="Helvetica Neue Light" w:cs="Helvetica Neue Light" w:eastAsia="Helvetica Neue Light" w:hAnsi="Helvetica Neue Light"/>
+          <w:color w:val="188038"/>
+          <w:rtl w:val="0"/>
+        </w:rPr>
+        <w:t xml:space="preserve">POST /workouts</w:t>
+      </w:r>
+      <w:r>
+        <w:rPr>
+          <w:rFonts w:ascii="Helvetica Neue Light" w:cs="Helvetica Neue Light" w:eastAsia="Helvetica Neue Light" w:hAnsi="Helvetica Neue Light"/>
+          <w:rtl w:val="0"/>
+        </w:rPr>
+        <w:t xml:space="preserve"> : Enregistrer une nouvelle séance d'entraînement.</w:t>
+      </w:r>
+    </w:p>
+    <w:p>
+      <w:pPr>
+        <w:numPr>
+          <w:ilvl w:val="1"/>
+          <w:numId w:val="18"/>
+        </w:numPr>
+        <w:spacing w:after="0" w:afterAutospacing="0" w:before="0" w:beforeAutospacing="0" w:lineRule="auto"/>
+        <w:ind w:left="1440" w:hanging="360"/>
+        <w:rPr>
+          <w:rFonts w:ascii="Helvetica Neue Light" w:cs="Helvetica Neue Light" w:eastAsia="Helvetica Neue Light" w:hAnsi="Helvetica Neue Light"/>
+        </w:rPr>
+      </w:pPr>
+      <w:r>
+        <w:rPr>
+          <w:rFonts w:ascii="Helvetica Neue Light" w:cs="Helvetica Neue Light" w:eastAsia="Helvetica Neue Light" w:hAnsi="Helvetica Neue Light"/>
+          <w:color w:val="188038"/>
+          <w:rtl w:val="0"/>
+        </w:rPr>
+        <w:t xml:space="preserve">GET /goals</w:t>
+      </w:r>
+      <w:r>
+        <w:rPr>
+          <w:rFonts w:ascii="Helvetica Neue Light" w:cs="Helvetica Neue Light" w:eastAsia="Helvetica Neue Light" w:hAnsi="Helvetica Neue Light"/>
+          <w:rtl w:val="0"/>
+        </w:rPr>
+        <w:t xml:space="preserve"> : Récupérer les objectifs de l'utilisateur.</w:t>
+      </w:r>
+    </w:p>
+    <w:p>
+      <w:pPr>
+        <w:numPr>
+          <w:ilvl w:val="1"/>
+          <w:numId w:val="18"/>
+        </w:numPr>
+        <w:spacing w:after="0" w:afterAutospacing="0" w:before="0" w:beforeAutospacing="0" w:lineRule="auto"/>
+        <w:ind w:left="1440" w:hanging="360"/>
+        <w:rPr>
+          <w:rFonts w:ascii="Helvetica Neue Light" w:cs="Helvetica Neue Light" w:eastAsia="Helvetica Neue Light" w:hAnsi="Helvetica Neue Light"/>
+        </w:rPr>
+      </w:pPr>
+      <w:r>
+        <w:rPr>
+          <w:rFonts w:ascii="Helvetica Neue Light" w:cs="Helvetica Neue Light" w:eastAsia="Helvetica Neue Light" w:hAnsi="Helvetica Neue Light"/>
+          <w:color w:val="188038"/>
+          <w:rtl w:val="0"/>
+        </w:rPr>
+        <w:t xml:space="preserve">POST /goals</w:t>
+      </w:r>
+      <w:r>
+        <w:rPr>
+          <w:rFonts w:ascii="Helvetica Neue Light" w:cs="Helvetica Neue Light" w:eastAsia="Helvetica Neue Light" w:hAnsi="Helvetica Neue Light"/>
+          <w:rtl w:val="0"/>
+        </w:rPr>
+        <w:t xml:space="preserve"> : Définir un nouvel objectif.</w:t>
+      </w:r>
+    </w:p>
+    <w:p>
+      <w:pPr>
+        <w:numPr>
+          <w:ilvl w:val="0"/>
+          <w:numId w:val="18"/>
+        </w:numPr>
+        <w:spacing w:after="0" w:afterAutospacing="0" w:before="0" w:beforeAutospacing="0" w:lineRule="auto"/>
+        <w:ind w:left="720" w:hanging="360"/>
+      </w:pPr>
+      <w:r>
+        <w:rPr>
+          <w:rFonts w:ascii="Helvetica Neue Light" w:cs="Helvetica Neue Light" w:eastAsia="Helvetica Neue Light" w:hAnsi="Helvetica Neue Light"/>
+          <w:rtl w:val="0"/>
+        </w:rPr>
+        <w:t xml:space="preserve">Gestion des Erreurs :</w:t>
+      </w:r>
+    </w:p>
+    <w:p>
+      <w:pPr>
+        <w:numPr>
+          <w:ilvl w:val="1"/>
+          <w:numId w:val="18"/>
+        </w:numPr>
+        <w:spacing w:after="0" w:afterAutospacing="0" w:before="0" w:beforeAutospacing="0" w:lineRule="auto"/>
+        <w:ind w:left="1440" w:hanging="360"/>
+      </w:pPr>
+      <w:r>
+        <w:rPr>
+          <w:rFonts w:ascii="Helvetica Neue Light" w:cs="Helvetica Neue Light" w:eastAsia="Helvetica Neue Light" w:hAnsi="Helvetica Neue Light"/>
+          <w:rtl w:val="0"/>
+        </w:rPr>
+        <w:t xml:space="preserve">400 Bad Request : Pour les données mal formées ou invalides.</w:t>
+      </w:r>
+    </w:p>
+    <w:p>
+      <w:pPr>
+        <w:numPr>
+          <w:ilvl w:val="1"/>
+          <w:numId w:val="18"/>
+        </w:numPr>
+        <w:spacing w:after="0" w:afterAutospacing="0" w:before="0" w:beforeAutospacing="0" w:lineRule="auto"/>
+        <w:ind w:left="1440" w:hanging="360"/>
+      </w:pPr>
+      <w:r>
+        <w:rPr>
+          <w:rFonts w:ascii="Helvetica Neue Light" w:cs="Helvetica Neue Light" w:eastAsia="Helvetica Neue Light" w:hAnsi="Helvetica Neue Light"/>
+          <w:rtl w:val="0"/>
+        </w:rPr>
+        <w:t xml:space="preserve">401 Unauthorized : Pour les tentatives d'accès non authentifiées.</w:t>
+      </w:r>
+    </w:p>
+    <w:p>
+      <w:pPr>
+        <w:numPr>
+          <w:ilvl w:val="1"/>
+          <w:numId w:val="18"/>
+        </w:numPr>
+        <w:spacing w:after="240" w:before="0" w:beforeAutospacing="0" w:lineRule="auto"/>
+        <w:ind w:left="1440" w:hanging="360"/>
+      </w:pPr>
+      <w:r>
+        <w:rPr>
+          <w:rFonts w:ascii="Helvetica Neue Light" w:cs="Helvetica Neue Light" w:eastAsia="Helvetica Neue Light" w:hAnsi="Helvetica Neue Light"/>
+          <w:rtl w:val="0"/>
+        </w:rPr>
+        <w:t xml:space="preserve">500 Internal Server Error : Pour les erreurs inattendues côté serveur.</w:t>
+      </w:r>
+    </w:p>
+    <w:p>
+      <w:pPr>
+        <w:pStyle w:val="Heading4"/>
+        <w:keepNext w:val="0"/>
+        <w:keepLines w:val="0"/>
+        <w:spacing w:after="40" w:before="240" w:lineRule="auto"/>
+        <w:rPr>
+          <w:rFonts w:ascii="Helvetica Neue Light" w:cs="Helvetica Neue Light" w:eastAsia="Helvetica Neue Light" w:hAnsi="Helvetica Neue Light"/>
+          <w:color w:val="000000"/>
+        </w:rPr>
+      </w:pPr>
+      <w:bookmarkStart w:colFirst="0" w:colLast="0" w:name="_kotl2svahwv5" w:id="61"/>
+      <w:bookmarkEnd w:id="61"/>
+      <w:r>
+        <w:rPr>
+          <w:rFonts w:ascii="Helvetica Neue Light" w:cs="Helvetica Neue Light" w:eastAsia="Helvetica Neue Light" w:hAnsi="Helvetica Neue Light"/>
+          <w:color w:val="000000"/>
+          <w:rtl w:val="0"/>
+        </w:rPr>
+        <w:t xml:space="preserve">4.4. Conception de l'Interface Utilisateur (UI/UX)</w:t>
+      </w:r>
+    </w:p>
+    <w:p>
+      <w:pPr>
+        <w:pStyle w:val="Heading5"/>
+        <w:keepNext w:val="0"/>
+        <w:keepLines w:val="0"/>
+        <w:spacing w:after="40" w:before="220" w:lineRule="auto"/>
+        <w:rPr>
+          <w:rFonts w:ascii="Helvetica Neue Light" w:cs="Helvetica Neue Light" w:eastAsia="Helvetica Neue Light" w:hAnsi="Helvetica Neue Light"/>
+          <w:color w:val="000000"/>
+          <w:sz w:val="24"/>
+          <w:szCs w:val="24"/>
+        </w:rPr>
+      </w:pPr>
+      <w:bookmarkStart w:colFirst="0" w:colLast="0" w:name="_ab6g93ejoy3t" w:id="62"/>
+      <w:bookmarkEnd w:id="62"/>
+      <w:r>
+        <w:rPr>
+          <w:rFonts w:ascii="Helvetica Neue Light" w:cs="Helvetica Neue Light" w:eastAsia="Helvetica Neue Light" w:hAnsi="Helvetica Neue Light"/>
+          <w:color w:val="000000"/>
+          <w:sz w:val="24"/>
+          <w:szCs w:val="24"/>
+          <w:rtl w:val="0"/>
+        </w:rPr>
+        <w:t xml:space="preserve">4.4.1. Wireframes</w:t>
+      </w:r>
+    </w:p>
+    <w:p>
+      <w:pPr>
+        <w:numPr>
+          <w:ilvl w:val="0"/>
+          <w:numId w:val="4"/>
+        </w:numPr>
+        <w:spacing w:after="0" w:afterAutospacing="0" w:before="240" w:lineRule="auto"/>
+        <w:ind w:left="720" w:hanging="360"/>
+        <w:rPr>
+          <w:sz w:val="24"/>
+          <w:szCs w:val="24"/>
+        </w:rPr>
+      </w:pPr>
+      <w:r>
+        <w:rPr>
+          <w:rFonts w:ascii="Helvetica Neue Light" w:cs="Helvetica Neue Light" w:eastAsia="Helvetica Neue Light" w:hAnsi="Helvetica Neue Light"/>
+          <w:sz w:val="24"/>
+          <w:szCs w:val="24"/>
+          <w:rtl w:val="0"/>
+        </w:rPr>
+        <w:t xml:space="preserve">Écran de Connexion : Affiche des champs pour l'email et le mot de passe, avec un bouton de connexion et une option pour récupérer le mot de passe.</w:t>
+      </w:r>
+    </w:p>
+    <w:p>
+      <w:pPr>
+        <w:numPr>
+          <w:ilvl w:val="0"/>
+          <w:numId w:val="4"/>
+        </w:numPr>
+        <w:spacing w:after="240" w:before="0" w:beforeAutospacing="0" w:lineRule="auto"/>
+        <w:ind w:left="720" w:hanging="360"/>
+        <w:rPr>
+          <w:sz w:val="24"/>
+          <w:szCs w:val="24"/>
+        </w:rPr>
+      </w:pPr>
+      <w:r>
+        <w:rPr>
+          <w:rFonts w:ascii="Helvetica Neue Light" w:cs="Helvetica Neue Light" w:eastAsia="Helvetica Neue Light" w:hAnsi="Helvetica Neue Light"/>
+          <w:sz w:val="24"/>
+          <w:szCs w:val="24"/>
+          <w:rtl w:val="0"/>
+        </w:rPr>
+        <w:t xml:space="preserve">Tableau de Bord : Montre un aperçu des statistiques récentes, les progrès vers les objectifs, et les notifications récentes.</w:t>
+      </w:r>
+    </w:p>
+    <w:p>
+      <w:pPr>
+        <w:pStyle w:val="Heading5"/>
+        <w:keepNext w:val="0"/>
+        <w:keepLines w:val="0"/>
+        <w:spacing w:after="40" w:before="220" w:lineRule="auto"/>
+        <w:rPr>
+          <w:rFonts w:ascii="Helvetica Neue Light" w:cs="Helvetica Neue Light" w:eastAsia="Helvetica Neue Light" w:hAnsi="Helvetica Neue Light"/>
+          <w:color w:val="000000"/>
+          <w:sz w:val="24"/>
+          <w:szCs w:val="24"/>
+        </w:rPr>
+      </w:pPr>
+      <w:bookmarkStart w:colFirst="0" w:colLast="0" w:name="_66q5073qmgh7" w:id="63"/>
+      <w:bookmarkEnd w:id="63"/>
+      <w:r>
+        <w:rPr>
+          <w:rFonts w:ascii="Helvetica Neue Light" w:cs="Helvetica Neue Light" w:eastAsia="Helvetica Neue Light" w:hAnsi="Helvetica Neue Light"/>
+          <w:color w:val="000000"/>
+          <w:sz w:val="24"/>
+          <w:szCs w:val="24"/>
+          <w:rtl w:val="0"/>
+        </w:rPr>
+        <w:t xml:space="preserve">4.4.2. Prototypes Haute-Fidélité</w:t>
       </w:r>
     </w:p>
     <w:p>
@@ -9738,52 +11087,21 @@
           <w:ilvl w:val="0"/>
           <w:numId w:val="6"/>
         </w:numPr>
-        <w:spacing w:after="0" w:afterAutospacing="0" w:before="0" w:beforeAutospacing="0" w:lineRule="auto"/>
+        <w:spacing w:after="0" w:afterAutospacing="0" w:before="240" w:lineRule="auto"/>
         <w:ind w:left="720" w:hanging="360"/>
         <w:rPr>
-          <w:rFonts w:ascii="Helvetica Neue Light" w:cs="Helvetica Neue Light" w:eastAsia="Helvetica Neue Light" w:hAnsi="Helvetica Neue Light"/>
-        </w:rPr>
-      </w:pPr>
-      <w:r>
-        <w:rPr>
-          <w:rFonts w:ascii="Helvetica Neue Light" w:cs="Helvetica Neue Light" w:eastAsia="Helvetica Neue Light" w:hAnsi="Helvetica Neue Light"/>
-          <w:rtl w:val="0"/>
-        </w:rPr>
-        <w:t xml:space="preserve">Backend (Côté Serveur)</w:t>
-      </w:r>
-    </w:p>
-    <w:p>
-      <w:pPr>
-        <w:numPr>
-          <w:ilvl w:val="1"/>
-          <w:numId w:val="6"/>
-        </w:numPr>
-        <w:spacing w:after="0" w:afterAutospacing="0" w:before="0" w:beforeAutospacing="0" w:lineRule="auto"/>
-        <w:ind w:left="1440" w:hanging="360"/>
-      </w:pPr>
-      <w:r>
-        <w:rPr>
-          <w:rFonts w:ascii="Helvetica Neue Light" w:cs="Helvetica Neue Light" w:eastAsia="Helvetica Neue Light" w:hAnsi="Helvetica Neue Light"/>
-          <w:rtl w:val="0"/>
-        </w:rPr>
-        <w:t xml:space="preserve">API REST : Construite avec Node.js et Express.js pour gérer les requêtes provenant des applications frontend. Cette API gère la logique métier, la validation des données, et la communication avec les bases de données.</w:t>
-      </w:r>
-    </w:p>
-    <w:p>
-      <w:pPr>
-        <w:numPr>
-          <w:ilvl w:val="1"/>
-          <w:numId w:val="6"/>
-        </w:numPr>
-        <w:spacing w:after="0" w:afterAutospacing="0" w:before="0" w:beforeAutospacing="0" w:lineRule="auto"/>
-        <w:ind w:left="1440" w:hanging="360"/>
-      </w:pPr>
-      <w:r>
-        <w:rPr>
-          <w:rFonts w:ascii="Helvetica Neue Light" w:cs="Helvetica Neue Light" w:eastAsia="Helvetica Neue Light" w:hAnsi="Helvetica Neue Light"/>
-          <w:rtl w:val="0"/>
-        </w:rPr>
-        <w:t xml:space="preserve">Services d'Authentification : Gérés par Firebase Authentication pour faciliter la gestion des utilisateurs (inscription, connexion, réinitialisation de mot de passe, etc.) via des fournisseurs OAuth comme Google et Facebook.</w:t>
+          <w:sz w:val="24"/>
+          <w:szCs w:val="24"/>
+        </w:rPr>
+      </w:pPr>
+      <w:r>
+        <w:rPr>
+          <w:rFonts w:ascii="Helvetica Neue Light" w:cs="Helvetica Neue Light" w:eastAsia="Helvetica Neue Light" w:hAnsi="Helvetica Neue Light"/>
+          <w:sz w:val="24"/>
+          <w:szCs w:val="24"/>
+          <w:rtl w:val="0"/>
+        </w:rPr>
+        <w:t xml:space="preserve">Design Mobile : Présentation des écrans clés comme le suivi en temps réel d'une course, la vue des progrès hebdomadaires, et l'interface de saisie de nouvelles séances.</w:t>
       </w:r>
     </w:p>
     <w:p>
@@ -9792,388 +11110,70 @@
           <w:ilvl w:val="0"/>
           <w:numId w:val="6"/>
         </w:numPr>
-        <w:spacing w:after="0" w:afterAutospacing="0" w:before="0" w:beforeAutospacing="0" w:lineRule="auto"/>
+        <w:spacing w:after="240" w:before="0" w:beforeAutospacing="0" w:lineRule="auto"/>
         <w:ind w:left="720" w:hanging="360"/>
         <w:rPr>
-          <w:rFonts w:ascii="Helvetica Neue Light" w:cs="Helvetica Neue Light" w:eastAsia="Helvetica Neue Light" w:hAnsi="Helvetica Neue Light"/>
-        </w:rPr>
-      </w:pPr>
-      <w:r>
-        <w:rPr>
-          <w:rFonts w:ascii="Helvetica Neue Light" w:cs="Helvetica Neue Light" w:eastAsia="Helvetica Neue Light" w:hAnsi="Helvetica Neue Light"/>
-          <w:rtl w:val="0"/>
-        </w:rPr>
-        <w:t xml:space="preserve">Base de Données</w:t>
-      </w:r>
-    </w:p>
-    <w:p>
-      <w:pPr>
-        <w:numPr>
-          <w:ilvl w:val="1"/>
-          <w:numId w:val="6"/>
-        </w:numPr>
-        <w:spacing w:after="0" w:afterAutospacing="0" w:before="0" w:beforeAutospacing="0" w:lineRule="auto"/>
-        <w:ind w:left="1440" w:hanging="360"/>
-      </w:pPr>
-      <w:r>
-        <w:rPr>
-          <w:rFonts w:ascii="Helvetica Neue Light" w:cs="Helvetica Neue Light" w:eastAsia="Helvetica Neue Light" w:hAnsi="Helvetica Neue Light"/>
-          <w:rtl w:val="0"/>
-        </w:rPr>
-        <w:t xml:space="preserve">Firestore : Utilisé pour stocker les données en temps réel, telles que les séances d'entraînement, les objectifs, et les statistiques utilisateur. Firestore permet un accès rapide et une synchronisation en temps réel avec l'application.</w:t>
-      </w:r>
-    </w:p>
-    <w:p>
-      <w:pPr>
-        <w:numPr>
-          <w:ilvl w:val="1"/>
-          <w:numId w:val="6"/>
-        </w:numPr>
-        <w:spacing w:after="0" w:afterAutospacing="0" w:before="0" w:beforeAutospacing="0" w:lineRule="auto"/>
-        <w:ind w:left="1440" w:hanging="360"/>
-      </w:pPr>
-      <w:r>
-        <w:rPr>
-          <w:rFonts w:ascii="Helvetica Neue Light" w:cs="Helvetica Neue Light" w:eastAsia="Helvetica Neue Light" w:hAnsi="Helvetica Neue Light"/>
-          <w:rtl w:val="0"/>
-        </w:rPr>
-        <w:t xml:space="preserve">MongoDB : Utilisé pour stocker des données structurées ou semi-structurées nécessitant une gestion complexe, comme les historiques détaillés d'entraînement, les configurations utilisateur, ou les métadonnées des fichiers.</w:t>
+          <w:sz w:val="24"/>
+          <w:szCs w:val="24"/>
+        </w:rPr>
+      </w:pPr>
+      <w:r>
+        <w:rPr>
+          <w:rFonts w:ascii="Helvetica Neue Light" w:cs="Helvetica Neue Light" w:eastAsia="Helvetica Neue Light" w:hAnsi="Helvetica Neue Light"/>
+          <w:sz w:val="24"/>
+          <w:szCs w:val="24"/>
+          <w:rtl w:val="0"/>
+        </w:rPr>
+        <w:t xml:space="preserve">Design Web : Disposition optimisée pour les écrans plus larges, avec une vue d'ensemble du tableau de bord, des graphiques interactifs, et des filtres pour analyser les données.</w:t>
+      </w:r>
+    </w:p>
+    <w:p>
+      <w:pPr>
+        <w:pStyle w:val="Heading5"/>
+        <w:keepNext w:val="0"/>
+        <w:keepLines w:val="0"/>
+        <w:spacing w:after="40" w:before="220" w:lineRule="auto"/>
+        <w:rPr>
+          <w:rFonts w:ascii="Helvetica Neue Light" w:cs="Helvetica Neue Light" w:eastAsia="Helvetica Neue Light" w:hAnsi="Helvetica Neue Light"/>
+          <w:color w:val="000000"/>
+          <w:sz w:val="24"/>
+          <w:szCs w:val="24"/>
+        </w:rPr>
+      </w:pPr>
+      <w:bookmarkStart w:colFirst="0" w:colLast="0" w:name="_7r04ffkf907q" w:id="64"/>
+      <w:bookmarkEnd w:id="64"/>
+      <w:r>
+        <w:rPr>
+          <w:rFonts w:ascii="Helvetica Neue Light" w:cs="Helvetica Neue Light" w:eastAsia="Helvetica Neue Light" w:hAnsi="Helvetica Neue Light"/>
+          <w:color w:val="000000"/>
+          <w:sz w:val="24"/>
+          <w:szCs w:val="24"/>
+          <w:rtl w:val="0"/>
+        </w:rPr>
+        <w:t xml:space="preserve">4.4.3. Design System</w:t>
       </w:r>
     </w:p>
     <w:p>
       <w:pPr>
         <w:numPr>
           <w:ilvl w:val="0"/>
-          <w:numId w:val="6"/>
-        </w:numPr>
-        <w:spacing w:after="0" w:afterAutospacing="0" w:before="0" w:beforeAutospacing="0" w:lineRule="auto"/>
-        <w:ind w:left="720" w:hanging="360"/>
-        <w:rPr>
-          <w:rFonts w:ascii="Helvetica Neue Light" w:cs="Helvetica Neue Light" w:eastAsia="Helvetica Neue Light" w:hAnsi="Helvetica Neue Light"/>
-        </w:rPr>
-      </w:pPr>
-      <w:r>
-        <w:rPr>
-          <w:rFonts w:ascii="Helvetica Neue Light" w:cs="Helvetica Neue Light" w:eastAsia="Helvetica Neue Light" w:hAnsi="Helvetica Neue Light"/>
-          <w:rtl w:val="0"/>
-        </w:rPr>
-        <w:t xml:space="preserve">Infrastructure Cloud</w:t>
-      </w:r>
-    </w:p>
-    <w:p>
-      <w:pPr>
-        <w:numPr>
-          <w:ilvl w:val="1"/>
-          <w:numId w:val="6"/>
-        </w:numPr>
-        <w:spacing w:after="0" w:afterAutospacing="0" w:before="0" w:beforeAutospacing="0" w:lineRule="auto"/>
-        <w:ind w:left="1440" w:hanging="360"/>
-      </w:pPr>
-      <w:r>
-        <w:rPr>
-          <w:rFonts w:ascii="Helvetica Neue Light" w:cs="Helvetica Neue Light" w:eastAsia="Helvetica Neue Light" w:hAnsi="Helvetica Neue Light"/>
-          <w:rtl w:val="0"/>
-        </w:rPr>
-        <w:t xml:space="preserve">Hébergement : Utilisation de services cloud (comme AWS ou Google Cloud) pour héberger les serveurs backend et les bases de données. Le choix d'une plateforme cloud permet de bénéficier d'une scalabilité automatique, de la sécurité, et d'un déploiement continu.</w:t>
-      </w:r>
-    </w:p>
-    <w:p>
-      <w:pPr>
-        <w:numPr>
-          <w:ilvl w:val="1"/>
-          <w:numId w:val="6"/>
-        </w:numPr>
-        <w:spacing w:after="240" w:before="0" w:beforeAutospacing="0" w:lineRule="auto"/>
-        <w:ind w:left="1440" w:hanging="360"/>
-      </w:pPr>
-      <w:r>
-        <w:rPr>
-          <w:rFonts w:ascii="Helvetica Neue Light" w:cs="Helvetica Neue Light" w:eastAsia="Helvetica Neue Light" w:hAnsi="Helvetica Neue Light"/>
-          <w:rtl w:val="0"/>
-        </w:rPr>
-        <w:t xml:space="preserve">CI/CD : Intégration continue et déploiement continu configurés via des outils comme GitHub Actions, Jenkins, ou CircleCI pour assurer des mises à jour régulières et fiables du système.</w:t>
-      </w:r>
-    </w:p>
-    <w:p>
-      <w:pPr>
-        <w:pStyle w:val="Heading4"/>
-        <w:keepNext w:val="0"/>
-        <w:keepLines w:val="0"/>
-        <w:spacing w:after="40" w:before="240" w:lineRule="auto"/>
-        <w:rPr>
-          <w:rFonts w:ascii="Helvetica Neue Light" w:cs="Helvetica Neue Light" w:eastAsia="Helvetica Neue Light" w:hAnsi="Helvetica Neue Light"/>
-          <w:color w:val="000000"/>
-          <w:sz w:val="22"/>
-          <w:szCs w:val="22"/>
-        </w:rPr>
-      </w:pPr>
-      <w:bookmarkStart w:colFirst="0" w:colLast="0" w:name="_awlqk88gf37w" w:id="53"/>
-      <w:bookmarkEnd w:id="53"/>
-      <w:r>
-        <w:rPr>
-          <w:rFonts w:ascii="Helvetica Neue Light" w:cs="Helvetica Neue Light" w:eastAsia="Helvetica Neue Light" w:hAnsi="Helvetica Neue Light"/>
-          <w:color w:val="000000"/>
-          <w:sz w:val="22"/>
-          <w:szCs w:val="22"/>
-          <w:rtl w:val="0"/>
-        </w:rPr>
-        <w:t xml:space="preserve">4.2. Diagrammes UML</w:t>
-      </w:r>
-    </w:p>
-    <w:p>
-      <w:pPr>
-        <w:pStyle w:val="Heading5"/>
-        <w:keepNext w:val="0"/>
-        <w:keepLines w:val="0"/>
-        <w:spacing w:after="40" w:before="220" w:lineRule="auto"/>
-        <w:rPr>
-          <w:rFonts w:ascii="Helvetica Neue Light" w:cs="Helvetica Neue Light" w:eastAsia="Helvetica Neue Light" w:hAnsi="Helvetica Neue Light"/>
-          <w:color w:val="000000"/>
-          <w:sz w:val="20"/>
-          <w:szCs w:val="20"/>
-        </w:rPr>
-      </w:pPr>
-      <w:bookmarkStart w:colFirst="0" w:colLast="0" w:name="_n8cvu4c35fhk" w:id="54"/>
-      <w:bookmarkEnd w:id="54"/>
-      <w:r>
-        <w:rPr>
-          <w:rFonts w:ascii="Helvetica Neue Light" w:cs="Helvetica Neue Light" w:eastAsia="Helvetica Neue Light" w:hAnsi="Helvetica Neue Light"/>
-          <w:color w:val="000000"/>
-          <w:sz w:val="20"/>
-          <w:szCs w:val="20"/>
-          <w:rtl w:val="0"/>
-        </w:rPr>
-        <w:t xml:space="preserve">4.2.1. Diagramme de Cas d'Utilisation</w:t>
-      </w:r>
-    </w:p>
-    <w:p>
-      <w:pPr>
-        <w:spacing w:after="240" w:before="240" w:lineRule="auto"/>
-        <w:rPr>
-          <w:rFonts w:ascii="Helvetica Neue Light" w:cs="Helvetica Neue Light" w:eastAsia="Helvetica Neue Light" w:hAnsi="Helvetica Neue Light"/>
-        </w:rPr>
-      </w:pPr>
-      <w:r>
-        <w:rPr>
-          <w:rFonts w:ascii="Helvetica Neue Light" w:cs="Helvetica Neue Light" w:eastAsia="Helvetica Neue Light" w:hAnsi="Helvetica Neue Light"/>
-          <w:rtl w:val="0"/>
-        </w:rPr>
-        <w:t xml:space="preserve">Le diagramme de cas d'utilisation illustre les différentes interactions entre les utilisateurs (ou acteurs) et le système.</w:t>
-      </w:r>
-    </w:p>
-    <w:p>
-      <w:pPr>
-        <w:numPr>
-          <w:ilvl w:val="0"/>
-          <w:numId w:val="9"/>
+          <w:numId w:val="27"/>
         </w:numPr>
         <w:spacing w:after="0" w:afterAutospacing="0" w:before="240" w:lineRule="auto"/>
         <w:ind w:left="720" w:hanging="360"/>
-      </w:pPr>
-      <w:r>
-        <w:rPr>
-          <w:rFonts w:ascii="Helvetica Neue Light" w:cs="Helvetica Neue Light" w:eastAsia="Helvetica Neue Light" w:hAnsi="Helvetica Neue Light"/>
-          <w:rtl w:val="0"/>
-        </w:rPr>
-        <w:t xml:space="preserve">Acteurs Principaux :</w:t>
-      </w:r>
-    </w:p>
-    <w:p>
-      <w:pPr>
-        <w:numPr>
-          <w:ilvl w:val="1"/>
-          <w:numId w:val="9"/>
-        </w:numPr>
-        <w:spacing w:after="0" w:afterAutospacing="0" w:before="0" w:beforeAutospacing="0" w:lineRule="auto"/>
-        <w:ind w:left="1440" w:hanging="360"/>
-        <w:rPr>
-          <w:rFonts w:ascii="Helvetica Neue Light" w:cs="Helvetica Neue Light" w:eastAsia="Helvetica Neue Light" w:hAnsi="Helvetica Neue Light"/>
-        </w:rPr>
-      </w:pPr>
-      <w:r>
-        <w:rPr>
-          <w:rFonts w:ascii="Helvetica Neue Light" w:cs="Helvetica Neue Light" w:eastAsia="Helvetica Neue Light" w:hAnsi="Helvetica Neue Light"/>
-          <w:rtl w:val="0"/>
-        </w:rPr>
-        <w:t xml:space="preserve">Utilisateur : Accède à l'application, enregistre des séances d'entraînement, définit des objectifs.</w:t>
-      </w:r>
-    </w:p>
-    <w:p>
-      <w:pPr>
-        <w:numPr>
-          <w:ilvl w:val="1"/>
-          <w:numId w:val="9"/>
-        </w:numPr>
-        <w:spacing w:after="0" w:afterAutospacing="0" w:before="0" w:beforeAutospacing="0" w:lineRule="auto"/>
-        <w:ind w:left="1440" w:hanging="360"/>
-        <w:rPr>
-          <w:rFonts w:ascii="Helvetica Neue Light" w:cs="Helvetica Neue Light" w:eastAsia="Helvetica Neue Light" w:hAnsi="Helvetica Neue Light"/>
-        </w:rPr>
-      </w:pPr>
-      <w:r>
-        <w:rPr>
-          <w:rFonts w:ascii="Helvetica Neue Light" w:cs="Helvetica Neue Light" w:eastAsia="Helvetica Neue Light" w:hAnsi="Helvetica Neue Light"/>
-          <w:rtl w:val="0"/>
-        </w:rPr>
-        <w:t xml:space="preserve">Administrateur : Gère les utilisateurs, modifie les configurations du système.</w:t>
-      </w:r>
-    </w:p>
-    <w:p>
-      <w:pPr>
-        <w:numPr>
-          <w:ilvl w:val="0"/>
-          <w:numId w:val="9"/>
-        </w:numPr>
-        <w:spacing w:after="0" w:afterAutospacing="0" w:before="0" w:beforeAutospacing="0" w:lineRule="auto"/>
-        <w:ind w:left="720" w:hanging="360"/>
-      </w:pPr>
-      <w:r>
-        <w:rPr>
-          <w:rFonts w:ascii="Helvetica Neue Light" w:cs="Helvetica Neue Light" w:eastAsia="Helvetica Neue Light" w:hAnsi="Helvetica Neue Light"/>
-          <w:rtl w:val="0"/>
-        </w:rPr>
-        <w:t xml:space="preserve">Cas d'Utilisation :</w:t>
-      </w:r>
-    </w:p>
-    <w:p>
-      <w:pPr>
-        <w:numPr>
-          <w:ilvl w:val="1"/>
-          <w:numId w:val="9"/>
-        </w:numPr>
-        <w:spacing w:after="0" w:afterAutospacing="0" w:before="0" w:beforeAutospacing="0" w:lineRule="auto"/>
-        <w:ind w:left="1440" w:hanging="360"/>
-        <w:rPr>
-          <w:rFonts w:ascii="Helvetica Neue Light" w:cs="Helvetica Neue Light" w:eastAsia="Helvetica Neue Light" w:hAnsi="Helvetica Neue Light"/>
-        </w:rPr>
-      </w:pPr>
-      <w:r>
-        <w:rPr>
-          <w:rFonts w:ascii="Helvetica Neue Light" w:cs="Helvetica Neue Light" w:eastAsia="Helvetica Neue Light" w:hAnsi="Helvetica Neue Light"/>
-          <w:rtl w:val="0"/>
-        </w:rPr>
-        <w:t xml:space="preserve">Inscription et Connexion</w:t>
-      </w:r>
-    </w:p>
-    <w:p>
-      <w:pPr>
-        <w:numPr>
-          <w:ilvl w:val="1"/>
-          <w:numId w:val="9"/>
-        </w:numPr>
-        <w:spacing w:after="0" w:afterAutospacing="0" w:before="0" w:beforeAutospacing="0" w:lineRule="auto"/>
-        <w:ind w:left="1440" w:hanging="360"/>
-        <w:rPr>
-          <w:rFonts w:ascii="Helvetica Neue Light" w:cs="Helvetica Neue Light" w:eastAsia="Helvetica Neue Light" w:hAnsi="Helvetica Neue Light"/>
-        </w:rPr>
-      </w:pPr>
-      <w:r>
-        <w:rPr>
-          <w:rFonts w:ascii="Helvetica Neue Light" w:cs="Helvetica Neue Light" w:eastAsia="Helvetica Neue Light" w:hAnsi="Helvetica Neue Light"/>
-          <w:rtl w:val="0"/>
-        </w:rPr>
-        <w:t xml:space="preserve">Enregistrement de Séance d'Entraînement</w:t>
-      </w:r>
-    </w:p>
-    <w:p>
-      <w:pPr>
-        <w:numPr>
-          <w:ilvl w:val="1"/>
-          <w:numId w:val="9"/>
-        </w:numPr>
-        <w:spacing w:after="0" w:afterAutospacing="0" w:before="0" w:beforeAutospacing="0" w:lineRule="auto"/>
-        <w:ind w:left="1440" w:hanging="360"/>
-        <w:rPr>
-          <w:rFonts w:ascii="Helvetica Neue Light" w:cs="Helvetica Neue Light" w:eastAsia="Helvetica Neue Light" w:hAnsi="Helvetica Neue Light"/>
-        </w:rPr>
-      </w:pPr>
-      <w:r>
-        <w:rPr>
-          <w:rFonts w:ascii="Helvetica Neue Light" w:cs="Helvetica Neue Light" w:eastAsia="Helvetica Neue Light" w:hAnsi="Helvetica Neue Light"/>
-          <w:rtl w:val="0"/>
-        </w:rPr>
-        <w:t xml:space="preserve">Définition d'Objectifs</w:t>
-      </w:r>
-    </w:p>
-    <w:p>
-      <w:pPr>
-        <w:numPr>
-          <w:ilvl w:val="1"/>
-          <w:numId w:val="9"/>
-        </w:numPr>
-        <w:spacing w:after="0" w:afterAutospacing="0" w:before="0" w:beforeAutospacing="0" w:lineRule="auto"/>
-        <w:ind w:left="1440" w:hanging="360"/>
-        <w:rPr>
-          <w:rFonts w:ascii="Helvetica Neue Light" w:cs="Helvetica Neue Light" w:eastAsia="Helvetica Neue Light" w:hAnsi="Helvetica Neue Light"/>
-        </w:rPr>
-      </w:pPr>
-      <w:r>
-        <w:rPr>
-          <w:rFonts w:ascii="Helvetica Neue Light" w:cs="Helvetica Neue Light" w:eastAsia="Helvetica Neue Light" w:hAnsi="Helvetica Neue Light"/>
-          <w:rtl w:val="0"/>
-        </w:rPr>
-        <w:t xml:space="preserve">Visualisation des Statistiques</w:t>
-      </w:r>
-    </w:p>
-    <w:p>
-      <w:pPr>
-        <w:numPr>
-          <w:ilvl w:val="1"/>
-          <w:numId w:val="9"/>
-        </w:numPr>
-        <w:spacing w:after="240" w:before="0" w:beforeAutospacing="0" w:lineRule="auto"/>
-        <w:ind w:left="1440" w:hanging="360"/>
-        <w:rPr>
-          <w:rFonts w:ascii="Helvetica Neue Light" w:cs="Helvetica Neue Light" w:eastAsia="Helvetica Neue Light" w:hAnsi="Helvetica Neue Light"/>
-        </w:rPr>
-      </w:pPr>
-      <w:r>
-        <w:rPr>
-          <w:rFonts w:ascii="Helvetica Neue Light" w:cs="Helvetica Neue Light" w:eastAsia="Helvetica Neue Light" w:hAnsi="Helvetica Neue Light"/>
-          <w:rtl w:val="0"/>
-        </w:rPr>
-        <w:t xml:space="preserve">Gestion des Notifications</w:t>
-      </w:r>
-    </w:p>
-    <w:p>
-      <w:pPr>
-        <w:pStyle w:val="Heading5"/>
-        <w:keepNext w:val="0"/>
-        <w:keepLines w:val="0"/>
-        <w:spacing w:after="40" w:before="220" w:lineRule="auto"/>
-        <w:rPr>
-          <w:rFonts w:ascii="Helvetica Neue Light" w:cs="Helvetica Neue Light" w:eastAsia="Helvetica Neue Light" w:hAnsi="Helvetica Neue Light"/>
-          <w:color w:val="000000"/>
-          <w:sz w:val="20"/>
-          <w:szCs w:val="20"/>
-        </w:rPr>
-      </w:pPr>
-      <w:bookmarkStart w:colFirst="0" w:colLast="0" w:name="_ycxtrgndvtfd" w:id="55"/>
-      <w:bookmarkEnd w:id="55"/>
-      <w:r>
-        <w:rPr>
-          <w:rFonts w:ascii="Helvetica Neue Light" w:cs="Helvetica Neue Light" w:eastAsia="Helvetica Neue Light" w:hAnsi="Helvetica Neue Light"/>
-          <w:color w:val="000000"/>
-          <w:sz w:val="20"/>
-          <w:szCs w:val="20"/>
-          <w:rtl w:val="0"/>
-        </w:rPr>
-        <w:t xml:space="preserve">4.2.2. Diagramme de Séquence</w:t>
-      </w:r>
-    </w:p>
-    <w:p>
-      <w:pPr>
-        <w:spacing w:after="240" w:before="240" w:lineRule="auto"/>
-        <w:rPr>
-          <w:rFonts w:ascii="Helvetica Neue Light" w:cs="Helvetica Neue Light" w:eastAsia="Helvetica Neue Light" w:hAnsi="Helvetica Neue Light"/>
-        </w:rPr>
-      </w:pPr>
-      <w:r>
-        <w:rPr>
-          <w:rFonts w:ascii="Helvetica Neue Light" w:cs="Helvetica Neue Light" w:eastAsia="Helvetica Neue Light" w:hAnsi="Helvetica Neue Light"/>
-          <w:rtl w:val="0"/>
-        </w:rPr>
-        <w:t xml:space="preserve">Le diagramme de séquence montre le déroulement des interactions entre les différents composants du système pour un cas d'utilisation spécifique.</w:t>
+        <w:rPr>
+          <w:sz w:val="24"/>
+          <w:szCs w:val="24"/>
+        </w:rPr>
+      </w:pPr>
+      <w:r>
+        <w:rPr>
+          <w:rFonts w:ascii="Helvetica Neue Light" w:cs="Helvetica Neue Light" w:eastAsia="Helvetica Neue Light" w:hAnsi="Helvetica Neue Light"/>
+          <w:sz w:val="24"/>
+          <w:szCs w:val="24"/>
+          <w:rtl w:val="0"/>
+        </w:rPr>
+        <w:t xml:space="preserve">Palette de Couleurs : Choix de couleurs pour refléter un sentiment de dynamisme et de bien-être, tout en assurant une bonne lisibilité (. vert pour les progrès, rouge pour les alertes).</w:t>
       </w:r>
     </w:p>
     <w:p>
@@ -10182,1105 +11182,484 @@
           <w:ilvl w:val="0"/>
           <w:numId w:val="27"/>
         </w:numPr>
+        <w:spacing w:after="0" w:afterAutospacing="0" w:before="0" w:beforeAutospacing="0" w:lineRule="auto"/>
+        <w:ind w:left="720" w:hanging="360"/>
+        <w:rPr>
+          <w:sz w:val="24"/>
+          <w:szCs w:val="24"/>
+        </w:rPr>
+      </w:pPr>
+      <w:r>
+        <w:rPr>
+          <w:rFonts w:ascii="Helvetica Neue Light" w:cs="Helvetica Neue Light" w:eastAsia="Helvetica Neue Light" w:hAnsi="Helvetica Neue Light"/>
+          <w:sz w:val="24"/>
+          <w:szCs w:val="24"/>
+          <w:rtl w:val="0"/>
+        </w:rPr>
+        <w:t xml:space="preserve">Typographie : Utilisation de polices modernes et claires pour faciliter la lecture et la navigation.</w:t>
+      </w:r>
+    </w:p>
+    <w:p>
+      <w:pPr>
+        <w:numPr>
+          <w:ilvl w:val="0"/>
+          <w:numId w:val="27"/>
+        </w:numPr>
+        <w:spacing w:after="240" w:before="0" w:beforeAutospacing="0" w:lineRule="auto"/>
+        <w:ind w:left="720" w:hanging="360"/>
+        <w:rPr>
+          <w:sz w:val="24"/>
+          <w:szCs w:val="24"/>
+        </w:rPr>
+      </w:pPr>
+      <w:r>
+        <w:rPr>
+          <w:rFonts w:ascii="Helvetica Neue Light" w:cs="Helvetica Neue Light" w:eastAsia="Helvetica Neue Light" w:hAnsi="Helvetica Neue Light"/>
+          <w:sz w:val="24"/>
+          <w:szCs w:val="24"/>
+          <w:rtl w:val="0"/>
+        </w:rPr>
+        <w:t xml:space="preserve">Composants UI : Boutons, champs de saisie, cartes de données, menus, tous définis avec un guide de styles cohérent.</w:t>
+      </w:r>
+    </w:p>
+    <w:p>
+      <w:pPr>
+        <w:spacing w:after="240" w:before="240" w:lineRule="auto"/>
+        <w:rPr/>
+      </w:pPr>
+      <w:r>
+        <w:rPr>
+          <w:rtl w:val="0"/>
+        </w:rPr>
+      </w:r>
+    </w:p>
+    <w:p>
+      <w:pPr>
+        <w:rPr/>
+      </w:pPr>
+      <w:r>
+        <w:rPr>
+          <w:rtl w:val="0"/>
+        </w:rPr>
+      </w:r>
+    </w:p>
+    <w:p>
+      <w:pPr>
+        <w:pStyle w:val="Heading3"/>
+        <w:keepNext w:val="0"/>
+        <w:keepLines w:val="0"/>
+        <w:spacing w:before="280" w:lineRule="auto"/>
+        <w:rPr>
+          <w:b w:val="1"/>
+          <w:color w:val="000000"/>
+          <w:sz w:val="26"/>
+          <w:szCs w:val="26"/>
+        </w:rPr>
+      </w:pPr>
+      <w:bookmarkStart w:colFirst="0" w:colLast="0" w:name="_e98x1jw5ytz5" w:id="65"/>
+      <w:bookmarkEnd w:id="65"/>
+      <w:r>
+        <w:rPr>
+          <w:b w:val="1"/>
+          <w:color w:val="000000"/>
+          <w:sz w:val="26"/>
+          <w:szCs w:val="26"/>
+          <w:rtl w:val="0"/>
+        </w:rPr>
+        <w:t xml:space="preserve">4.3 Phase de Développement</w:t>
+      </w:r>
+    </w:p>
+    <w:p>
+      <w:pPr>
+        <w:pStyle w:val="Heading3"/>
+        <w:keepNext w:val="0"/>
+        <w:keepLines w:val="0"/>
+        <w:spacing w:before="280" w:lineRule="auto"/>
+        <w:ind w:left="720" w:hanging="360"/>
+        <w:rPr>
+          <w:rFonts w:ascii="Helvetica Neue Light" w:cs="Helvetica Neue Light" w:eastAsia="Helvetica Neue Light" w:hAnsi="Helvetica Neue Light"/>
+          <w:color w:val="000000"/>
+          <w:sz w:val="26"/>
+          <w:szCs w:val="26"/>
+        </w:rPr>
+      </w:pPr>
+      <w:bookmarkStart w:colFirst="0" w:colLast="0" w:name="_8y2wd8s94kda" w:id="66"/>
+      <w:bookmarkEnd w:id="66"/>
+      <w:r>
+        <w:rPr>
+          <w:rFonts w:ascii="Helvetica Neue Light" w:cs="Helvetica Neue Light" w:eastAsia="Helvetica Neue Light" w:hAnsi="Helvetica Neue Light"/>
+          <w:color w:val="000000"/>
+          <w:sz w:val="26"/>
+          <w:szCs w:val="26"/>
+          <w:rtl w:val="0"/>
+        </w:rPr>
+        <w:t xml:space="preserve">1. Développement du Frontend pour les applications mobile et web</w:t>
+      </w:r>
+    </w:p>
+    <w:p>
+      <w:pPr>
+        <w:pStyle w:val="Heading3"/>
+        <w:keepNext w:val="0"/>
+        <w:keepLines w:val="0"/>
+        <w:numPr>
+          <w:ilvl w:val="0"/>
+          <w:numId w:val="14"/>
+        </w:numPr>
         <w:spacing w:after="0" w:afterAutospacing="0" w:before="240" w:lineRule="auto"/>
         <w:ind w:left="720" w:hanging="360"/>
-      </w:pPr>
-      <w:r>
-        <w:rPr>
-          <w:rFonts w:ascii="Helvetica Neue Light" w:cs="Helvetica Neue Light" w:eastAsia="Helvetica Neue Light" w:hAnsi="Helvetica Neue Light"/>
-          <w:rtl w:val="0"/>
-        </w:rPr>
-        <w:t xml:space="preserve">Cas d'Utilisation : Enregistrement d'une Séance d'Entraînement</w:t>
-      </w:r>
-    </w:p>
-    <w:p>
-      <w:pPr>
-        <w:numPr>
-          <w:ilvl w:val="1"/>
-          <w:numId w:val="27"/>
-        </w:numPr>
-        <w:spacing w:after="0" w:afterAutospacing="0" w:before="0" w:beforeAutospacing="0" w:lineRule="auto"/>
-        <w:ind w:left="1440" w:hanging="360"/>
-        <w:rPr>
-          <w:rFonts w:ascii="Helvetica Neue Light" w:cs="Helvetica Neue Light" w:eastAsia="Helvetica Neue Light" w:hAnsi="Helvetica Neue Light"/>
-        </w:rPr>
-      </w:pPr>
-      <w:r>
-        <w:rPr>
-          <w:rFonts w:ascii="Helvetica Neue Light" w:cs="Helvetica Neue Light" w:eastAsia="Helvetica Neue Light" w:hAnsi="Helvetica Neue Light"/>
-          <w:rtl w:val="0"/>
-        </w:rPr>
-        <w:t xml:space="preserve">L'utilisateur sélectionne l'option "Ajouter une séance".</w:t>
-      </w:r>
-    </w:p>
-    <w:p>
-      <w:pPr>
-        <w:numPr>
-          <w:ilvl w:val="1"/>
-          <w:numId w:val="27"/>
-        </w:numPr>
-        <w:spacing w:after="0" w:afterAutospacing="0" w:before="0" w:beforeAutospacing="0" w:lineRule="auto"/>
-        <w:ind w:left="1440" w:hanging="360"/>
-        <w:rPr>
-          <w:rFonts w:ascii="Helvetica Neue Light" w:cs="Helvetica Neue Light" w:eastAsia="Helvetica Neue Light" w:hAnsi="Helvetica Neue Light"/>
-        </w:rPr>
-      </w:pPr>
-      <w:r>
-        <w:rPr>
-          <w:rFonts w:ascii="Helvetica Neue Light" w:cs="Helvetica Neue Light" w:eastAsia="Helvetica Neue Light" w:hAnsi="Helvetica Neue Light"/>
-          <w:rtl w:val="0"/>
-        </w:rPr>
-        <w:t xml:space="preserve">L'application envoie une requête POST à l'API REST.</w:t>
-      </w:r>
-    </w:p>
-    <w:p>
-      <w:pPr>
-        <w:numPr>
-          <w:ilvl w:val="1"/>
-          <w:numId w:val="27"/>
-        </w:numPr>
-        <w:spacing w:after="0" w:afterAutospacing="0" w:before="0" w:beforeAutospacing="0" w:lineRule="auto"/>
-        <w:ind w:left="1440" w:hanging="360"/>
-        <w:rPr>
-          <w:rFonts w:ascii="Helvetica Neue Light" w:cs="Helvetica Neue Light" w:eastAsia="Helvetica Neue Light" w:hAnsi="Helvetica Neue Light"/>
-        </w:rPr>
-      </w:pPr>
-      <w:r>
-        <w:rPr>
-          <w:rFonts w:ascii="Helvetica Neue Light" w:cs="Helvetica Neue Light" w:eastAsia="Helvetica Neue Light" w:hAnsi="Helvetica Neue Light"/>
-          <w:rtl w:val="0"/>
-        </w:rPr>
-        <w:t xml:space="preserve">Le serveur valide les données et les enregistre dans Firestore.</w:t>
-      </w:r>
-    </w:p>
-    <w:p>
-      <w:pPr>
-        <w:numPr>
-          <w:ilvl w:val="1"/>
-          <w:numId w:val="27"/>
-        </w:numPr>
-        <w:spacing w:after="0" w:afterAutospacing="0" w:before="0" w:beforeAutospacing="0" w:lineRule="auto"/>
-        <w:ind w:left="1440" w:hanging="360"/>
-        <w:rPr>
-          <w:rFonts w:ascii="Helvetica Neue Light" w:cs="Helvetica Neue Light" w:eastAsia="Helvetica Neue Light" w:hAnsi="Helvetica Neue Light"/>
-        </w:rPr>
-      </w:pPr>
-      <w:r>
-        <w:rPr>
-          <w:rFonts w:ascii="Helvetica Neue Light" w:cs="Helvetica Neue Light" w:eastAsia="Helvetica Neue Light" w:hAnsi="Helvetica Neue Light"/>
-          <w:rtl w:val="0"/>
-        </w:rPr>
-        <w:t xml:space="preserve">Le serveur renvoie une réponse de succès à l'application.</w:t>
-      </w:r>
-    </w:p>
-    <w:p>
-      <w:pPr>
-        <w:numPr>
-          <w:ilvl w:val="1"/>
-          <w:numId w:val="27"/>
+        <w:rPr>
+          <w:color w:val="000000"/>
+          <w:sz w:val="26"/>
+          <w:szCs w:val="26"/>
+        </w:rPr>
+      </w:pPr>
+      <w:bookmarkStart w:colFirst="0" w:colLast="0" w:name="_bfor9i190tv3" w:id="13"/>
+      <w:bookmarkEnd w:id="13"/>
+      <w:r>
+        <w:rPr>
+          <w:rFonts w:ascii="Helvetica Neue Light" w:cs="Helvetica Neue Light" w:eastAsia="Helvetica Neue Light" w:hAnsi="Helvetica Neue Light"/>
+          <w:color w:val="000000"/>
+          <w:sz w:val="26"/>
+          <w:szCs w:val="26"/>
+          <w:rtl w:val="0"/>
+        </w:rPr>
+        <w:t xml:space="preserve">Mobile : Utilisation de Flutter pour développer l'application mobile. Le développement inclut la création de l'interface utilisateur (UI), la navigation, l'intégration des fonctionnalités de suivi des activités physiques, et la communication avec les API REST fournies par le backend.</w:t>
+      </w:r>
+    </w:p>
+    <w:p>
+      <w:pPr>
+        <w:pStyle w:val="Heading3"/>
+        <w:keepNext w:val="0"/>
+        <w:keepLines w:val="0"/>
+        <w:numPr>
+          <w:ilvl w:val="0"/>
+          <w:numId w:val="14"/>
         </w:numPr>
         <w:spacing w:after="240" w:before="0" w:beforeAutospacing="0" w:lineRule="auto"/>
-        <w:ind w:left="1440" w:hanging="360"/>
-        <w:rPr>
-          <w:rFonts w:ascii="Helvetica Neue Light" w:cs="Helvetica Neue Light" w:eastAsia="Helvetica Neue Light" w:hAnsi="Helvetica Neue Light"/>
-        </w:rPr>
-      </w:pPr>
-      <w:r>
-        <w:rPr>
-          <w:rFonts w:ascii="Helvetica Neue Light" w:cs="Helvetica Neue Light" w:eastAsia="Helvetica Neue Light" w:hAnsi="Helvetica Neue Light"/>
-          <w:rtl w:val="0"/>
-        </w:rPr>
-        <w:t xml:space="preserve">L'utilisateur voit la séance ajoutée dans son historique.</w:t>
-      </w:r>
-    </w:p>
-    <w:p>
-      <w:pPr>
-        <w:pStyle w:val="Heading5"/>
-        <w:keepNext w:val="0"/>
-        <w:keepLines w:val="0"/>
-        <w:spacing w:after="40" w:before="220" w:lineRule="auto"/>
-        <w:rPr>
-          <w:rFonts w:ascii="Helvetica Neue Light" w:cs="Helvetica Neue Light" w:eastAsia="Helvetica Neue Light" w:hAnsi="Helvetica Neue Light"/>
-          <w:color w:val="000000"/>
-          <w:sz w:val="20"/>
-          <w:szCs w:val="20"/>
-        </w:rPr>
-      </w:pPr>
-      <w:bookmarkStart w:colFirst="0" w:colLast="0" w:name="_vc9x9gfdyqa" w:id="56"/>
-      <w:bookmarkEnd w:id="56"/>
-      <w:r>
-        <w:rPr>
-          <w:rFonts w:ascii="Helvetica Neue Light" w:cs="Helvetica Neue Light" w:eastAsia="Helvetica Neue Light" w:hAnsi="Helvetica Neue Light"/>
-          <w:color w:val="000000"/>
-          <w:sz w:val="20"/>
-          <w:szCs w:val="20"/>
-          <w:rtl w:val="0"/>
-        </w:rPr>
-        <w:t xml:space="preserve">4.2.3. Diagramme de Classes</w:t>
-      </w:r>
-    </w:p>
-    <w:p>
-      <w:pPr>
-        <w:spacing w:after="240" w:before="240" w:lineRule="auto"/>
-        <w:rPr>
-          <w:rFonts w:ascii="Helvetica Neue Light" w:cs="Helvetica Neue Light" w:eastAsia="Helvetica Neue Light" w:hAnsi="Helvetica Neue Light"/>
-        </w:rPr>
-      </w:pPr>
-      <w:r>
-        <w:rPr>
-          <w:rFonts w:ascii="Helvetica Neue Light" w:cs="Helvetica Neue Light" w:eastAsia="Helvetica Neue Light" w:hAnsi="Helvetica Neue Light"/>
-          <w:rtl w:val="0"/>
-        </w:rPr>
-        <w:t xml:space="preserve">Le diagramme de classes montre la structure des classes et leurs relations dans le système.</w:t>
-      </w:r>
-    </w:p>
-    <w:p>
-      <w:pPr>
+        <w:ind w:left="720" w:hanging="360"/>
+        <w:rPr>
+          <w:color w:val="000000"/>
+          <w:sz w:val="26"/>
+          <w:szCs w:val="26"/>
+        </w:rPr>
+      </w:pPr>
+      <w:bookmarkStart w:colFirst="0" w:colLast="0" w:name="_bfor9i190tv3" w:id="13"/>
+      <w:bookmarkEnd w:id="13"/>
+      <w:r>
+        <w:rPr>
+          <w:rFonts w:ascii="Helvetica Neue Light" w:cs="Helvetica Neue Light" w:eastAsia="Helvetica Neue Light" w:hAnsi="Helvetica Neue Light"/>
+          <w:color w:val="000000"/>
+          <w:sz w:val="26"/>
+          <w:szCs w:val="26"/>
+          <w:rtl w:val="0"/>
+        </w:rPr>
+        <w:t xml:space="preserve">Web : Développement avec React.js ou Angular pour créer l'application web. Cela comprend la création de l'interface utilisateur, l'optimisation pour différentes tailles d'écran, et l'intégration des fonctionnalités similaires à l'application mobile.</w:t>
+      </w:r>
+    </w:p>
+    <w:p>
+      <w:pPr>
+        <w:pStyle w:val="Heading3"/>
+        <w:keepNext w:val="0"/>
+        <w:keepLines w:val="0"/>
+        <w:spacing w:before="280" w:lineRule="auto"/>
+        <w:ind w:left="720" w:hanging="360"/>
+        <w:rPr>
+          <w:rFonts w:ascii="Helvetica Neue Light" w:cs="Helvetica Neue Light" w:eastAsia="Helvetica Neue Light" w:hAnsi="Helvetica Neue Light"/>
+          <w:color w:val="000000"/>
+          <w:sz w:val="26"/>
+          <w:szCs w:val="26"/>
+        </w:rPr>
+      </w:pPr>
+      <w:bookmarkStart w:colFirst="0" w:colLast="0" w:name="_gjs5m4r8k4qx" w:id="67"/>
+      <w:bookmarkEnd w:id="67"/>
+      <w:r>
+        <w:rPr>
+          <w:rFonts w:ascii="Helvetica Neue Light" w:cs="Helvetica Neue Light" w:eastAsia="Helvetica Neue Light" w:hAnsi="Helvetica Neue Light"/>
+          <w:color w:val="000000"/>
+          <w:sz w:val="26"/>
+          <w:szCs w:val="26"/>
+          <w:rtl w:val="0"/>
+        </w:rPr>
+        <w:t xml:space="preserve">2. Développement du Backend</w:t>
+      </w:r>
+    </w:p>
+    <w:p>
+      <w:pPr>
+        <w:pStyle w:val="Heading3"/>
+        <w:keepNext w:val="0"/>
+        <w:keepLines w:val="0"/>
         <w:numPr>
           <w:ilvl w:val="0"/>
-          <w:numId w:val="25"/>
+          <w:numId w:val="21"/>
         </w:numPr>
         <w:spacing w:after="0" w:afterAutospacing="0" w:before="240" w:lineRule="auto"/>
         <w:ind w:left="720" w:hanging="360"/>
-      </w:pPr>
-      <w:r>
-        <w:rPr>
-          <w:rFonts w:ascii="Helvetica Neue Light" w:cs="Helvetica Neue Light" w:eastAsia="Helvetica Neue Light" w:hAnsi="Helvetica Neue Light"/>
-          <w:rtl w:val="0"/>
-        </w:rPr>
-        <w:t xml:space="preserve">Classes Principales :</w:t>
-      </w:r>
-    </w:p>
-    <w:p>
-      <w:pPr>
-        <w:numPr>
-          <w:ilvl w:val="1"/>
-          <w:numId w:val="25"/>
-        </w:numPr>
-        <w:spacing w:after="0" w:afterAutospacing="0" w:before="0" w:beforeAutospacing="0" w:lineRule="auto"/>
-        <w:ind w:left="1440" w:hanging="360"/>
-      </w:pPr>
-      <w:r>
-        <w:rPr>
-          <w:rFonts w:ascii="Helvetica Neue Light" w:cs="Helvetica Neue Light" w:eastAsia="Helvetica Neue Light" w:hAnsi="Helvetica Neue Light"/>
-          <w:rtl w:val="0"/>
-        </w:rPr>
-        <w:t xml:space="preserve">Utilisateur : Attributs comme nom, email, mot de passe, et méthodes comme s'inscrire, se connecter.</w:t>
-      </w:r>
-    </w:p>
-    <w:p>
-      <w:pPr>
-        <w:numPr>
-          <w:ilvl w:val="1"/>
-          <w:numId w:val="25"/>
-        </w:numPr>
-        <w:spacing w:after="0" w:afterAutospacing="0" w:before="0" w:beforeAutospacing="0" w:lineRule="auto"/>
-        <w:ind w:left="1440" w:hanging="360"/>
-      </w:pPr>
-      <w:r>
-        <w:rPr>
-          <w:rFonts w:ascii="Helvetica Neue Light" w:cs="Helvetica Neue Light" w:eastAsia="Helvetica Neue Light" w:hAnsi="Helvetica Neue Light"/>
-          <w:rtl w:val="0"/>
-        </w:rPr>
-        <w:t xml:space="preserve">Séance : Attributs comme type d'exercice, durée, calories, et méthodes comme enregistrer une séance, calculer les calories.</w:t>
-      </w:r>
-    </w:p>
-    <w:p>
-      <w:pPr>
-        <w:numPr>
-          <w:ilvl w:val="1"/>
-          <w:numId w:val="25"/>
-        </w:numPr>
-        <w:spacing w:after="0" w:afterAutospacing="0" w:before="0" w:beforeAutospacing="0" w:lineRule="auto"/>
-        <w:ind w:left="1440" w:hanging="360"/>
-      </w:pPr>
-      <w:r>
-        <w:rPr>
-          <w:rFonts w:ascii="Helvetica Neue Light" w:cs="Helvetica Neue Light" w:eastAsia="Helvetica Neue Light" w:hAnsi="Helvetica Neue Light"/>
-          <w:rtl w:val="0"/>
-        </w:rPr>
-        <w:t xml:space="preserve">Objectif : Attributs comme type d'objectif, date de début/fin, et méthodes comme définir un objectif, suivre un objectif.</w:t>
-      </w:r>
-    </w:p>
-    <w:p>
-      <w:pPr>
-        <w:numPr>
-          <w:ilvl w:val="1"/>
-          <w:numId w:val="25"/>
+        <w:rPr>
+          <w:color w:val="000000"/>
+          <w:sz w:val="26"/>
+          <w:szCs w:val="26"/>
+        </w:rPr>
+      </w:pPr>
+      <w:bookmarkStart w:colFirst="0" w:colLast="0" w:name="_bfor9i190tv3" w:id="13"/>
+      <w:bookmarkEnd w:id="13"/>
+      <w:r>
+        <w:rPr>
+          <w:rFonts w:ascii="Helvetica Neue Light" w:cs="Helvetica Neue Light" w:eastAsia="Helvetica Neue Light" w:hAnsi="Helvetica Neue Light"/>
+          <w:color w:val="000000"/>
+          <w:sz w:val="26"/>
+          <w:szCs w:val="26"/>
+          <w:rtl w:val="0"/>
+        </w:rPr>
+        <w:t xml:space="preserve">API REST : Développement avec Node.js et Express.js pour créer les API REST. Ces API gèrent la communication entre le frontend (mobile et web) et la base de données.</w:t>
+      </w:r>
+    </w:p>
+    <w:p>
+      <w:pPr>
+        <w:pStyle w:val="Heading3"/>
+        <w:keepNext w:val="0"/>
+        <w:keepLines w:val="0"/>
+        <w:numPr>
+          <w:ilvl w:val="0"/>
+          <w:numId w:val="21"/>
         </w:numPr>
         <w:spacing w:after="240" w:before="0" w:beforeAutospacing="0" w:lineRule="auto"/>
-        <w:ind w:left="1440" w:hanging="360"/>
-      </w:pPr>
-      <w:r>
-        <w:rPr>
-          <w:rFonts w:ascii="Helvetica Neue Light" w:cs="Helvetica Neue Light" w:eastAsia="Helvetica Neue Light" w:hAnsi="Helvetica Neue Light"/>
-          <w:rtl w:val="0"/>
-        </w:rPr>
-        <w:t xml:space="preserve">Notification : Attributs comme type de notification, message, date d'envoi, et méthodes comme envoyer une notification, gérer les préférences.</w:t>
-      </w:r>
-    </w:p>
-    <w:p>
-      <w:pPr>
-        <w:pStyle w:val="Heading5"/>
-        <w:keepNext w:val="0"/>
-        <w:keepLines w:val="0"/>
-        <w:spacing w:after="40" w:before="220" w:lineRule="auto"/>
-        <w:rPr>
-          <w:rFonts w:ascii="Helvetica Neue Light" w:cs="Helvetica Neue Light" w:eastAsia="Helvetica Neue Light" w:hAnsi="Helvetica Neue Light"/>
-          <w:color w:val="000000"/>
-          <w:sz w:val="20"/>
-          <w:szCs w:val="20"/>
-        </w:rPr>
-      </w:pPr>
-      <w:bookmarkStart w:colFirst="0" w:colLast="0" w:name="_lyiaxkyk25hf" w:id="57"/>
-      <w:bookmarkEnd w:id="57"/>
-      <w:r>
-        <w:rPr>
-          <w:rFonts w:ascii="Helvetica Neue Light" w:cs="Helvetica Neue Light" w:eastAsia="Helvetica Neue Light" w:hAnsi="Helvetica Neue Light"/>
-          <w:color w:val="000000"/>
-          <w:sz w:val="20"/>
-          <w:szCs w:val="20"/>
-          <w:rtl w:val="0"/>
-        </w:rPr>
-        <w:t xml:space="preserve">4.2.4. Diagramme de Déploiement</w:t>
-      </w:r>
-    </w:p>
-    <w:p>
-      <w:pPr>
-        <w:spacing w:after="240" w:before="240" w:lineRule="auto"/>
-        <w:rPr>
-          <w:rFonts w:ascii="Helvetica Neue Light" w:cs="Helvetica Neue Light" w:eastAsia="Helvetica Neue Light" w:hAnsi="Helvetica Neue Light"/>
-        </w:rPr>
-      </w:pPr>
-      <w:r>
-        <w:rPr>
-          <w:rFonts w:ascii="Helvetica Neue Light" w:cs="Helvetica Neue Light" w:eastAsia="Helvetica Neue Light" w:hAnsi="Helvetica Neue Light"/>
-          <w:rtl w:val="0"/>
-        </w:rPr>
-        <w:t xml:space="preserve">Le diagramme de déploiement décrit l'architecture physique du système, notamment comment les différents composants logiciels sont déployés sur le matériel.</w:t>
-      </w:r>
-    </w:p>
-    <w:p>
-      <w:pPr>
+        <w:ind w:left="720" w:hanging="360"/>
+        <w:rPr>
+          <w:color w:val="000000"/>
+          <w:sz w:val="26"/>
+          <w:szCs w:val="26"/>
+        </w:rPr>
+      </w:pPr>
+      <w:bookmarkStart w:colFirst="0" w:colLast="0" w:name="_bfor9i190tv3" w:id="13"/>
+      <w:bookmarkEnd w:id="13"/>
+      <w:r>
+        <w:rPr>
+          <w:rFonts w:ascii="Helvetica Neue Light" w:cs="Helvetica Neue Light" w:eastAsia="Helvetica Neue Light" w:hAnsi="Helvetica Neue Light"/>
+          <w:color w:val="000000"/>
+          <w:sz w:val="26"/>
+          <w:szCs w:val="26"/>
+          <w:rtl w:val="0"/>
+        </w:rPr>
+        <w:t xml:space="preserve">Intégration avec les services tiers : Intégration de Firebase pour l'authentification et les notifications, Firestore pour le stockage en temps réel, et MongoDB pour les données structurées. Le backend doit gérer la logique d'affaires, le stockage des données utilisateurs, et la sécurité des transactions.</w:t>
+      </w:r>
+    </w:p>
+    <w:p>
+      <w:pPr>
+        <w:pStyle w:val="Heading3"/>
+        <w:keepNext w:val="0"/>
+        <w:keepLines w:val="0"/>
+        <w:spacing w:before="280" w:lineRule="auto"/>
+        <w:ind w:left="720" w:hanging="360"/>
+        <w:rPr>
+          <w:rFonts w:ascii="Helvetica Neue Light" w:cs="Helvetica Neue Light" w:eastAsia="Helvetica Neue Light" w:hAnsi="Helvetica Neue Light"/>
+          <w:color w:val="000000"/>
+          <w:sz w:val="26"/>
+          <w:szCs w:val="26"/>
+        </w:rPr>
+      </w:pPr>
+      <w:bookmarkStart w:colFirst="0" w:colLast="0" w:name="_godhu2z7uk48" w:id="68"/>
+      <w:bookmarkEnd w:id="68"/>
+      <w:r>
+        <w:rPr>
+          <w:rFonts w:ascii="Helvetica Neue Light" w:cs="Helvetica Neue Light" w:eastAsia="Helvetica Neue Light" w:hAnsi="Helvetica Neue Light"/>
+          <w:color w:val="000000"/>
+          <w:sz w:val="26"/>
+          <w:szCs w:val="26"/>
+          <w:rtl w:val="0"/>
+        </w:rPr>
+        <w:t xml:space="preserve">3. Tests unitaires et d'intégration</w:t>
+      </w:r>
+    </w:p>
+    <w:p>
+      <w:pPr>
+        <w:pStyle w:val="Heading3"/>
+        <w:keepNext w:val="0"/>
+        <w:keepLines w:val="0"/>
         <w:numPr>
           <w:ilvl w:val="0"/>
-          <w:numId w:val="19"/>
+          <w:numId w:val="31"/>
         </w:numPr>
         <w:spacing w:after="0" w:afterAutospacing="0" w:before="240" w:lineRule="auto"/>
         <w:ind w:left="720" w:hanging="360"/>
-      </w:pPr>
-      <w:r>
-        <w:rPr>
-          <w:rFonts w:ascii="Helvetica Neue Light" w:cs="Helvetica Neue Light" w:eastAsia="Helvetica Neue Light" w:hAnsi="Helvetica Neue Light"/>
-          <w:rtl w:val="0"/>
-        </w:rPr>
-        <w:t xml:space="preserve">Serveur Backend : Hébergé sur une plateforme cloud (AWS/Google Cloud) avec un serveur Node.js pour gérer les requêtes API.</w:t>
-      </w:r>
-    </w:p>
-    <w:p>
-      <w:pPr>
+        <w:rPr>
+          <w:color w:val="000000"/>
+          <w:sz w:val="26"/>
+          <w:szCs w:val="26"/>
+        </w:rPr>
+      </w:pPr>
+      <w:bookmarkStart w:colFirst="0" w:colLast="0" w:name="_bfor9i190tv3" w:id="13"/>
+      <w:bookmarkEnd w:id="13"/>
+      <w:r>
+        <w:rPr>
+          <w:rFonts w:ascii="Helvetica Neue Light" w:cs="Helvetica Neue Light" w:eastAsia="Helvetica Neue Light" w:hAnsi="Helvetica Neue Light"/>
+          <w:color w:val="000000"/>
+          <w:sz w:val="26"/>
+          <w:szCs w:val="26"/>
+          <w:rtl w:val="0"/>
+        </w:rPr>
+        <w:t xml:space="preserve">Tests unitaires : Développement et exécution de tests unitaires pour chaque composant individuel du système (frontend, backend, services). Ces tests vérifient que chaque fonction ou module fonctionne correctement en isolation.</w:t>
+      </w:r>
+    </w:p>
+    <w:p>
+      <w:pPr>
+        <w:pStyle w:val="Heading3"/>
+        <w:keepNext w:val="0"/>
+        <w:keepLines w:val="0"/>
         <w:numPr>
           <w:ilvl w:val="0"/>
-          <w:numId w:val="19"/>
+          <w:numId w:val="31"/>
         </w:numPr>
         <w:spacing w:after="0" w:afterAutospacing="0" w:before="0" w:beforeAutospacing="0" w:lineRule="auto"/>
         <w:ind w:left="720" w:hanging="360"/>
-      </w:pPr>
-      <w:r>
-        <w:rPr>
-          <w:rFonts w:ascii="Helvetica Neue Light" w:cs="Helvetica Neue Light" w:eastAsia="Helvetica Neue Light" w:hAnsi="Helvetica Neue Light"/>
-          <w:rtl w:val="0"/>
-        </w:rPr>
-        <w:t xml:space="preserve">Base de Données : Firestore pour les données en temps réel et MongoDB pour les données complexes, tous deux hébergés sur le cloud.</w:t>
-      </w:r>
-    </w:p>
-    <w:p>
-      <w:pPr>
+        <w:rPr>
+          <w:color w:val="000000"/>
+          <w:sz w:val="26"/>
+          <w:szCs w:val="26"/>
+        </w:rPr>
+      </w:pPr>
+      <w:bookmarkStart w:colFirst="0" w:colLast="0" w:name="_bfor9i190tv3" w:id="13"/>
+      <w:bookmarkEnd w:id="13"/>
+      <w:r>
+        <w:rPr>
+          <w:rFonts w:ascii="Helvetica Neue Light" w:cs="Helvetica Neue Light" w:eastAsia="Helvetica Neue Light" w:hAnsi="Helvetica Neue Light"/>
+          <w:color w:val="000000"/>
+          <w:sz w:val="26"/>
+          <w:szCs w:val="26"/>
+          <w:rtl w:val="0"/>
+        </w:rPr>
+        <w:t xml:space="preserve">Tests d'intégration : Réalisation de tests d'intégration pour vérifier que les différents composants (frontend, backend, base de données, services tiers) interagissent correctement entre eux. Cela inclut des scénarios de bout en bout pour valider le bon fonctionnement global de l'application.</w:t>
+      </w:r>
+    </w:p>
+    <w:p>
+      <w:pPr>
+        <w:pStyle w:val="Heading3"/>
+        <w:keepNext w:val="0"/>
+        <w:keepLines w:val="0"/>
         <w:numPr>
           <w:ilvl w:val="0"/>
-          <w:numId w:val="19"/>
+          <w:numId w:val="31"/>
         </w:numPr>
         <w:spacing w:after="240" w:before="0" w:beforeAutospacing="0" w:lineRule="auto"/>
         <w:ind w:left="720" w:hanging="360"/>
-      </w:pPr>
-      <w:r>
-        <w:rPr>
-          <w:rFonts w:ascii="Helvetica Neue Light" w:cs="Helvetica Neue Light" w:eastAsia="Helvetica Neue Light" w:hAnsi="Helvetica Neue Light"/>
-          <w:rtl w:val="0"/>
-        </w:rPr>
-        <w:t xml:space="preserve">Clients : Application mobile déployée sur iOS et Android via les stores respectifs. Application web déployée sur un serveur web et accessible via un navigateur.</w:t>
-      </w:r>
-    </w:p>
-    <w:p>
-      <w:pPr>
-        <w:pStyle w:val="Heading4"/>
-        <w:keepNext w:val="0"/>
-        <w:keepLines w:val="0"/>
-        <w:spacing w:after="40" w:before="240" w:lineRule="auto"/>
-        <w:rPr>
-          <w:rFonts w:ascii="Helvetica Neue Light" w:cs="Helvetica Neue Light" w:eastAsia="Helvetica Neue Light" w:hAnsi="Helvetica Neue Light"/>
-          <w:color w:val="000000"/>
-          <w:sz w:val="22"/>
-          <w:szCs w:val="22"/>
-        </w:rPr>
-      </w:pPr>
-      <w:bookmarkStart w:colFirst="0" w:colLast="0" w:name="_jwqlxljq8qxz" w:id="58"/>
-      <w:bookmarkEnd w:id="58"/>
-      <w:r>
-        <w:rPr>
-          <w:rFonts w:ascii="Helvetica Neue Light" w:cs="Helvetica Neue Light" w:eastAsia="Helvetica Neue Light" w:hAnsi="Helvetica Neue Light"/>
-          <w:color w:val="000000"/>
-          <w:sz w:val="22"/>
-          <w:szCs w:val="22"/>
-          <w:rtl w:val="0"/>
-        </w:rPr>
-        <w:t xml:space="preserve">4.3. Modélisation des Données</w:t>
-      </w:r>
-    </w:p>
-    <w:p>
-      <w:pPr>
-        <w:pStyle w:val="Heading5"/>
-        <w:keepNext w:val="0"/>
-        <w:keepLines w:val="0"/>
-        <w:spacing w:after="40" w:before="220" w:lineRule="auto"/>
-        <w:rPr>
-          <w:rFonts w:ascii="Helvetica Neue Light" w:cs="Helvetica Neue Light" w:eastAsia="Helvetica Neue Light" w:hAnsi="Helvetica Neue Light"/>
-          <w:color w:val="000000"/>
-          <w:sz w:val="20"/>
-          <w:szCs w:val="20"/>
-        </w:rPr>
-      </w:pPr>
-      <w:bookmarkStart w:colFirst="0" w:colLast="0" w:name="_1txredy17pch" w:id="59"/>
-      <w:bookmarkEnd w:id="59"/>
-      <w:r>
-        <w:rPr>
-          <w:rFonts w:ascii="Helvetica Neue Light" w:cs="Helvetica Neue Light" w:eastAsia="Helvetica Neue Light" w:hAnsi="Helvetica Neue Light"/>
-          <w:color w:val="000000"/>
-          <w:sz w:val="20"/>
-          <w:szCs w:val="20"/>
-          <w:rtl w:val="0"/>
-        </w:rPr>
-        <w:t xml:space="preserve">4.3.1. Schéma de la Base de Données</w:t>
-      </w:r>
-    </w:p>
-    <w:p>
-      <w:pPr>
+        <w:rPr>
+          <w:color w:val="000000"/>
+          <w:sz w:val="26"/>
+          <w:szCs w:val="26"/>
+        </w:rPr>
+      </w:pPr>
+      <w:bookmarkStart w:colFirst="0" w:colLast="0" w:name="_f0qkc88qbu29" w:id="69"/>
+      <w:bookmarkEnd w:id="69"/>
+      <w:r>
+        <w:rPr>
+          <w:rFonts w:ascii="Helvetica Neue Light" w:cs="Helvetica Neue Light" w:eastAsia="Helvetica Neue Light" w:hAnsi="Helvetica Neue Light"/>
+          <w:color w:val="000000"/>
+          <w:sz w:val="26"/>
+          <w:szCs w:val="26"/>
+          <w:rtl w:val="0"/>
+        </w:rPr>
+        <w:t xml:space="preserve">Outils : Utilisation d'outils comme Jest ou Mocha pour les tests </w:t>
+      </w:r>
+      <w:r>
+        <w:rPr>
+          <w:color w:val="000000"/>
+          <w:sz w:val="26"/>
+          <w:szCs w:val="26"/>
+          <w:rtl w:val="0"/>
+        </w:rPr>
+        <w:t xml:space="preserve">unitaires, et Postman ou Cypress pour les tests d'intégration.</w:t>
+      </w:r>
+    </w:p>
+    <w:p>
+      <w:pPr>
+        <w:pStyle w:val="Heading3"/>
+        <w:keepNext w:val="0"/>
+        <w:keepLines w:val="0"/>
+        <w:spacing w:after="240" w:before="240" w:lineRule="auto"/>
+        <w:ind w:left="720" w:firstLine="0"/>
+        <w:rPr>
+          <w:color w:val="000000"/>
+          <w:sz w:val="26"/>
+          <w:szCs w:val="26"/>
+        </w:rPr>
+      </w:pPr>
+      <w:bookmarkStart w:colFirst="0" w:colLast="0" w:name="_bfor9i190tv3" w:id="13"/>
+      <w:bookmarkEnd w:id="13"/>
+      <w:r>
+        <w:rPr>
+          <w:rtl w:val="0"/>
+        </w:rPr>
+      </w:r>
+    </w:p>
+    <w:p>
+      <w:pPr>
+        <w:pStyle w:val="Heading3"/>
+        <w:keepNext w:val="0"/>
+        <w:keepLines w:val="0"/>
+        <w:spacing w:before="280" w:lineRule="auto"/>
+        <w:rPr>
+          <w:b w:val="1"/>
+          <w:color w:val="000000"/>
+          <w:sz w:val="26"/>
+          <w:szCs w:val="26"/>
+        </w:rPr>
+      </w:pPr>
+      <w:bookmarkStart w:colFirst="0" w:colLast="0" w:name="_6x8prpvoao4h" w:id="70"/>
+      <w:bookmarkEnd w:id="70"/>
+      <w:r>
+        <w:rPr>
+          <w:b w:val="1"/>
+          <w:color w:val="000000"/>
+          <w:sz w:val="26"/>
+          <w:szCs w:val="26"/>
+          <w:rtl w:val="0"/>
+        </w:rPr>
+        <w:t xml:space="preserve">4.4 Phase de Test</w:t>
+      </w:r>
+    </w:p>
+    <w:p>
+      <w:pPr>
+        <w:pStyle w:val="Heading3"/>
+        <w:keepNext w:val="0"/>
+        <w:keepLines w:val="0"/>
         <w:numPr>
           <w:ilvl w:val="0"/>
           <w:numId w:val="12"/>
         </w:numPr>
         <w:spacing w:after="0" w:afterAutospacing="0" w:before="240" w:lineRule="auto"/>
         <w:ind w:left="720" w:hanging="360"/>
-      </w:pPr>
-      <w:r>
-        <w:rPr>
-          <w:rFonts w:ascii="Helvetica Neue Light" w:cs="Helvetica Neue Light" w:eastAsia="Helvetica Neue Light" w:hAnsi="Helvetica Neue Light"/>
-          <w:rtl w:val="0"/>
-        </w:rPr>
-        <w:t xml:space="preserve">Collections Firestore :</w:t>
-      </w:r>
-    </w:p>
-    <w:p>
-      <w:pPr>
-        <w:numPr>
-          <w:ilvl w:val="1"/>
-          <w:numId w:val="12"/>
-        </w:numPr>
-        <w:spacing w:after="0" w:afterAutospacing="0" w:before="0" w:beforeAutospacing="0" w:lineRule="auto"/>
-        <w:ind w:left="1440" w:hanging="360"/>
-      </w:pPr>
-      <w:r>
-        <w:rPr>
-          <w:rFonts w:ascii="Helvetica Neue Light" w:cs="Helvetica Neue Light" w:eastAsia="Helvetica Neue Light" w:hAnsi="Helvetica Neue Light"/>
-          <w:rtl w:val="0"/>
-        </w:rPr>
-        <w:t xml:space="preserve">Users : Contient les profils utilisateurs, avec des documents représentant chaque utilisateur.</w:t>
-      </w:r>
-    </w:p>
-    <w:p>
-      <w:pPr>
-        <w:numPr>
-          <w:ilvl w:val="1"/>
-          <w:numId w:val="12"/>
-        </w:numPr>
-        <w:spacing w:after="0" w:afterAutospacing="0" w:before="0" w:beforeAutospacing="0" w:lineRule="auto"/>
-        <w:ind w:left="1440" w:hanging="360"/>
-      </w:pPr>
-      <w:r>
-        <w:rPr>
-          <w:rFonts w:ascii="Helvetica Neue Light" w:cs="Helvetica Neue Light" w:eastAsia="Helvetica Neue Light" w:hAnsi="Helvetica Neue Light"/>
-          <w:rtl w:val="0"/>
-        </w:rPr>
-        <w:t xml:space="preserve">Workouts : Contient les séances d'entraînement, avec des documents représentant chaque séance, liés à un utilisateur spécifique.</w:t>
-      </w:r>
-    </w:p>
-    <w:p>
-      <w:pPr>
-        <w:numPr>
-          <w:ilvl w:val="1"/>
-          <w:numId w:val="12"/>
-        </w:numPr>
-        <w:spacing w:after="0" w:afterAutospacing="0" w:before="0" w:beforeAutospacing="0" w:lineRule="auto"/>
-        <w:ind w:left="1440" w:hanging="360"/>
-      </w:pPr>
-      <w:r>
-        <w:rPr>
-          <w:rFonts w:ascii="Helvetica Neue Light" w:cs="Helvetica Neue Light" w:eastAsia="Helvetica Neue Light" w:hAnsi="Helvetica Neue Light"/>
-          <w:rtl w:val="0"/>
-        </w:rPr>
-        <w:t xml:space="preserve">Goals : Contient les objectifs de fitness définis par les utilisateurs, avec des documents pour chaque objectif.</w:t>
-      </w:r>
-    </w:p>
-    <w:p>
-      <w:pPr>
+        <w:rPr>
+          <w:rFonts w:ascii="Helvetica Neue Light" w:cs="Helvetica Neue Light" w:eastAsia="Helvetica Neue Light" w:hAnsi="Helvetica Neue Light"/>
+          <w:color w:val="000000"/>
+          <w:sz w:val="26"/>
+          <w:szCs w:val="26"/>
+        </w:rPr>
+      </w:pPr>
+      <w:bookmarkStart w:colFirst="0" w:colLast="0" w:name="_bfor9i190tv3" w:id="13"/>
+      <w:bookmarkEnd w:id="13"/>
+      <w:r>
+        <w:rPr>
+          <w:rFonts w:ascii="Helvetica Neue Light" w:cs="Helvetica Neue Light" w:eastAsia="Helvetica Neue Light" w:hAnsi="Helvetica Neue Light"/>
+          <w:color w:val="000000"/>
+          <w:sz w:val="26"/>
+          <w:szCs w:val="26"/>
+          <w:rtl w:val="0"/>
+        </w:rPr>
+        <w:t xml:space="preserve">Tests fonctionnels pour valider que chaque fonctionnalité répond aux exigences.</w:t>
+      </w:r>
+    </w:p>
+    <w:p>
+      <w:pPr>
+        <w:pStyle w:val="Heading3"/>
+        <w:keepNext w:val="0"/>
+        <w:keepLines w:val="0"/>
         <w:numPr>
           <w:ilvl w:val="0"/>
           <w:numId w:val="12"/>
         </w:numPr>
-        <w:spacing w:after="0" w:afterAutospacing="0" w:before="0" w:beforeAutospacing="0" w:lineRule="auto"/>
-        <w:ind w:left="720" w:hanging="360"/>
-      </w:pPr>
-      <w:r>
-        <w:rPr>
-          <w:rFonts w:ascii="Helvetica Neue Light" w:cs="Helvetica Neue Light" w:eastAsia="Helvetica Neue Light" w:hAnsi="Helvetica Neue Light"/>
-          <w:rtl w:val="0"/>
-        </w:rPr>
-        <w:t xml:space="preserve">Tables MongoDB :</w:t>
-      </w:r>
-    </w:p>
-    <w:p>
-      <w:pPr>
-        <w:numPr>
-          <w:ilvl w:val="1"/>
-          <w:numId w:val="12"/>
-        </w:numPr>
-        <w:spacing w:after="0" w:afterAutospacing="0" w:before="0" w:beforeAutospacing="0" w:lineRule="auto"/>
-        <w:ind w:left="1440" w:hanging="360"/>
-      </w:pPr>
-      <w:r>
-        <w:rPr>
-          <w:rFonts w:ascii="Helvetica Neue Light" w:cs="Helvetica Neue Light" w:eastAsia="Helvetica Neue Light" w:hAnsi="Helvetica Neue Light"/>
-          <w:rtl w:val="0"/>
-        </w:rPr>
-        <w:t xml:space="preserve">UserSettings : Stocke les configurations utilisateur, telles que les préférences de notification et les informations de profil détaillées.</w:t>
-      </w:r>
-    </w:p>
-    <w:p>
-      <w:pPr>
-        <w:numPr>
-          <w:ilvl w:val="1"/>
-          <w:numId w:val="12"/>
-        </w:numPr>
-        <w:spacing w:after="240" w:before="0" w:beforeAutospacing="0" w:lineRule="auto"/>
-        <w:ind w:left="1440" w:hanging="360"/>
-      </w:pPr>
-      <w:r>
-        <w:rPr>
-          <w:rFonts w:ascii="Helvetica Neue Light" w:cs="Helvetica Neue Light" w:eastAsia="Helvetica Neue Light" w:hAnsi="Helvetica Neue Light"/>
-          <w:rtl w:val="0"/>
-        </w:rPr>
-        <w:t xml:space="preserve">WorkoutHistory : Stocke l'historique détaillé des séances, avec des informations comme les zones de fréquence cardiaque, les segments GPS pour les courses, etc.</w:t>
-      </w:r>
-    </w:p>
-    <w:p>
-      <w:pPr>
-        <w:pStyle w:val="Heading5"/>
-        <w:keepNext w:val="0"/>
-        <w:keepLines w:val="0"/>
-        <w:spacing w:after="40" w:before="220" w:lineRule="auto"/>
-        <w:rPr>
-          <w:rFonts w:ascii="Helvetica Neue Light" w:cs="Helvetica Neue Light" w:eastAsia="Helvetica Neue Light" w:hAnsi="Helvetica Neue Light"/>
-          <w:color w:val="000000"/>
-          <w:sz w:val="20"/>
-          <w:szCs w:val="20"/>
-        </w:rPr>
-      </w:pPr>
-      <w:bookmarkStart w:colFirst="0" w:colLast="0" w:name="_wtaz8444ohln" w:id="60"/>
-      <w:bookmarkEnd w:id="60"/>
-      <w:r>
-        <w:rPr>
-          <w:rFonts w:ascii="Helvetica Neue Light" w:cs="Helvetica Neue Light" w:eastAsia="Helvetica Neue Light" w:hAnsi="Helvetica Neue Light"/>
-          <w:color w:val="000000"/>
-          <w:sz w:val="20"/>
-          <w:szCs w:val="20"/>
-          <w:rtl w:val="0"/>
-        </w:rPr>
-        <w:t xml:space="preserve">4.3.2. API REST</w:t>
-      </w:r>
-    </w:p>
-    <w:p>
-      <w:pPr>
-        <w:numPr>
-          <w:ilvl w:val="0"/>
-          <w:numId w:val="18"/>
-        </w:numPr>
-        <w:spacing w:after="0" w:afterAutospacing="0" w:before="240" w:lineRule="auto"/>
-        <w:ind w:left="720" w:hanging="360"/>
-      </w:pPr>
-      <w:r>
-        <w:rPr>
-          <w:rFonts w:ascii="Helvetica Neue Light" w:cs="Helvetica Neue Light" w:eastAsia="Helvetica Neue Light" w:hAnsi="Helvetica Neue Light"/>
-          <w:rtl w:val="0"/>
-        </w:rPr>
-        <w:t xml:space="preserve">Endpoints Principaux :</w:t>
-      </w:r>
-    </w:p>
-    <w:p>
-      <w:pPr>
-        <w:numPr>
-          <w:ilvl w:val="1"/>
-          <w:numId w:val="18"/>
-        </w:numPr>
-        <w:spacing w:after="0" w:afterAutospacing="0" w:before="0" w:beforeAutospacing="0" w:lineRule="auto"/>
-        <w:ind w:left="1440" w:hanging="360"/>
-        <w:rPr>
-          <w:rFonts w:ascii="Helvetica Neue Light" w:cs="Helvetica Neue Light" w:eastAsia="Helvetica Neue Light" w:hAnsi="Helvetica Neue Light"/>
-        </w:rPr>
-      </w:pPr>
-      <w:r>
-        <w:rPr>
-          <w:rFonts w:ascii="Helvetica Neue Light" w:cs="Helvetica Neue Light" w:eastAsia="Helvetica Neue Light" w:hAnsi="Helvetica Neue Light"/>
-          <w:color w:val="188038"/>
-          <w:rtl w:val="0"/>
-        </w:rPr>
-        <w:t xml:space="preserve">POST /users/register</w:t>
-      </w:r>
-      <w:r>
-        <w:rPr>
-          <w:rFonts w:ascii="Helvetica Neue Light" w:cs="Helvetica Neue Light" w:eastAsia="Helvetica Neue Light" w:hAnsi="Helvetica Neue Light"/>
-          <w:rtl w:val="0"/>
-        </w:rPr>
-        <w:t xml:space="preserve"> : Créer un nouveau compte utilisateur.</w:t>
-      </w:r>
-    </w:p>
-    <w:p>
-      <w:pPr>
-        <w:numPr>
-          <w:ilvl w:val="1"/>
-          <w:numId w:val="18"/>
-        </w:numPr>
-        <w:spacing w:after="0" w:afterAutospacing="0" w:before="0" w:beforeAutospacing="0" w:lineRule="auto"/>
-        <w:ind w:left="1440" w:hanging="360"/>
-        <w:rPr>
-          <w:rFonts w:ascii="Helvetica Neue Light" w:cs="Helvetica Neue Light" w:eastAsia="Helvetica Neue Light" w:hAnsi="Helvetica Neue Light"/>
-        </w:rPr>
-      </w:pPr>
-      <w:r>
-        <w:rPr>
-          <w:rFonts w:ascii="Helvetica Neue Light" w:cs="Helvetica Neue Light" w:eastAsia="Helvetica Neue Light" w:hAnsi="Helvetica Neue Light"/>
-          <w:color w:val="188038"/>
-          <w:rtl w:val="0"/>
-        </w:rPr>
-        <w:t xml:space="preserve">POST /users/login</w:t>
-      </w:r>
-      <w:r>
-        <w:rPr>
-          <w:rFonts w:ascii="Helvetica Neue Light" w:cs="Helvetica Neue Light" w:eastAsia="Helvetica Neue Light" w:hAnsi="Helvetica Neue Light"/>
-          <w:rtl w:val="0"/>
-        </w:rPr>
-        <w:t xml:space="preserve"> : Authentification de l'utilisateur.</w:t>
-      </w:r>
-    </w:p>
-    <w:p>
-      <w:pPr>
-        <w:numPr>
-          <w:ilvl w:val="1"/>
-          <w:numId w:val="18"/>
-        </w:numPr>
-        <w:spacing w:after="0" w:afterAutospacing="0" w:before="0" w:beforeAutospacing="0" w:lineRule="auto"/>
-        <w:ind w:left="1440" w:hanging="360"/>
-        <w:rPr>
-          <w:rFonts w:ascii="Helvetica Neue Light" w:cs="Helvetica Neue Light" w:eastAsia="Helvetica Neue Light" w:hAnsi="Helvetica Neue Light"/>
-        </w:rPr>
-      </w:pPr>
-      <w:r>
-        <w:rPr>
-          <w:rFonts w:ascii="Helvetica Neue Light" w:cs="Helvetica Neue Light" w:eastAsia="Helvetica Neue Light" w:hAnsi="Helvetica Neue Light"/>
-          <w:color w:val="188038"/>
-          <w:rtl w:val="0"/>
-        </w:rPr>
-        <w:t xml:space="preserve">GET /workouts</w:t>
-      </w:r>
-      <w:r>
-        <w:rPr>
-          <w:rFonts w:ascii="Helvetica Neue Light" w:cs="Helvetica Neue Light" w:eastAsia="Helvetica Neue Light" w:hAnsi="Helvetica Neue Light"/>
-          <w:rtl w:val="0"/>
-        </w:rPr>
-        <w:t xml:space="preserve"> : Récupérer l'historique des séances d'entraînement de l'utilisateur.</w:t>
-      </w:r>
-    </w:p>
-    <w:p>
-      <w:pPr>
-        <w:numPr>
-          <w:ilvl w:val="1"/>
-          <w:numId w:val="18"/>
-        </w:numPr>
-        <w:spacing w:after="0" w:afterAutospacing="0" w:before="0" w:beforeAutospacing="0" w:lineRule="auto"/>
-        <w:ind w:left="1440" w:hanging="360"/>
-        <w:rPr>
-          <w:rFonts w:ascii="Helvetica Neue Light" w:cs="Helvetica Neue Light" w:eastAsia="Helvetica Neue Light" w:hAnsi="Helvetica Neue Light"/>
-        </w:rPr>
-      </w:pPr>
-      <w:r>
-        <w:rPr>
-          <w:rFonts w:ascii="Helvetica Neue Light" w:cs="Helvetica Neue Light" w:eastAsia="Helvetica Neue Light" w:hAnsi="Helvetica Neue Light"/>
-          <w:color w:val="188038"/>
-          <w:rtl w:val="0"/>
-        </w:rPr>
-        <w:t xml:space="preserve">POST /workouts</w:t>
-      </w:r>
-      <w:r>
-        <w:rPr>
-          <w:rFonts w:ascii="Helvetica Neue Light" w:cs="Helvetica Neue Light" w:eastAsia="Helvetica Neue Light" w:hAnsi="Helvetica Neue Light"/>
-          <w:rtl w:val="0"/>
-        </w:rPr>
-        <w:t xml:space="preserve"> : Enregistrer une nouvelle séance d'entraînement.</w:t>
-      </w:r>
-    </w:p>
-    <w:p>
-      <w:pPr>
-        <w:numPr>
-          <w:ilvl w:val="1"/>
-          <w:numId w:val="18"/>
-        </w:numPr>
-        <w:spacing w:after="0" w:afterAutospacing="0" w:before="0" w:beforeAutospacing="0" w:lineRule="auto"/>
-        <w:ind w:left="1440" w:hanging="360"/>
-        <w:rPr>
-          <w:rFonts w:ascii="Helvetica Neue Light" w:cs="Helvetica Neue Light" w:eastAsia="Helvetica Neue Light" w:hAnsi="Helvetica Neue Light"/>
-        </w:rPr>
-      </w:pPr>
-      <w:r>
-        <w:rPr>
-          <w:rFonts w:ascii="Helvetica Neue Light" w:cs="Helvetica Neue Light" w:eastAsia="Helvetica Neue Light" w:hAnsi="Helvetica Neue Light"/>
-          <w:color w:val="188038"/>
-          <w:rtl w:val="0"/>
-        </w:rPr>
-        <w:t xml:space="preserve">GET /goals</w:t>
-      </w:r>
-      <w:r>
-        <w:rPr>
-          <w:rFonts w:ascii="Helvetica Neue Light" w:cs="Helvetica Neue Light" w:eastAsia="Helvetica Neue Light" w:hAnsi="Helvetica Neue Light"/>
-          <w:rtl w:val="0"/>
-        </w:rPr>
-        <w:t xml:space="preserve"> : Récupérer les objectifs de l'utilisateur.</w:t>
-      </w:r>
-    </w:p>
-    <w:p>
-      <w:pPr>
-        <w:numPr>
-          <w:ilvl w:val="1"/>
-          <w:numId w:val="18"/>
-        </w:numPr>
-        <w:spacing w:after="0" w:afterAutospacing="0" w:before="0" w:beforeAutospacing="0" w:lineRule="auto"/>
-        <w:ind w:left="1440" w:hanging="360"/>
-        <w:rPr>
-          <w:rFonts w:ascii="Helvetica Neue Light" w:cs="Helvetica Neue Light" w:eastAsia="Helvetica Neue Light" w:hAnsi="Helvetica Neue Light"/>
-        </w:rPr>
-      </w:pPr>
-      <w:r>
-        <w:rPr>
-          <w:rFonts w:ascii="Helvetica Neue Light" w:cs="Helvetica Neue Light" w:eastAsia="Helvetica Neue Light" w:hAnsi="Helvetica Neue Light"/>
-          <w:color w:val="188038"/>
-          <w:rtl w:val="0"/>
-        </w:rPr>
-        <w:t xml:space="preserve">POST /goals</w:t>
-      </w:r>
-      <w:r>
-        <w:rPr>
-          <w:rFonts w:ascii="Helvetica Neue Light" w:cs="Helvetica Neue Light" w:eastAsia="Helvetica Neue Light" w:hAnsi="Helvetica Neue Light"/>
-          <w:rtl w:val="0"/>
-        </w:rPr>
-        <w:t xml:space="preserve"> : Définir un nouvel objectif.</w:t>
-      </w:r>
-    </w:p>
-    <w:p>
-      <w:pPr>
-        <w:numPr>
-          <w:ilvl w:val="0"/>
-          <w:numId w:val="18"/>
-        </w:numPr>
-        <w:spacing w:after="0" w:afterAutospacing="0" w:before="0" w:beforeAutospacing="0" w:lineRule="auto"/>
-        <w:ind w:left="720" w:hanging="360"/>
-      </w:pPr>
-      <w:r>
-        <w:rPr>
-          <w:rFonts w:ascii="Helvetica Neue Light" w:cs="Helvetica Neue Light" w:eastAsia="Helvetica Neue Light" w:hAnsi="Helvetica Neue Light"/>
-          <w:rtl w:val="0"/>
-        </w:rPr>
-        <w:t xml:space="preserve">Gestion des Erreurs :</w:t>
-      </w:r>
-    </w:p>
-    <w:p>
-      <w:pPr>
-        <w:numPr>
-          <w:ilvl w:val="1"/>
-          <w:numId w:val="18"/>
-        </w:numPr>
-        <w:spacing w:after="0" w:afterAutospacing="0" w:before="0" w:beforeAutospacing="0" w:lineRule="auto"/>
-        <w:ind w:left="1440" w:hanging="360"/>
-      </w:pPr>
-      <w:r>
-        <w:rPr>
-          <w:rFonts w:ascii="Helvetica Neue Light" w:cs="Helvetica Neue Light" w:eastAsia="Helvetica Neue Light" w:hAnsi="Helvetica Neue Light"/>
-          <w:rtl w:val="0"/>
-        </w:rPr>
-        <w:t xml:space="preserve">400 Bad Request : Pour les données mal formées ou invalides.</w:t>
-      </w:r>
-    </w:p>
-    <w:p>
-      <w:pPr>
-        <w:numPr>
-          <w:ilvl w:val="1"/>
-          <w:numId w:val="18"/>
-        </w:numPr>
-        <w:spacing w:after="0" w:afterAutospacing="0" w:before="0" w:beforeAutospacing="0" w:lineRule="auto"/>
-        <w:ind w:left="1440" w:hanging="360"/>
-      </w:pPr>
-      <w:r>
-        <w:rPr>
-          <w:rFonts w:ascii="Helvetica Neue Light" w:cs="Helvetica Neue Light" w:eastAsia="Helvetica Neue Light" w:hAnsi="Helvetica Neue Light"/>
-          <w:rtl w:val="0"/>
-        </w:rPr>
-        <w:t xml:space="preserve">401 Unauthorized : Pour les tentatives d'accès non authentifiées.</w:t>
-      </w:r>
-    </w:p>
-    <w:p>
-      <w:pPr>
-        <w:numPr>
-          <w:ilvl w:val="1"/>
-          <w:numId w:val="18"/>
-        </w:numPr>
-        <w:spacing w:after="240" w:before="0" w:beforeAutospacing="0" w:lineRule="auto"/>
-        <w:ind w:left="1440" w:hanging="360"/>
-      </w:pPr>
-      <w:r>
-        <w:rPr>
-          <w:rFonts w:ascii="Helvetica Neue Light" w:cs="Helvetica Neue Light" w:eastAsia="Helvetica Neue Light" w:hAnsi="Helvetica Neue Light"/>
-          <w:rtl w:val="0"/>
-        </w:rPr>
-        <w:t xml:space="preserve">500 Internal Server Error : Pour les erreurs inattendues côté serveur.</w:t>
-      </w:r>
-    </w:p>
-    <w:p>
-      <w:pPr>
-        <w:pStyle w:val="Heading4"/>
-        <w:keepNext w:val="0"/>
-        <w:keepLines w:val="0"/>
-        <w:spacing w:after="40" w:before="240" w:lineRule="auto"/>
-        <w:rPr>
-          <w:rFonts w:ascii="Helvetica Neue Light" w:cs="Helvetica Neue Light" w:eastAsia="Helvetica Neue Light" w:hAnsi="Helvetica Neue Light"/>
-          <w:color w:val="000000"/>
-        </w:rPr>
-      </w:pPr>
-      <w:bookmarkStart w:colFirst="0" w:colLast="0" w:name="_kotl2svahwv5" w:id="61"/>
-      <w:bookmarkEnd w:id="61"/>
-      <w:r>
-        <w:rPr>
-          <w:rFonts w:ascii="Helvetica Neue Light" w:cs="Helvetica Neue Light" w:eastAsia="Helvetica Neue Light" w:hAnsi="Helvetica Neue Light"/>
-          <w:color w:val="000000"/>
-          <w:rtl w:val="0"/>
-        </w:rPr>
-        <w:t xml:space="preserve">4.4. Conception de l'Interface Utilisateur (UI/UX)</w:t>
-      </w:r>
-    </w:p>
-    <w:p>
-      <w:pPr>
-        <w:pStyle w:val="Heading5"/>
-        <w:keepNext w:val="0"/>
-        <w:keepLines w:val="0"/>
-        <w:spacing w:after="40" w:before="220" w:lineRule="auto"/>
-        <w:rPr>
-          <w:rFonts w:ascii="Helvetica Neue Light" w:cs="Helvetica Neue Light" w:eastAsia="Helvetica Neue Light" w:hAnsi="Helvetica Neue Light"/>
-          <w:color w:val="000000"/>
-          <w:sz w:val="24"/>
-          <w:szCs w:val="24"/>
-        </w:rPr>
-      </w:pPr>
-      <w:bookmarkStart w:colFirst="0" w:colLast="0" w:name="_ab6g93ejoy3t" w:id="62"/>
-      <w:bookmarkEnd w:id="62"/>
-      <w:r>
-        <w:rPr>
-          <w:rFonts w:ascii="Helvetica Neue Light" w:cs="Helvetica Neue Light" w:eastAsia="Helvetica Neue Light" w:hAnsi="Helvetica Neue Light"/>
-          <w:color w:val="000000"/>
-          <w:sz w:val="24"/>
-          <w:szCs w:val="24"/>
-          <w:rtl w:val="0"/>
-        </w:rPr>
-        <w:t xml:space="preserve">4.4.1. Wireframes</w:t>
-      </w:r>
-    </w:p>
-    <w:p>
-      <w:pPr>
-        <w:numPr>
-          <w:ilvl w:val="0"/>
-          <w:numId w:val="5"/>
-        </w:numPr>
-        <w:spacing w:after="0" w:afterAutospacing="0" w:before="240" w:lineRule="auto"/>
-        <w:ind w:left="720" w:hanging="360"/>
-        <w:rPr>
-          <w:sz w:val="24"/>
-          <w:szCs w:val="24"/>
-        </w:rPr>
-      </w:pPr>
-      <w:r>
-        <w:rPr>
-          <w:rFonts w:ascii="Helvetica Neue Light" w:cs="Helvetica Neue Light" w:eastAsia="Helvetica Neue Light" w:hAnsi="Helvetica Neue Light"/>
-          <w:sz w:val="24"/>
-          <w:szCs w:val="24"/>
-          <w:rtl w:val="0"/>
-        </w:rPr>
-        <w:t xml:space="preserve">Écran de Connexion : Affiche des champs pour l'email et le mot de passe, avec un bouton de connexion et une option pour récupérer le mot de passe.</w:t>
-      </w:r>
-    </w:p>
-    <w:p>
-      <w:pPr>
-        <w:numPr>
-          <w:ilvl w:val="0"/>
-          <w:numId w:val="5"/>
-        </w:numPr>
         <w:spacing w:after="240" w:before="0" w:beforeAutospacing="0" w:lineRule="auto"/>
         <w:ind w:left="720" w:hanging="360"/>
         <w:rPr>
-          <w:sz w:val="24"/>
-          <w:szCs w:val="24"/>
-        </w:rPr>
-      </w:pPr>
-      <w:r>
-        <w:rPr>
-          <w:rFonts w:ascii="Helvetica Neue Light" w:cs="Helvetica Neue Light" w:eastAsia="Helvetica Neue Light" w:hAnsi="Helvetica Neue Light"/>
-          <w:sz w:val="24"/>
-          <w:szCs w:val="24"/>
-          <w:rtl w:val="0"/>
-        </w:rPr>
-        <w:t xml:space="preserve">Tableau de Bord : Montre un aperçu des statistiques récentes, les progrès vers les objectifs, et les notifications récentes.</w:t>
-      </w:r>
-    </w:p>
-    <w:p>
-      <w:pPr>
-        <w:pStyle w:val="Heading5"/>
-        <w:keepNext w:val="0"/>
-        <w:keepLines w:val="0"/>
-        <w:spacing w:after="40" w:before="220" w:lineRule="auto"/>
-        <w:rPr>
-          <w:rFonts w:ascii="Helvetica Neue Light" w:cs="Helvetica Neue Light" w:eastAsia="Helvetica Neue Light" w:hAnsi="Helvetica Neue Light"/>
-          <w:color w:val="000000"/>
-          <w:sz w:val="24"/>
-          <w:szCs w:val="24"/>
-        </w:rPr>
-      </w:pPr>
-      <w:bookmarkStart w:colFirst="0" w:colLast="0" w:name="_66q5073qmgh7" w:id="63"/>
-      <w:bookmarkEnd w:id="63"/>
-      <w:r>
-        <w:rPr>
-          <w:rFonts w:ascii="Helvetica Neue Light" w:cs="Helvetica Neue Light" w:eastAsia="Helvetica Neue Light" w:hAnsi="Helvetica Neue Light"/>
-          <w:color w:val="000000"/>
-          <w:sz w:val="24"/>
-          <w:szCs w:val="24"/>
-          <w:rtl w:val="0"/>
-        </w:rPr>
-        <w:t xml:space="preserve">4.4.2. Prototypes Haute-Fidélité</w:t>
-      </w:r>
-    </w:p>
-    <w:p>
-      <w:pPr>
-        <w:numPr>
-          <w:ilvl w:val="0"/>
-          <w:numId w:val="7"/>
-        </w:numPr>
-        <w:spacing w:after="0" w:afterAutospacing="0" w:before="240" w:lineRule="auto"/>
-        <w:ind w:left="720" w:hanging="360"/>
-        <w:rPr>
-          <w:sz w:val="24"/>
-          <w:szCs w:val="24"/>
-        </w:rPr>
-      </w:pPr>
-      <w:r>
-        <w:rPr>
-          <w:rFonts w:ascii="Helvetica Neue Light" w:cs="Helvetica Neue Light" w:eastAsia="Helvetica Neue Light" w:hAnsi="Helvetica Neue Light"/>
-          <w:sz w:val="24"/>
-          <w:szCs w:val="24"/>
-          <w:rtl w:val="0"/>
-        </w:rPr>
-        <w:t xml:space="preserve">Design Mobile : Présentation des écrans clés comme le suivi en temps réel d'une course, la vue des progrès hebdomadaires, et l'interface de saisie de nouvelles séances.</w:t>
-      </w:r>
-    </w:p>
-    <w:p>
-      <w:pPr>
-        <w:numPr>
-          <w:ilvl w:val="0"/>
-          <w:numId w:val="7"/>
-        </w:numPr>
-        <w:spacing w:after="240" w:before="0" w:beforeAutospacing="0" w:lineRule="auto"/>
-        <w:ind w:left="720" w:hanging="360"/>
-        <w:rPr>
-          <w:sz w:val="24"/>
-          <w:szCs w:val="24"/>
-        </w:rPr>
-      </w:pPr>
-      <w:r>
-        <w:rPr>
-          <w:rFonts w:ascii="Helvetica Neue Light" w:cs="Helvetica Neue Light" w:eastAsia="Helvetica Neue Light" w:hAnsi="Helvetica Neue Light"/>
-          <w:sz w:val="24"/>
-          <w:szCs w:val="24"/>
-          <w:rtl w:val="0"/>
-        </w:rPr>
-        <w:t xml:space="preserve">Design Web : Disposition optimisée pour les écrans plus larges, avec une vue d'ensemble du tableau de bord, des graphiques interactifs, et des filtres pour analyser les données.</w:t>
-      </w:r>
-    </w:p>
-    <w:p>
-      <w:pPr>
-        <w:pStyle w:val="Heading5"/>
-        <w:keepNext w:val="0"/>
-        <w:keepLines w:val="0"/>
-        <w:spacing w:after="40" w:before="220" w:lineRule="auto"/>
-        <w:rPr>
-          <w:rFonts w:ascii="Helvetica Neue Light" w:cs="Helvetica Neue Light" w:eastAsia="Helvetica Neue Light" w:hAnsi="Helvetica Neue Light"/>
-          <w:color w:val="000000"/>
-          <w:sz w:val="24"/>
-          <w:szCs w:val="24"/>
-        </w:rPr>
-      </w:pPr>
-      <w:bookmarkStart w:colFirst="0" w:colLast="0" w:name="_7r04ffkf907q" w:id="64"/>
-      <w:bookmarkEnd w:id="64"/>
-      <w:r>
-        <w:rPr>
-          <w:rFonts w:ascii="Helvetica Neue Light" w:cs="Helvetica Neue Light" w:eastAsia="Helvetica Neue Light" w:hAnsi="Helvetica Neue Light"/>
-          <w:color w:val="000000"/>
-          <w:sz w:val="24"/>
-          <w:szCs w:val="24"/>
-          <w:rtl w:val="0"/>
-        </w:rPr>
-        <w:t xml:space="preserve">4.4.3. Design System</w:t>
-      </w:r>
-    </w:p>
-    <w:p>
-      <w:pPr>
-        <w:numPr>
-          <w:ilvl w:val="0"/>
-          <w:numId w:val="26"/>
-        </w:numPr>
-        <w:spacing w:after="0" w:afterAutospacing="0" w:before="240" w:lineRule="auto"/>
-        <w:ind w:left="720" w:hanging="360"/>
-        <w:rPr>
-          <w:sz w:val="24"/>
-          <w:szCs w:val="24"/>
-        </w:rPr>
-      </w:pPr>
-      <w:r>
-        <w:rPr>
-          <w:rFonts w:ascii="Helvetica Neue Light" w:cs="Helvetica Neue Light" w:eastAsia="Helvetica Neue Light" w:hAnsi="Helvetica Neue Light"/>
-          <w:sz w:val="24"/>
-          <w:szCs w:val="24"/>
-          <w:rtl w:val="0"/>
-        </w:rPr>
-        <w:t xml:space="preserve">Palette de Couleurs : Choix de couleurs pour refléter un sentiment de dynamisme et de bien-être, tout en assurant une bonne lisibilité (. vert pour les progrès, rouge pour les alertes).</w:t>
-      </w:r>
-    </w:p>
-    <w:p>
-      <w:pPr>
-        <w:numPr>
-          <w:ilvl w:val="0"/>
-          <w:numId w:val="26"/>
-        </w:numPr>
-        <w:spacing w:after="0" w:afterAutospacing="0" w:before="0" w:beforeAutospacing="0" w:lineRule="auto"/>
-        <w:ind w:left="720" w:hanging="360"/>
-        <w:rPr>
-          <w:sz w:val="24"/>
-          <w:szCs w:val="24"/>
-        </w:rPr>
-      </w:pPr>
-      <w:r>
-        <w:rPr>
-          <w:rFonts w:ascii="Helvetica Neue Light" w:cs="Helvetica Neue Light" w:eastAsia="Helvetica Neue Light" w:hAnsi="Helvetica Neue Light"/>
-          <w:sz w:val="24"/>
-          <w:szCs w:val="24"/>
-          <w:rtl w:val="0"/>
-        </w:rPr>
-        <w:t xml:space="preserve">Typographie : Utilisation de polices modernes et claires pour faciliter la lecture et la navigation.</w:t>
-      </w:r>
-    </w:p>
-    <w:p>
-      <w:pPr>
-        <w:numPr>
-          <w:ilvl w:val="0"/>
-          <w:numId w:val="26"/>
-        </w:numPr>
-        <w:spacing w:after="240" w:before="0" w:beforeAutospacing="0" w:lineRule="auto"/>
-        <w:ind w:left="720" w:hanging="360"/>
-        <w:rPr>
-          <w:sz w:val="24"/>
-          <w:szCs w:val="24"/>
-        </w:rPr>
-      </w:pPr>
-      <w:r>
-        <w:rPr>
-          <w:rFonts w:ascii="Helvetica Neue Light" w:cs="Helvetica Neue Light" w:eastAsia="Helvetica Neue Light" w:hAnsi="Helvetica Neue Light"/>
-          <w:sz w:val="24"/>
-          <w:szCs w:val="24"/>
-          <w:rtl w:val="0"/>
-        </w:rPr>
-        <w:t xml:space="preserve">Composants UI : Boutons, champs de saisie, cartes de données, menus, tous définis avec un guide de styles cohérent.</w:t>
-      </w:r>
-    </w:p>
-    <w:p>
-      <w:pPr>
-        <w:spacing w:after="240" w:before="240" w:lineRule="auto"/>
-        <w:rPr/>
-      </w:pPr>
-      <w:r>
-        <w:rPr>
-          <w:rtl w:val="0"/>
-        </w:rPr>
-      </w:r>
-    </w:p>
-    <w:p>
-      <w:pPr>
-        <w:rPr/>
-      </w:pPr>
-      <w:r>
-        <w:rPr>
-          <w:rtl w:val="0"/>
-        </w:rPr>
-      </w:r>
-    </w:p>
-    <w:p>
-      <w:pPr>
-        <w:pStyle w:val="Heading3"/>
-        <w:keepNext w:val="0"/>
-        <w:keepLines w:val="0"/>
-        <w:spacing w:before="280" w:lineRule="auto"/>
-        <w:rPr>
-          <w:b w:val="1"/>
-          <w:color w:val="000000"/>
-          <w:sz w:val="26"/>
-          <w:szCs w:val="26"/>
-        </w:rPr>
-      </w:pPr>
-      <w:bookmarkStart w:colFirst="0" w:colLast="0" w:name="_e98x1jw5ytz5" w:id="65"/>
-      <w:bookmarkEnd w:id="65"/>
-      <w:r>
-        <w:rPr>
-          <w:b w:val="1"/>
-          <w:color w:val="000000"/>
-          <w:sz w:val="26"/>
-          <w:szCs w:val="26"/>
-          <w:rtl w:val="0"/>
-        </w:rPr>
-        <w:t xml:space="preserve">4.3 Phase de Développement</w:t>
-      </w:r>
-    </w:p>
-    <w:p>
-      <w:pPr>
-        <w:pStyle w:val="Heading3"/>
-        <w:keepNext w:val="0"/>
-        <w:keepLines w:val="0"/>
-        <w:numPr>
-          <w:ilvl w:val="0"/>
-          <w:numId w:val="4"/>
-        </w:numPr>
-        <w:spacing w:after="0" w:afterAutospacing="0" w:before="240" w:lineRule="auto"/>
-        <w:ind w:left="720" w:hanging="360"/>
-        <w:rPr>
+          <w:rFonts w:ascii="Helvetica Neue Light" w:cs="Helvetica Neue Light" w:eastAsia="Helvetica Neue Light" w:hAnsi="Helvetica Neue Light"/>
           <w:color w:val="000000"/>
           <w:sz w:val="26"/>
           <w:szCs w:val="26"/>
@@ -11290,70 +11669,13 @@
       <w:bookmarkEnd w:id="13"/>
       <w:r>
         <w:rPr>
-          <w:color w:val="000000"/>
-          <w:sz w:val="26"/>
-          <w:szCs w:val="26"/>
-          <w:rtl w:val="0"/>
-        </w:rPr>
-        <w:t xml:space="preserve">Développement du frontend pour les applications mobile et web.</w:t>
-      </w:r>
-    </w:p>
-    <w:p>
-      <w:pPr>
-        <w:pStyle w:val="Heading3"/>
-        <w:keepNext w:val="0"/>
-        <w:keepLines w:val="0"/>
-        <w:numPr>
-          <w:ilvl w:val="0"/>
-          <w:numId w:val="4"/>
-        </w:numPr>
-        <w:spacing w:after="0" w:afterAutospacing="0" w:before="0" w:beforeAutospacing="0" w:lineRule="auto"/>
-        <w:ind w:left="720" w:hanging="360"/>
-        <w:rPr>
-          <w:color w:val="000000"/>
-          <w:sz w:val="26"/>
-          <w:szCs w:val="26"/>
-        </w:rPr>
-      </w:pPr>
-      <w:bookmarkStart w:colFirst="0" w:colLast="0" w:name="_bfor9i190tv3" w:id="13"/>
-      <w:bookmarkEnd w:id="13"/>
-      <w:r>
-        <w:rPr>
-          <w:color w:val="000000"/>
-          <w:sz w:val="26"/>
-          <w:szCs w:val="26"/>
-          <w:rtl w:val="0"/>
-        </w:rPr>
-        <w:t xml:space="preserve">Développement du backend, incluant les APIs REST et l'intégration avec les services tiers.</w:t>
-      </w:r>
-    </w:p>
-    <w:p>
-      <w:pPr>
-        <w:pStyle w:val="Heading3"/>
-        <w:keepNext w:val="0"/>
-        <w:keepLines w:val="0"/>
-        <w:numPr>
-          <w:ilvl w:val="0"/>
-          <w:numId w:val="4"/>
-        </w:numPr>
-        <w:spacing w:after="240" w:before="0" w:beforeAutospacing="0" w:lineRule="auto"/>
-        <w:ind w:left="720" w:hanging="360"/>
-        <w:rPr>
-          <w:color w:val="000000"/>
-          <w:sz w:val="26"/>
-          <w:szCs w:val="26"/>
-        </w:rPr>
-      </w:pPr>
-      <w:bookmarkStart w:colFirst="0" w:colLast="0" w:name="_bfor9i190tv3" w:id="13"/>
-      <w:bookmarkEnd w:id="13"/>
-      <w:r>
-        <w:rPr>
-          <w:color w:val="000000"/>
-          <w:sz w:val="26"/>
-          <w:szCs w:val="26"/>
-          <w:rtl w:val="0"/>
-        </w:rPr>
-        <w:t xml:space="preserve">Tests unitaires et d'intégration pour valider le bon fonctionnement de chaque composant.</w:t>
+          <w:rFonts w:ascii="Helvetica Neue Light" w:cs="Helvetica Neue Light" w:eastAsia="Helvetica Neue Light" w:hAnsi="Helvetica Neue Light"/>
+          <w:color w:val="000000"/>
+          <w:sz w:val="26"/>
+          <w:szCs w:val="26"/>
+          <w:rtl w:val="0"/>
+        </w:rPr>
+        <w:t xml:space="preserve">Tests de performance et de sécurité pour s'assurer de la robustesse du système.</w:t>
       </w:r>
     </w:p>
     <w:p>
@@ -11369,96 +11691,8 @@
           <w:szCs w:val="26"/>
         </w:rPr>
       </w:pPr>
-      <w:bookmarkStart w:colFirst="0" w:colLast="0" w:name="_6x8prpvoao4h" w:id="66"/>
-      <w:bookmarkEnd w:id="66"/>
-      <w:r>
-        <w:rPr>
-          <w:b w:val="1"/>
-          <w:color w:val="000000"/>
-          <w:sz w:val="26"/>
-          <w:szCs w:val="26"/>
-          <w:rtl w:val="0"/>
-        </w:rPr>
-        <w:t xml:space="preserve">4.4 Phase de Test</w:t>
-      </w:r>
-    </w:p>
-    <w:p>
-      <w:pPr>
-        <w:pStyle w:val="Heading3"/>
-        <w:keepNext w:val="0"/>
-        <w:keepLines w:val="0"/>
-        <w:numPr>
-          <w:ilvl w:val="0"/>
-          <w:numId w:val="13"/>
-        </w:numPr>
-        <w:spacing w:after="0" w:afterAutospacing="0" w:before="240" w:lineRule="auto"/>
-        <w:ind w:left="720" w:hanging="360"/>
-        <w:rPr>
-          <w:rFonts w:ascii="Helvetica Neue Light" w:cs="Helvetica Neue Light" w:eastAsia="Helvetica Neue Light" w:hAnsi="Helvetica Neue Light"/>
-          <w:color w:val="000000"/>
-          <w:sz w:val="26"/>
-          <w:szCs w:val="26"/>
-        </w:rPr>
-      </w:pPr>
-      <w:bookmarkStart w:colFirst="0" w:colLast="0" w:name="_bfor9i190tv3" w:id="13"/>
-      <w:bookmarkEnd w:id="13"/>
-      <w:r>
-        <w:rPr>
-          <w:rFonts w:ascii="Helvetica Neue Light" w:cs="Helvetica Neue Light" w:eastAsia="Helvetica Neue Light" w:hAnsi="Helvetica Neue Light"/>
-          <w:color w:val="000000"/>
-          <w:sz w:val="26"/>
-          <w:szCs w:val="26"/>
-          <w:rtl w:val="0"/>
-        </w:rPr>
-        <w:t xml:space="preserve">Tests fonctionnels pour valider que chaque fonctionnalité répond aux exigences.</w:t>
-      </w:r>
-    </w:p>
-    <w:p>
-      <w:pPr>
-        <w:pStyle w:val="Heading3"/>
-        <w:keepNext w:val="0"/>
-        <w:keepLines w:val="0"/>
-        <w:numPr>
-          <w:ilvl w:val="0"/>
-          <w:numId w:val="13"/>
-        </w:numPr>
-        <w:spacing w:after="240" w:before="0" w:beforeAutospacing="0" w:lineRule="auto"/>
-        <w:ind w:left="720" w:hanging="360"/>
-        <w:rPr>
-          <w:rFonts w:ascii="Helvetica Neue Light" w:cs="Helvetica Neue Light" w:eastAsia="Helvetica Neue Light" w:hAnsi="Helvetica Neue Light"/>
-          <w:color w:val="000000"/>
-          <w:sz w:val="26"/>
-          <w:szCs w:val="26"/>
-        </w:rPr>
-      </w:pPr>
-      <w:bookmarkStart w:colFirst="0" w:colLast="0" w:name="_bfor9i190tv3" w:id="13"/>
-      <w:bookmarkEnd w:id="13"/>
-      <w:r>
-        <w:rPr>
-          <w:rFonts w:ascii="Helvetica Neue Light" w:cs="Helvetica Neue Light" w:eastAsia="Helvetica Neue Light" w:hAnsi="Helvetica Neue Light"/>
-          <w:color w:val="000000"/>
-          <w:sz w:val="26"/>
-          <w:szCs w:val="26"/>
-          <w:rtl w:val="0"/>
-        </w:rPr>
-        <w:t xml:space="preserve">Tests de performance et de sécurité pour s'assurer de la robustesse du système.</w:t>
-      </w:r>
-    </w:p>
-    <w:p>
-      <w:pPr>
-        <w:pStyle w:val="Heading3"/>
-        <w:keepNext w:val="0"/>
-        <w:keepLines w:val="0"/>
-        <w:spacing w:before="280" w:lineRule="auto"/>
-        <w:rPr>
-          <w:b w:val="1"/>
-          <w:color w:val="000000"/>
-          <w:sz w:val="26"/>
-          <w:szCs w:val="26"/>
-        </w:rPr>
-      </w:pPr>
-      <w:bookmarkStart w:colFirst="0" w:colLast="0" w:name="_3o7lr0a0yq6x" w:id="67"/>
-      <w:bookmarkEnd w:id="67"/>
+      <w:bookmarkStart w:colFirst="0" w:colLast="0" w:name="_3o7lr0a0yq6x" w:id="71"/>
+      <w:bookmarkEnd w:id="71"/>
       <w:r>
         <w:rPr>
           <w:b w:val="1"/>
@@ -11544,8 +11778,8 @@
           <w:szCs w:val="34"/>
         </w:rPr>
       </w:pPr>
-      <w:bookmarkStart w:colFirst="0" w:colLast="0" w:name="_k2jljlxzaiay" w:id="68"/>
-      <w:bookmarkEnd w:id="68"/>
+      <w:bookmarkStart w:colFirst="0" w:colLast="0" w:name="_k2jljlxzaiay" w:id="72"/>
+      <w:bookmarkEnd w:id="72"/>
       <w:r>
         <w:rPr>
           <w:b w:val="1"/>
@@ -11569,8 +11803,8 @@
           <w:szCs w:val="26"/>
         </w:rPr>
       </w:pPr>
-      <w:bookmarkStart w:colFirst="0" w:colLast="0" w:name="_lokvrcheaspd" w:id="69"/>
-      <w:bookmarkEnd w:id="69"/>
+      <w:bookmarkStart w:colFirst="0" w:colLast="0" w:name="_lokvrcheaspd" w:id="73"/>
+      <w:bookmarkEnd w:id="73"/>
       <w:r>
         <w:rPr>
           <w:rFonts w:ascii="Helvetica Neue Light" w:cs="Helvetica Neue Light" w:eastAsia="Helvetica Neue Light" w:hAnsi="Helvetica Neue Light"/>
@@ -11615,8 +11849,8 @@
           <w:szCs w:val="26"/>
         </w:rPr>
       </w:pPr>
-      <w:bookmarkStart w:colFirst="0" w:colLast="0" w:name="_q7zv7q8m5ogb" w:id="70"/>
-      <w:bookmarkEnd w:id="70"/>
+      <w:bookmarkStart w:colFirst="0" w:colLast="0" w:name="_q7zv7q8m5ogb" w:id="74"/>
+      <w:bookmarkEnd w:id="74"/>
       <w:r>
         <w:rPr>
           <w:rtl w:val="0"/>
@@ -11636,8 +11870,8 @@
           <w:szCs w:val="26"/>
         </w:rPr>
       </w:pPr>
-      <w:bookmarkStart w:colFirst="0" w:colLast="0" w:name="_hllk3xbdqb8" w:id="71"/>
-      <w:bookmarkEnd w:id="71"/>
+      <w:bookmarkStart w:colFirst="0" w:colLast="0" w:name="_hllk3xbdqb8" w:id="75"/>
+      <w:bookmarkEnd w:id="75"/>
       <w:r>
         <w:rPr>
           <w:rtl w:val="0"/>
@@ -11657,8 +11891,8 @@
           <w:szCs w:val="26"/>
         </w:rPr>
       </w:pPr>
-      <w:bookmarkStart w:colFirst="0" w:colLast="0" w:name="_h45gvyt4e217" w:id="72"/>
-      <w:bookmarkEnd w:id="72"/>
+      <w:bookmarkStart w:colFirst="0" w:colLast="0" w:name="_h45gvyt4e217" w:id="76"/>
+      <w:bookmarkEnd w:id="76"/>
       <w:r>
         <w:rPr>
           <w:rtl w:val="0"/>
@@ -11678,8 +11912,8 @@
           <w:szCs w:val="26"/>
         </w:rPr>
       </w:pPr>
-      <w:bookmarkStart w:colFirst="0" w:colLast="0" w:name="_w3pktrqysn61" w:id="73"/>
-      <w:bookmarkEnd w:id="73"/>
+      <w:bookmarkStart w:colFirst="0" w:colLast="0" w:name="_w3pktrqysn61" w:id="77"/>
+      <w:bookmarkEnd w:id="77"/>
       <w:r>
         <w:rPr>
           <w:rtl w:val="0"/>
@@ -11699,8 +11933,8 @@
           <w:szCs w:val="26"/>
         </w:rPr>
       </w:pPr>
-      <w:bookmarkStart w:colFirst="0" w:colLast="0" w:name="_9u67iw7n4ox0" w:id="74"/>
-      <w:bookmarkEnd w:id="74"/>
+      <w:bookmarkStart w:colFirst="0" w:colLast="0" w:name="_9u67iw7n4ox0" w:id="78"/>
+      <w:bookmarkEnd w:id="78"/>
       <w:r>
         <w:rPr>
           <w:rtl w:val="0"/>
@@ -11720,8 +11954,8 @@
           <w:szCs w:val="26"/>
         </w:rPr>
       </w:pPr>
-      <w:bookmarkStart w:colFirst="0" w:colLast="0" w:name="_m32z302fnfct" w:id="75"/>
-      <w:bookmarkEnd w:id="75"/>
+      <w:bookmarkStart w:colFirst="0" w:colLast="0" w:name="_m32z302fnfct" w:id="79"/>
+      <w:bookmarkEnd w:id="79"/>
       <w:r>
         <w:rPr>
           <w:rtl w:val="0"/>
@@ -11741,8 +11975,8 @@
           <w:szCs w:val="26"/>
         </w:rPr>
       </w:pPr>
-      <w:bookmarkStart w:colFirst="0" w:colLast="0" w:name="_3yok50n9u284" w:id="76"/>
-      <w:bookmarkEnd w:id="76"/>
+      <w:bookmarkStart w:colFirst="0" w:colLast="0" w:name="_3yok50n9u284" w:id="80"/>
+      <w:bookmarkEnd w:id="80"/>
       <w:r>
         <w:rPr>
           <w:rtl w:val="0"/>
@@ -11762,8 +11996,8 @@
           <w:szCs w:val="26"/>
         </w:rPr>
       </w:pPr>
-      <w:bookmarkStart w:colFirst="0" w:colLast="0" w:name="_imftdampsqow" w:id="77"/>
-      <w:bookmarkEnd w:id="77"/>
+      <w:bookmarkStart w:colFirst="0" w:colLast="0" w:name="_imftdampsqow" w:id="81"/>
+      <w:bookmarkEnd w:id="81"/>
       <w:r>
         <w:rPr>
           <w:rtl w:val="0"/>
@@ -11783,8 +12017,8 @@
           <w:szCs w:val="26"/>
         </w:rPr>
       </w:pPr>
-      <w:bookmarkStart w:colFirst="0" w:colLast="0" w:name="_ggr1881754g8" w:id="78"/>
-      <w:bookmarkEnd w:id="78"/>
+      <w:bookmarkStart w:colFirst="0" w:colLast="0" w:name="_ggr1881754g8" w:id="82"/>
+      <w:bookmarkEnd w:id="82"/>
       <w:r>
         <w:rPr>
           <w:rtl w:val="0"/>
@@ -11804,8 +12038,8 @@
           <w:szCs w:val="26"/>
         </w:rPr>
       </w:pPr>
-      <w:bookmarkStart w:colFirst="0" w:colLast="0" w:name="_acmw8ocvvb7" w:id="79"/>
-      <w:bookmarkEnd w:id="79"/>
+      <w:bookmarkStart w:colFirst="0" w:colLast="0" w:name="_acmw8ocvvb7" w:id="83"/>
+      <w:bookmarkEnd w:id="83"/>
       <w:r>
         <w:rPr>
           <w:rtl w:val="0"/>
@@ -11825,8 +12059,8 @@
           <w:szCs w:val="26"/>
         </w:rPr>
       </w:pPr>
-      <w:bookmarkStart w:colFirst="0" w:colLast="0" w:name="_3d81tjjcr6zn" w:id="80"/>
-      <w:bookmarkEnd w:id="80"/>
+      <w:bookmarkStart w:colFirst="0" w:colLast="0" w:name="_3d81tjjcr6zn" w:id="84"/>
+      <w:bookmarkEnd w:id="84"/>
       <w:r>
         <w:rPr>
           <w:rtl w:val="0"/>
@@ -11846,8 +12080,8 @@
           <w:szCs w:val="26"/>
         </w:rPr>
       </w:pPr>
-      <w:bookmarkStart w:colFirst="0" w:colLast="0" w:name="_oyeos6uco63z" w:id="81"/>
-      <w:bookmarkEnd w:id="81"/>
+      <w:bookmarkStart w:colFirst="0" w:colLast="0" w:name="_oyeos6uco63z" w:id="85"/>
+      <w:bookmarkEnd w:id="85"/>
       <w:r>
         <w:rPr>
           <w:rtl w:val="0"/>
@@ -12342,8 +12576,8 @@
   <w:abstractNum w:abstractNumId="5">
     <w:lvl w:ilvl="0">
       <w:start w:val="1"/>
-      <w:numFmt w:val="bullet"/>
-      <w:lvlText w:val="●"/>
+      <w:numFmt w:val="decimal"/>
+      <w:lvlText w:val="%1."/>
       <w:lvlJc w:val="left"/>
       <w:pPr>
         <w:ind w:left="720" w:hanging="360"/>
@@ -12366,8 +12600,8 @@
     </w:lvl>
     <w:lvl w:ilvl="2">
       <w:start w:val="1"/>
-      <w:numFmt w:val="bullet"/>
-      <w:lvlText w:val="■"/>
+      <w:numFmt w:val="lowerRoman"/>
+      <w:lvlText w:val="%3."/>
       <w:lvlJc w:val="left"/>
       <w:pPr>
         <w:ind w:left="2160" w:hanging="360"/>
@@ -12378,8 +12612,8 @@
     </w:lvl>
     <w:lvl w:ilvl="3">
       <w:start w:val="1"/>
-      <w:numFmt w:val="bullet"/>
-      <w:lvlText w:val="●"/>
+      <w:numFmt w:val="decimal"/>
+      <w:lvlText w:val="%4."/>
       <w:lvlJc w:val="left"/>
       <w:pPr>
         <w:ind w:left="2880" w:hanging="360"/>
@@ -12390,8 +12624,8 @@
     </w:lvl>
     <w:lvl w:ilvl="4">
       <w:start w:val="1"/>
-      <w:numFmt w:val="bullet"/>
-      <w:lvlText w:val="○"/>
+      <w:numFmt w:val="lowerLetter"/>
+      <w:lvlText w:val="%5."/>
       <w:lvlJc w:val="left"/>
       <w:pPr>
         <w:ind w:left="3600" w:hanging="360"/>
@@ -12402,8 +12636,8 @@
     </w:lvl>
     <w:lvl w:ilvl="5">
       <w:start w:val="1"/>
-      <w:numFmt w:val="bullet"/>
-      <w:lvlText w:val="■"/>
+      <w:numFmt w:val="lowerRoman"/>
+      <w:lvlText w:val="%6."/>
       <w:lvlJc w:val="left"/>
       <w:pPr>
         <w:ind w:left="4320" w:hanging="360"/>
@@ -12414,8 +12648,8 @@
     </w:lvl>
     <w:lvl w:ilvl="6">
       <w:start w:val="1"/>
-      <w:numFmt w:val="bullet"/>
-      <w:lvlText w:val="●"/>
+      <w:numFmt w:val="decimal"/>
+      <w:lvlText w:val="%7."/>
       <w:lvlJc w:val="left"/>
       <w:pPr>
         <w:ind w:left="5040" w:hanging="360"/>
@@ -12426,8 +12660,8 @@
     </w:lvl>
     <w:lvl w:ilvl="7">
       <w:start w:val="1"/>
-      <w:numFmt w:val="bullet"/>
-      <w:lvlText w:val="○"/>
+      <w:numFmt w:val="lowerLetter"/>
+      <w:lvlText w:val="%8."/>
       <w:lvlJc w:val="left"/>
       <w:pPr>
         <w:ind w:left="5760" w:hanging="360"/>
@@ -12438,8 +12672,8 @@
     </w:lvl>
     <w:lvl w:ilvl="8">
       <w:start w:val="1"/>
-      <w:numFmt w:val="bullet"/>
-      <w:lvlText w:val="■"/>
+      <w:numFmt w:val="lowerRoman"/>
+      <w:lvlText w:val="%9."/>
       <w:lvlJc w:val="left"/>
       <w:pPr>
         <w:ind w:left="6480" w:hanging="360"/>
@@ -12452,8 +12686,8 @@
   <w:abstractNum w:abstractNumId="6">
     <w:lvl w:ilvl="0">
       <w:start w:val="1"/>
-      <w:numFmt w:val="decimal"/>
-      <w:lvlText w:val="%1."/>
+      <w:numFmt w:val="bullet"/>
+      <w:lvlText w:val="●"/>
       <w:lvlJc w:val="left"/>
       <w:pPr>
         <w:ind w:left="720" w:hanging="360"/>
@@ -12476,8 +12710,8 @@
     </w:lvl>
     <w:lvl w:ilvl="2">
       <w:start w:val="1"/>
-      <w:numFmt w:val="lowerRoman"/>
-      <w:lvlText w:val="%3."/>
+      <w:numFmt w:val="bullet"/>
+      <w:lvlText w:val="■"/>
       <w:lvlJc w:val="left"/>
       <w:pPr>
         <w:ind w:left="2160" w:hanging="360"/>
@@ -12488,8 +12722,8 @@
     </w:lvl>
     <w:lvl w:ilvl="3">
       <w:start w:val="1"/>
-      <w:numFmt w:val="decimal"/>
-      <w:lvlText w:val="%4."/>
+      <w:numFmt w:val="bullet"/>
+      <w:lvlText w:val="●"/>
       <w:lvlJc w:val="left"/>
       <w:pPr>
         <w:ind w:left="2880" w:hanging="360"/>
@@ -12500,8 +12734,8 @@
     </w:lvl>
     <w:lvl w:ilvl="4">
       <w:start w:val="1"/>
-      <w:numFmt w:val="lowerLetter"/>
-      <w:lvlText w:val="%5."/>
+      <w:numFmt w:val="bullet"/>
+      <w:lvlText w:val="○"/>
       <w:lvlJc w:val="left"/>
       <w:pPr>
         <w:ind w:left="3600" w:hanging="360"/>
@@ -12512,8 +12746,8 @@
     </w:lvl>
     <w:lvl w:ilvl="5">
       <w:start w:val="1"/>
-      <w:numFmt w:val="lowerRoman"/>
-      <w:lvlText w:val="%6."/>
+      <w:numFmt w:val="bullet"/>
+      <w:lvlText w:val="■"/>
       <w:lvlJc w:val="left"/>
       <w:pPr>
         <w:ind w:left="4320" w:hanging="360"/>
@@ -12524,8 +12758,8 @@
     </w:lvl>
     <w:lvl w:ilvl="6">
       <w:start w:val="1"/>
-      <w:numFmt w:val="decimal"/>
-      <w:lvlText w:val="%7."/>
+      <w:numFmt w:val="bullet"/>
+      <w:lvlText w:val="●"/>
       <w:lvlJc w:val="left"/>
       <w:pPr>
         <w:ind w:left="5040" w:hanging="360"/>
@@ -12536,8 +12770,8 @@
     </w:lvl>
     <w:lvl w:ilvl="7">
       <w:start w:val="1"/>
-      <w:numFmt w:val="lowerLetter"/>
-      <w:lvlText w:val="%8."/>
+      <w:numFmt w:val="bullet"/>
+      <w:lvlText w:val="○"/>
       <w:lvlJc w:val="left"/>
       <w:pPr>
         <w:ind w:left="5760" w:hanging="360"/>
@@ -12548,8 +12782,8 @@
     </w:lvl>
     <w:lvl w:ilvl="8">
       <w:start w:val="1"/>
-      <w:numFmt w:val="lowerRoman"/>
-      <w:lvlText w:val="%9."/>
+      <w:numFmt w:val="bullet"/>
+      <w:lvlText w:val="■"/>
       <w:lvlJc w:val="left"/>
       <w:pPr>
         <w:ind w:left="6480" w:hanging="360"/>
@@ -14774,8 +15008,8 @@
     </w:lvl>
     <w:lvl w:ilvl="1">
       <w:start w:val="1"/>
-      <w:numFmt w:val="decimal"/>
-      <w:lvlText w:val="%2."/>
+      <w:numFmt w:val="bullet"/>
+      <w:lvlText w:val="○"/>
       <w:lvlJc w:val="left"/>
       <w:pPr>
         <w:ind w:left="1440" w:hanging="360"/>
@@ -14884,8 +15118,8 @@
     </w:lvl>
     <w:lvl w:ilvl="1">
       <w:start w:val="1"/>
-      <w:numFmt w:val="bullet"/>
-      <w:lvlText w:val="○"/>
+      <w:numFmt w:val="decimal"/>
+      <w:lvlText w:val="%2."/>
       <w:lvlJc w:val="left"/>
       <w:pPr>
         <w:ind w:left="1440" w:hanging="360"/>
@@ -14980,6 +15214,226 @@
     </w:lvl>
   </w:abstractNum>
   <w:abstractNum w:abstractNumId="29">
+    <w:lvl w:ilvl="0">
+      <w:start w:val="1"/>
+      <w:numFmt w:val="bullet"/>
+      <w:lvlText w:val="●"/>
+      <w:lvlJc w:val="left"/>
+      <w:pPr>
+        <w:ind w:left="720" w:hanging="360"/>
+      </w:pPr>
+      <w:rPr>
+        <w:u w:val="none"/>
+      </w:rPr>
+    </w:lvl>
+    <w:lvl w:ilvl="1">
+      <w:start w:val="1"/>
+      <w:numFmt w:val="bullet"/>
+      <w:lvlText w:val="○"/>
+      <w:lvlJc w:val="left"/>
+      <w:pPr>
+        <w:ind w:left="1440" w:hanging="360"/>
+      </w:pPr>
+      <w:rPr>
+        <w:u w:val="none"/>
+      </w:rPr>
+    </w:lvl>
+    <w:lvl w:ilvl="2">
+      <w:start w:val="1"/>
+      <w:numFmt w:val="bullet"/>
+      <w:lvlText w:val="■"/>
+      <w:lvlJc w:val="left"/>
+      <w:pPr>
+        <w:ind w:left="2160" w:hanging="360"/>
+      </w:pPr>
+      <w:rPr>
+        <w:u w:val="none"/>
+      </w:rPr>
+    </w:lvl>
+    <w:lvl w:ilvl="3">
+      <w:start w:val="1"/>
+      <w:numFmt w:val="bullet"/>
+      <w:lvlText w:val="●"/>
+      <w:lvlJc w:val="left"/>
+      <w:pPr>
+        <w:ind w:left="2880" w:hanging="360"/>
+      </w:pPr>
+      <w:rPr>
+        <w:u w:val="none"/>
+      </w:rPr>
+    </w:lvl>
+    <w:lvl w:ilvl="4">
+      <w:start w:val="1"/>
+      <w:numFmt w:val="bullet"/>
+      <w:lvlText w:val="○"/>
+      <w:lvlJc w:val="left"/>
+      <w:pPr>
+        <w:ind w:left="3600" w:hanging="360"/>
+      </w:pPr>
+      <w:rPr>
+        <w:u w:val="none"/>
+      </w:rPr>
+    </w:lvl>
+    <w:lvl w:ilvl="5">
+      <w:start w:val="1"/>
+      <w:numFmt w:val="bullet"/>
+      <w:lvlText w:val="■"/>
+      <w:lvlJc w:val="left"/>
+      <w:pPr>
+        <w:ind w:left="4320" w:hanging="360"/>
+      </w:pPr>
+      <w:rPr>
+        <w:u w:val="none"/>
+      </w:rPr>
+    </w:lvl>
+    <w:lvl w:ilvl="6">
+      <w:start w:val="1"/>
+      <w:numFmt w:val="bullet"/>
+      <w:lvlText w:val="●"/>
+      <w:lvlJc w:val="left"/>
+      <w:pPr>
+        <w:ind w:left="5040" w:hanging="360"/>
+      </w:pPr>
+      <w:rPr>
+        <w:u w:val="none"/>
+      </w:rPr>
+    </w:lvl>
+    <w:lvl w:ilvl="7">
+      <w:start w:val="1"/>
+      <w:numFmt w:val="bullet"/>
+      <w:lvlText w:val="○"/>
+      <w:lvlJc w:val="left"/>
+      <w:pPr>
+        <w:ind w:left="5760" w:hanging="360"/>
+      </w:pPr>
+      <w:rPr>
+        <w:u w:val="none"/>
+      </w:rPr>
+    </w:lvl>
+    <w:lvl w:ilvl="8">
+      <w:start w:val="1"/>
+      <w:numFmt w:val="bullet"/>
+      <w:lvlText w:val="■"/>
+      <w:lvlJc w:val="left"/>
+      <w:pPr>
+        <w:ind w:left="6480" w:hanging="360"/>
+      </w:pPr>
+      <w:rPr>
+        <w:u w:val="none"/>
+      </w:rPr>
+    </w:lvl>
+  </w:abstractNum>
+  <w:abstractNum w:abstractNumId="30">
+    <w:lvl w:ilvl="0">
+      <w:start w:val="1"/>
+      <w:numFmt w:val="bullet"/>
+      <w:lvlText w:val="●"/>
+      <w:lvlJc w:val="left"/>
+      <w:pPr>
+        <w:ind w:left="720" w:hanging="360"/>
+      </w:pPr>
+      <w:rPr>
+        <w:u w:val="none"/>
+      </w:rPr>
+    </w:lvl>
+    <w:lvl w:ilvl="1">
+      <w:start w:val="1"/>
+      <w:numFmt w:val="bullet"/>
+      <w:lvlText w:val="○"/>
+      <w:lvlJc w:val="left"/>
+      <w:pPr>
+        <w:ind w:left="1440" w:hanging="360"/>
+      </w:pPr>
+      <w:rPr>
+        <w:u w:val="none"/>
+      </w:rPr>
+    </w:lvl>
+    <w:lvl w:ilvl="2">
+      <w:start w:val="1"/>
+      <w:numFmt w:val="bullet"/>
+      <w:lvlText w:val="■"/>
+      <w:lvlJc w:val="left"/>
+      <w:pPr>
+        <w:ind w:left="2160" w:hanging="360"/>
+      </w:pPr>
+      <w:rPr>
+        <w:u w:val="none"/>
+      </w:rPr>
+    </w:lvl>
+    <w:lvl w:ilvl="3">
+      <w:start w:val="1"/>
+      <w:numFmt w:val="bullet"/>
+      <w:lvlText w:val="●"/>
+      <w:lvlJc w:val="left"/>
+      <w:pPr>
+        <w:ind w:left="2880" w:hanging="360"/>
+      </w:pPr>
+      <w:rPr>
+        <w:u w:val="none"/>
+      </w:rPr>
+    </w:lvl>
+    <w:lvl w:ilvl="4">
+      <w:start w:val="1"/>
+      <w:numFmt w:val="bullet"/>
+      <w:lvlText w:val="○"/>
+      <w:lvlJc w:val="left"/>
+      <w:pPr>
+        <w:ind w:left="3600" w:hanging="360"/>
+      </w:pPr>
+      <w:rPr>
+        <w:u w:val="none"/>
+      </w:rPr>
+    </w:lvl>
+    <w:lvl w:ilvl="5">
+      <w:start w:val="1"/>
+      <w:numFmt w:val="bullet"/>
+      <w:lvlText w:val="■"/>
+      <w:lvlJc w:val="left"/>
+      <w:pPr>
+        <w:ind w:left="4320" w:hanging="360"/>
+      </w:pPr>
+      <w:rPr>
+        <w:u w:val="none"/>
+      </w:rPr>
+    </w:lvl>
+    <w:lvl w:ilvl="6">
+      <w:start w:val="1"/>
+      <w:numFmt w:val="bullet"/>
+      <w:lvlText w:val="●"/>
+      <w:lvlJc w:val="left"/>
+      <w:pPr>
+        <w:ind w:left="5040" w:hanging="360"/>
+      </w:pPr>
+      <w:rPr>
+        <w:u w:val="none"/>
+      </w:rPr>
+    </w:lvl>
+    <w:lvl w:ilvl="7">
+      <w:start w:val="1"/>
+      <w:numFmt w:val="bullet"/>
+      <w:lvlText w:val="○"/>
+      <w:lvlJc w:val="left"/>
+      <w:pPr>
+        <w:ind w:left="5760" w:hanging="360"/>
+      </w:pPr>
+      <w:rPr>
+        <w:u w:val="none"/>
+      </w:rPr>
+    </w:lvl>
+    <w:lvl w:ilvl="8">
+      <w:start w:val="1"/>
+      <w:numFmt w:val="bullet"/>
+      <w:lvlText w:val="■"/>
+      <w:lvlJc w:val="left"/>
+      <w:pPr>
+        <w:ind w:left="6480" w:hanging="360"/>
+      </w:pPr>
+      <w:rPr>
+        <w:u w:val="none"/>
+      </w:rPr>
+    </w:lvl>
+  </w:abstractNum>
+  <w:abstractNum w:abstractNumId="31">
     <w:lvl w:ilvl="0">
       <w:start w:val="1"/>
       <w:numFmt w:val="bullet"/>
@@ -15175,6 +15629,12 @@
   </w:num>
   <w:num w:numId="29">
     <w:abstractNumId w:val="29"/>
+  </w:num>
+  <w:num w:numId="30">
+    <w:abstractNumId w:val="30"/>
+  </w:num>
+  <w:num w:numId="31">
+    <w:abstractNumId w:val="31"/>
   </w:num>
 </w:numbering>
 </file>

</xml_diff>